<commit_message>
Modificaciones en documento de avances
</commit_message>
<xml_diff>
--- a/Fase 2/Evidencias grupales/2.6_GuiaEstudiante_Fase 2_Informe Final Proyecto APT.docx
+++ b/Fase 2/Evidencias grupales/2.6_GuiaEstudiante_Fase 2_Informe Final Proyecto APT.docx
@@ -1,18 +1,17 @@
 
 <file path=word/document.xml><?xml version="1.0" encoding="utf-8"?>
-<w:document xmlns:o="urn:schemas-microsoft-com:office:office" xmlns:r="http://schemas.openxmlformats.org/officeDocument/2006/relationships" xmlns:v="urn:schemas-microsoft-com:vml" xmlns:w="http://schemas.openxmlformats.org/wordprocessingml/2006/main" xmlns:w10="urn:schemas-microsoft-com:office:word" xmlns:wp="http://schemas.openxmlformats.org/drawingml/2006/wordprocessingDrawing" xmlns:wps="http://schemas.microsoft.com/office/word/2010/wordprocessingShape" xmlns:wpg="http://schemas.microsoft.com/office/word/2010/wordprocessingGroup" xmlns:mc="http://schemas.openxmlformats.org/markup-compatibility/2006" xmlns:wp14="http://schemas.microsoft.com/office/word/2010/wordprocessingDrawing" xmlns:w14="http://schemas.microsoft.com/office/word/2010/wordml" xmlns:w15="http://schemas.microsoft.com/office/word/2012/wordml" mc:Ignorable="w14 wp14 w15">
+<w:document xmlns:wpc="http://schemas.microsoft.com/office/word/2010/wordprocessingCanvas" xmlns:mc="http://schemas.openxmlformats.org/markup-compatibility/2006" xmlns:o="urn:schemas-microsoft-com:office:office" xmlns:r="http://schemas.openxmlformats.org/officeDocument/2006/relationships" xmlns:m="http://schemas.openxmlformats.org/officeDocument/2006/math" xmlns:v="urn:schemas-microsoft-com:vml" xmlns:wp14="http://schemas.microsoft.com/office/word/2010/wordprocessingDrawing" xmlns:wp="http://schemas.openxmlformats.org/drawingml/2006/wordprocessingDrawing" xmlns:w10="urn:schemas-microsoft-com:office:word" xmlns:w="http://schemas.openxmlformats.org/wordprocessingml/2006/main" xmlns:w14="http://schemas.microsoft.com/office/word/2010/wordml" xmlns:w15="http://schemas.microsoft.com/office/word/2012/wordml" xmlns:wpg="http://schemas.microsoft.com/office/word/2010/wordprocessingGroup" xmlns:wpi="http://schemas.microsoft.com/office/word/2010/wordprocessingInk" xmlns:wne="http://schemas.microsoft.com/office/word/2006/wordml" xmlns:wps="http://schemas.microsoft.com/office/word/2010/wordprocessingShape" mc:Ignorable="w14 w15 wp14">
   <w:body>
     <w:p>
-      <w:pPr>
-        <w:pStyle w:val="Normal"/>
-        <w:rPr/>
-      </w:pPr>
       <w:r>
-        <w:rPr/>
+        <w:rPr>
+          <w:noProof/>
+          <w:lang w:eastAsia="es-CL"/>
+        </w:rPr>
         <mc:AlternateContent>
           <mc:Choice Requires="wpg">
             <w:drawing>
-              <wp:anchor behindDoc="0" distT="0" distB="0" distL="0" distR="0" simplePos="0" locked="0" layoutInCell="0" allowOverlap="1" relativeHeight="5" wp14:anchorId="7466F1C2">
+              <wp:anchor distT="0" distB="0" distL="0" distR="0" simplePos="0" relativeHeight="5" behindDoc="0" locked="0" layoutInCell="0" allowOverlap="1" wp14:anchorId="7466F1C2">
                 <wp:simplePos x="0" y="0"/>
                 <wp:positionH relativeFrom="margin">
                   <wp:posOffset>-313690</wp:posOffset>
@@ -24,6 +23,7 @@
                 <wp:effectExtent l="0" t="0" r="0" b="0"/>
                 <wp:wrapNone/>
                 <wp:docPr id="1" name="Grupo 53"/>
+                <wp:cNvGraphicFramePr/>
                 <a:graphic xmlns:a="http://schemas.openxmlformats.org/drawingml/2006/main">
                   <a:graphicData uri="http://schemas.microsoft.com/office/word/2010/wordprocessingGroup">
                     <wpg:wgp>
@@ -53,17 +53,22 @@
                           </a:ln>
                         </wps:spPr>
                         <wps:style>
-                          <a:lnRef idx="0"/>
-                          <a:fillRef idx="0"/>
-                          <a:effectRef idx="0"/>
+                          <a:lnRef idx="0">
+                            <a:scrgbClr r="0" g="0" b="0"/>
+                          </a:lnRef>
+                          <a:fillRef idx="0">
+                            <a:scrgbClr r="0" g="0" b="0"/>
+                          </a:fillRef>
+                          <a:effectRef idx="0">
+                            <a:scrgbClr r="0" g="0" b="0"/>
+                          </a:effectRef>
                           <a:fontRef idx="minor"/>
                         </wps:style>
                         <wps:txbx>
                           <w:txbxContent>
                             <w:p>
                               <w:pPr>
-                                <w:pStyle w:val="Normal"/>
-                                <w:spacing w:lineRule="auto" w:line="240" w:before="0" w:after="0"/>
+                                <w:spacing w:after="0" w:line="240" w:lineRule="auto"/>
                                 <w:rPr>
                                   <w:b/>
                                   <w:color w:val="FF0000"/>
@@ -71,22 +76,13 @@
                                   <w:szCs w:val="48"/>
                                 </w:rPr>
                               </w:pPr>
-                              <w:r>
-                                <w:rPr>
-                                  <w:b/>
-                                  <w:color w:val="FF0000"/>
-                                  <w:sz w:val="48"/>
-                                  <w:szCs w:val="48"/>
-                                </w:rPr>
-                              </w:r>
                             </w:p>
                             <w:p>
                               <w:pPr>
-                                <w:pStyle w:val="Normal"/>
-                                <w:spacing w:lineRule="auto" w:line="240" w:before="0" w:after="0"/>
+                                <w:spacing w:after="0" w:line="240" w:lineRule="auto"/>
                                 <w:rPr>
                                   <w:b/>
-                                  <w:color w:themeColor="accent1" w:themeShade="80" w:val="1F3864"/>
+                                  <w:color w:val="1F3864" w:themeColor="accent1" w:themeShade="80"/>
                                   <w:sz w:val="48"/>
                                   <w:szCs w:val="48"/>
                                 </w:rPr>
@@ -94,7 +90,7 @@
                               <w:r>
                                 <w:rPr>
                                   <w:b/>
-                                  <w:color w:themeColor="accent1" w:themeShade="80" w:val="1F3864"/>
+                                  <w:color w:val="1F3864" w:themeColor="accent1" w:themeShade="80"/>
                                   <w:sz w:val="48"/>
                                   <w:szCs w:val="48"/>
                                 </w:rPr>
@@ -103,11 +99,10 @@
                             </w:p>
                             <w:p>
                               <w:pPr>
-                                <w:pStyle w:val="Normal"/>
-                                <w:spacing w:lineRule="auto" w:line="240" w:before="0" w:after="0"/>
+                                <w:spacing w:after="0" w:line="240" w:lineRule="auto"/>
                                 <w:rPr>
                                   <w:b/>
-                                  <w:color w:themeColor="accent1" w:themeShade="80" w:val="1F3864"/>
+                                  <w:color w:val="1F3864" w:themeColor="accent1" w:themeShade="80"/>
                                   <w:sz w:val="48"/>
                                   <w:szCs w:val="48"/>
                                 </w:rPr>
@@ -115,12 +110,23 @@
                               <w:r>
                                 <w:rPr>
                                   <w:b/>
-                                  <w:color w:themeColor="accent1" w:themeShade="80" w:val="1F3864"/>
+                                  <w:color w:val="1F3864" w:themeColor="accent1" w:themeShade="80"/>
                                   <w:sz w:val="48"/>
                                   <w:szCs w:val="48"/>
                                 </w:rPr>
-                                <w:t>Asignatura Capstone</w:t>
+                                <w:t xml:space="preserve">Asignatura </w:t>
                               </w:r>
+                              <w:proofErr w:type="spellStart"/>
+                              <w:r>
+                                <w:rPr>
+                                  <w:b/>
+                                  <w:color w:val="1F3864" w:themeColor="accent1" w:themeShade="80"/>
+                                  <w:sz w:val="48"/>
+                                  <w:szCs w:val="48"/>
+                                </w:rPr>
+                                <w:t>Capstone</w:t>
+                              </w:r>
+                              <w:proofErr w:type="spellEnd"/>
                             </w:p>
                           </w:txbxContent>
                         </wps:txbx>
@@ -172,16 +178,13 @@
           </mc:Choice>
           <mc:Fallback>
             <w:pict>
-              <v:group id="shape_0" alt="Grupo 53" style="position:absolute;margin-left:-24.7pt;margin-top:3pt;width:491.25pt;height:123.05pt" coordorigin="-494,60" coordsize="9825,2461">
-                <v:rect id="shape_0" ID="Cuadro de texto 2" path="m0,0l-2147483645,0l-2147483645,-2147483646l0,-2147483646xe" stroked="f" o:allowincell="f" style="position:absolute;left:1186;top:532;width:8144;height:1987;mso-wrap-style:square;v-text-anchor:top;mso-position-horizontal-relative:margin">
-                  <v:fill o:detectmouseclick="t" on="false"/>
-                  <v:stroke color="#3465a4" weight="9360" joinstyle="miter" endcap="flat"/>
+              <v:group w14:anchorId="7466F1C2" id="Grupo 53" o:spid="_x0000_s1026" style="position:absolute;margin-left:-24.7pt;margin-top:3pt;width:491.25pt;height:123pt;z-index:5;mso-wrap-distance-left:0;mso-wrap-distance-right:0;mso-position-horizontal-relative:margin" coordsize="62388,15620" o:gfxdata="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" o:allowincell="f">
+                <v:rect id="Cuadro de texto 2" o:spid="_x0000_s1027" style="position:absolute;left:10666;top:2998;width:51722;height:12626;visibility:visible;mso-wrap-style:square;v-text-anchor:top" o:gfxdata="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" filled="f" stroked="f">
                   <v:textbox>
                     <w:txbxContent>
                       <w:p>
                         <w:pPr>
-                          <w:pStyle w:val="Normal"/>
-                          <w:spacing w:lineRule="auto" w:line="240" w:before="0" w:after="0"/>
+                          <w:spacing w:after="0" w:line="240" w:lineRule="auto"/>
                           <w:rPr>
                             <w:b/>
                             <w:color w:val="FF0000"/>
@@ -189,22 +192,13 @@
                             <w:szCs w:val="48"/>
                           </w:rPr>
                         </w:pPr>
-                        <w:r>
-                          <w:rPr>
-                            <w:b/>
-                            <w:color w:val="FF0000"/>
-                            <w:sz w:val="48"/>
-                            <w:szCs w:val="48"/>
-                          </w:rPr>
-                        </w:r>
                       </w:p>
                       <w:p>
                         <w:pPr>
-                          <w:pStyle w:val="Normal"/>
-                          <w:spacing w:lineRule="auto" w:line="240" w:before="0" w:after="0"/>
+                          <w:spacing w:after="0" w:line="240" w:lineRule="auto"/>
                           <w:rPr>
                             <w:b/>
-                            <w:color w:themeColor="accent1" w:themeShade="80" w:val="1F3864"/>
+                            <w:color w:val="1F3864" w:themeColor="accent1" w:themeShade="80"/>
                             <w:sz w:val="48"/>
                             <w:szCs w:val="48"/>
                           </w:rPr>
@@ -212,7 +206,7 @@
                         <w:r>
                           <w:rPr>
                             <w:b/>
-                            <w:color w:themeColor="accent1" w:themeShade="80" w:val="1F3864"/>
+                            <w:color w:val="1F3864" w:themeColor="accent1" w:themeShade="80"/>
                             <w:sz w:val="48"/>
                             <w:szCs w:val="48"/>
                           </w:rPr>
@@ -221,11 +215,10 @@
                       </w:p>
                       <w:p>
                         <w:pPr>
-                          <w:pStyle w:val="Normal"/>
-                          <w:spacing w:lineRule="auto" w:line="240" w:before="0" w:after="0"/>
+                          <w:spacing w:after="0" w:line="240" w:lineRule="auto"/>
                           <w:rPr>
                             <w:b/>
-                            <w:color w:themeColor="accent1" w:themeShade="80" w:val="1F3864"/>
+                            <w:color w:val="1F3864" w:themeColor="accent1" w:themeShade="80"/>
                             <w:sz w:val="48"/>
                             <w:szCs w:val="48"/>
                           </w:rPr>
@@ -233,127 +226,75 @@
                         <w:r>
                           <w:rPr>
                             <w:b/>
-                            <w:color w:themeColor="accent1" w:themeShade="80" w:val="1F3864"/>
+                            <w:color w:val="1F3864" w:themeColor="accent1" w:themeShade="80"/>
                             <w:sz w:val="48"/>
                             <w:szCs w:val="48"/>
                           </w:rPr>
-                          <w:t>Asignatura Capstone</w:t>
+                          <w:t xml:space="preserve">Asignatura </w:t>
                         </w:r>
+                        <w:proofErr w:type="spellStart"/>
+                        <w:r>
+                          <w:rPr>
+                            <w:b/>
+                            <w:color w:val="1F3864" w:themeColor="accent1" w:themeShade="80"/>
+                            <w:sz w:val="48"/>
+                            <w:szCs w:val="48"/>
+                          </w:rPr>
+                          <w:t>Capstone</w:t>
+                        </w:r>
+                        <w:proofErr w:type="spellEnd"/>
                       </w:p>
                     </w:txbxContent>
                   </v:textbox>
-                  <w10:wrap type="none"/>
                 </v:rect>
-                <v:rect id="shape_0" ID="Rectángulo 56" path="m0,0l-2147483645,0l-2147483645,-2147483646l0,-2147483646xe" fillcolor="#203864" stroked="f" o:allowincell="f" style="position:absolute;left:-494;top:60;width:1627;height:2341;mso-wrap-style:none;v-text-anchor:middle;mso-position-horizontal-relative:margin">
-                  <v:fill o:detectmouseclick="t" type="solid" color2="#dfc79b"/>
-                  <v:stroke color="#3465a4" weight="12600" joinstyle="miter" endcap="flat"/>
-                  <w10:wrap type="none"/>
-                </v:rect>
+                <v:rect id="Rectángulo 56" o:spid="_x0000_s1028" style="position:absolute;width:10339;height:14871;visibility:visible;mso-wrap-style:square;v-text-anchor:top" o:gfxdata="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" fillcolor="#1f3763 [1604]" stroked="f" strokeweight="1pt"/>
+                <w10:wrap anchorx="margin"/>
               </v:group>
             </w:pict>
           </mc:Fallback>
         </mc:AlternateContent>
       </w:r>
     </w:p>
+    <w:p/>
+    <w:p/>
+    <w:p/>
+    <w:p/>
     <w:p>
       <w:pPr>
-        <w:pStyle w:val="Normal"/>
-        <w:rPr/>
-      </w:pPr>
-      <w:r>
-        <w:rPr/>
-      </w:r>
-    </w:p>
-    <w:p>
-      <w:pPr>
-        <w:pStyle w:val="Normal"/>
-        <w:rPr/>
-      </w:pPr>
-      <w:r>
-        <w:rPr/>
-      </w:r>
-    </w:p>
-    <w:p>
-      <w:pPr>
-        <w:pStyle w:val="Normal"/>
-        <w:rPr/>
-      </w:pPr>
-      <w:r>
-        <w:rPr/>
-      </w:r>
-    </w:p>
-    <w:p>
-      <w:pPr>
-        <w:pStyle w:val="Normal"/>
-        <w:rPr/>
-      </w:pPr>
-      <w:r>
-        <w:rPr/>
-      </w:r>
-    </w:p>
-    <w:p>
-      <w:pPr>
-        <w:pStyle w:val="Normal"/>
         <w:rPr>
-          <w:rFonts w:ascii="Calibri Light" w:hAnsi="Calibri Light" w:eastAsia="" w:cs="" w:asciiTheme="majorHAnsi" w:cstheme="majorBidi" w:eastAsiaTheme="majorEastAsia" w:hAnsiTheme="majorHAnsi"/>
+          <w:rFonts w:asciiTheme="majorHAnsi" w:eastAsiaTheme="majorEastAsia" w:hAnsiTheme="majorHAnsi" w:cstheme="majorBidi"/>
           <w:b/>
-          <w:color w:themeColor="accent1" w:themeShade="bf" w:val="2F5496"/>
+          <w:color w:val="2F5496" w:themeColor="accent1" w:themeShade="BF"/>
           <w:sz w:val="26"/>
           <w:szCs w:val="26"/>
         </w:rPr>
       </w:pPr>
-      <w:r>
+    </w:p>
+    <w:p>
+      <w:pPr>
         <w:rPr>
-          <w:rFonts w:eastAsia="" w:cs="" w:cstheme="majorBidi" w:eastAsiaTheme="majorEastAsia" w:ascii="Calibri Light" w:hAnsi="Calibri Light"/>
+          <w:rFonts w:asciiTheme="majorHAnsi" w:eastAsiaTheme="majorEastAsia" w:hAnsiTheme="majorHAnsi" w:cstheme="majorBidi"/>
           <w:b/>
-          <w:color w:themeColor="accent1" w:themeShade="bf" w:val="2F5496"/>
+          <w:color w:val="2F5496" w:themeColor="accent1" w:themeShade="BF"/>
           <w:sz w:val="26"/>
           <w:szCs w:val="26"/>
         </w:rPr>
-      </w:r>
-    </w:p>
-    <w:p>
-      <w:pPr>
-        <w:pStyle w:val="Normal"/>
-        <w:rPr>
-          <w:rFonts w:ascii="Calibri Light" w:hAnsi="Calibri Light" w:eastAsia="" w:cs="" w:asciiTheme="majorHAnsi" w:cstheme="majorBidi" w:eastAsiaTheme="majorEastAsia" w:hAnsiTheme="majorHAnsi"/>
-          <w:b/>
-          <w:color w:themeColor="accent1" w:themeShade="bf" w:val="2F5496"/>
-          <w:sz w:val="26"/>
-          <w:szCs w:val="26"/>
-        </w:rPr>
-      </w:pPr>
-      <w:r>
-        <w:rPr>
-          <w:rFonts w:eastAsia="" w:cs="" w:cstheme="majorBidi" w:eastAsiaTheme="majorEastAsia" w:ascii="Calibri Light" w:hAnsi="Calibri Light"/>
-          <w:b/>
-          <w:color w:themeColor="accent1" w:themeShade="bf" w:val="2F5496"/>
-          <w:sz w:val="26"/>
-          <w:szCs w:val="26"/>
-        </w:rPr>
-      </w:r>
+      </w:pPr>
     </w:p>
     <w:tbl>
       <w:tblPr>
         <w:tblStyle w:val="Tablaconcuadrcula"/>
         <w:tblW w:w="9781" w:type="dxa"/>
-        <w:jc w:val="left"/>
         <w:tblInd w:w="-572" w:type="dxa"/>
         <w:tblLayout w:type="fixed"/>
-        <w:tblCellMar>
-          <w:top w:w="0" w:type="dxa"/>
-          <w:left w:w="108" w:type="dxa"/>
-          <w:bottom w:w="0" w:type="dxa"/>
-          <w:right w:w="108" w:type="dxa"/>
-        </w:tblCellMar>
-        <w:tblLook w:firstRow="1" w:noVBand="1" w:lastRow="0" w:firstColumn="1" w:lastColumn="0" w:noHBand="0" w:val="04a0"/>
+        <w:tblLook w:val="04A0" w:firstRow="1" w:lastRow="0" w:firstColumn="1" w:lastColumn="0" w:noHBand="0" w:noVBand="1"/>
       </w:tblPr>
       <w:tblGrid>
         <w:gridCol w:w="9781"/>
       </w:tblGrid>
       <w:tr>
         <w:trPr>
-          <w:trHeight w:val="440" w:hRule="atLeast"/>
+          <w:trHeight w:val="440"/>
         </w:trPr>
         <w:tc>
           <w:tcPr>
@@ -368,26 +309,20 @@
           </w:tcPr>
           <w:p>
             <w:pPr>
-              <w:pStyle w:val="Normal"/>
-              <w:widowControl/>
-              <w:spacing w:before="0" w:after="160"/>
-              <w:jc w:val="left"/>
               <w:rPr>
                 <w:b/>
-                <w:color w:themeColor="accent1" w:themeShade="80" w:val="1F3864"/>
+                <w:color w:val="1F3864" w:themeColor="accent1" w:themeShade="80"/>
                 <w:sz w:val="28"/>
                 <w:szCs w:val="28"/>
               </w:rPr>
             </w:pPr>
             <w:r>
               <w:rPr>
-                <w:rFonts w:eastAsia="Calibri" w:cs=""/>
+                <w:rFonts w:eastAsia="Calibri"/>
                 <w:b/>
-                <w:color w:themeColor="accent1" w:themeShade="80" w:val="1F3864"/>
-                <w:kern w:val="0"/>
+                <w:color w:val="1F3864" w:themeColor="accent1" w:themeShade="80"/>
                 <w:sz w:val="28"/>
                 <w:szCs w:val="28"/>
-                <w:lang w:val="es-CL" w:eastAsia="en-US" w:bidi="ar-SA"/>
               </w:rPr>
               <w:t>1. Informe final Proyecto APT</w:t>
             </w:r>
@@ -396,7 +331,7 @@
       </w:tr>
       <w:tr>
         <w:trPr>
-          <w:trHeight w:val="800" w:hRule="atLeast"/>
+          <w:trHeight w:val="800"/>
         </w:trPr>
         <w:tc>
           <w:tcPr>
@@ -407,90 +342,69 @@
               <w:bottom w:val="single" w:sz="4" w:space="0" w:color="BFBFBF"/>
               <w:right w:val="single" w:sz="4" w:space="0" w:color="BFBFBF"/>
             </w:tcBorders>
-            <w:shd w:color="auto" w:fill="D9E2F3" w:themeFill="accent1" w:themeFillTint="33" w:val="clear"/>
+            <w:shd w:val="clear" w:color="auto" w:fill="D9E2F3" w:themeFill="accent1" w:themeFillTint="33"/>
             <w:vAlign w:val="center"/>
           </w:tcPr>
           <w:p>
             <w:pPr>
-              <w:pStyle w:val="Footer"/>
-              <w:widowControl/>
-              <w:spacing w:before="0" w:after="0"/>
+              <w:pStyle w:val="Piedepgina"/>
               <w:jc w:val="both"/>
               <w:rPr>
                 <w:rFonts w:ascii="Calibri" w:hAnsi="Calibri"/>
-                <w:color w:themeColor="accent1" w:themeShade="80" w:val="1F3864"/>
+                <w:color w:val="1F3864" w:themeColor="accent1" w:themeShade="80"/>
               </w:rPr>
             </w:pPr>
-            <w:r>
-              <w:rPr>
-                <w:rFonts w:eastAsia="Calibri" w:cs="" w:ascii="Calibri" w:hAnsi="Calibri"/>
-                <w:color w:themeColor="accent1" w:themeShade="80" w:val="1F3864"/>
-                <w:kern w:val="0"/>
-                <w:lang w:val="es-CL" w:eastAsia="en-US" w:bidi="ar-SA"/>
-              </w:rPr>
-            </w:r>
           </w:p>
           <w:p>
             <w:pPr>
-              <w:pStyle w:val="Footer"/>
-              <w:widowControl/>
-              <w:spacing w:before="0" w:after="0"/>
+              <w:pStyle w:val="Piedepgina"/>
               <w:jc w:val="both"/>
               <w:rPr>
                 <w:rFonts w:ascii="Calibri" w:hAnsi="Calibri"/>
-                <w:color w:themeColor="accent1" w:themeShade="80" w:val="1F3864"/>
+                <w:color w:val="1F3864" w:themeColor="accent1" w:themeShade="80"/>
               </w:rPr>
             </w:pPr>
             <w:r>
               <w:rPr>
-                <w:rFonts w:eastAsia="Calibri" w:cs="" w:ascii="Calibri" w:hAnsi="Calibri"/>
-                <w:color w:themeColor="accent1" w:themeShade="80" w:val="1F3864"/>
-                <w:kern w:val="0"/>
-                <w:lang w:val="es-CL" w:eastAsia="en-US" w:bidi="ar-SA"/>
+                <w:rFonts w:ascii="Calibri" w:eastAsia="Calibri" w:hAnsi="Calibri"/>
+                <w:color w:val="1F3864" w:themeColor="accent1" w:themeShade="80"/>
               </w:rPr>
               <w:t xml:space="preserve">El objetivo de este informe es que describas los aspectos más relevantes de tu Proyecto APT. Es importante que fundamentes las decisiones que tuviste que tomar a lo largo del proceso. </w:t>
             </w:r>
           </w:p>
           <w:p>
             <w:pPr>
-              <w:pStyle w:val="Footer"/>
-              <w:widowControl/>
-              <w:spacing w:before="0" w:after="0"/>
+              <w:pStyle w:val="Piedepgina"/>
               <w:jc w:val="both"/>
               <w:rPr>
                 <w:rFonts w:ascii="Calibri" w:hAnsi="Calibri"/>
-                <w:color w:themeColor="accent1" w:themeShade="80" w:val="1F3864"/>
+                <w:color w:val="1F3864" w:themeColor="accent1" w:themeShade="80"/>
               </w:rPr>
             </w:pPr>
-            <w:r>
-              <w:rPr>
-                <w:rFonts w:eastAsia="Calibri" w:cs="" w:ascii="Calibri" w:hAnsi="Calibri"/>
-                <w:color w:themeColor="accent1" w:themeShade="80" w:val="1F3864"/>
-                <w:kern w:val="0"/>
-                <w:lang w:val="es-CL" w:eastAsia="en-US" w:bidi="ar-SA"/>
-              </w:rPr>
-            </w:r>
           </w:p>
           <w:p>
             <w:pPr>
-              <w:pStyle w:val="Footer"/>
-              <w:widowControl/>
-              <w:spacing w:before="0" w:after="0"/>
+              <w:pStyle w:val="Piedepgina"/>
               <w:jc w:val="both"/>
               <w:rPr>
                 <w:rFonts w:ascii="Calibri" w:hAnsi="Calibri"/>
                 <w:b/>
-                <w:color w:themeColor="accent1" w:themeShade="80" w:val="1F3864"/>
+                <w:color w:val="1F3864" w:themeColor="accent1" w:themeShade="80"/>
               </w:rPr>
             </w:pPr>
             <w:r>
               <w:rPr>
-                <w:rFonts w:eastAsia="Calibri" w:cs="" w:ascii="Calibri" w:hAnsi="Calibri"/>
-                <w:color w:themeColor="accent1" w:themeShade="80" w:val="1F3864"/>
-                <w:kern w:val="0"/>
-                <w:lang w:val="es-CL" w:eastAsia="en-US" w:bidi="ar-SA"/>
-              </w:rPr>
-              <w:t>A continuación, encontrarás distintos campos que deberás completar con la información solicitada, los que dan cuenta del resumen de tu proyecto APT y sus principales resultados.</w:t>
+                <w:rFonts w:ascii="Calibri" w:eastAsia="Calibri" w:hAnsi="Calibri"/>
+                <w:color w:val="1F3864" w:themeColor="accent1" w:themeShade="80"/>
+              </w:rPr>
+              <w:t>A continuación, encontrarás distintos campos que deberás completar con</w:t>
+            </w:r>
+            <w:r>
+              <w:rPr>
+                <w:rFonts w:ascii="Calibri" w:eastAsia="Calibri" w:hAnsi="Calibri"/>
+                <w:color w:val="1F3864" w:themeColor="accent1" w:themeShade="80"/>
+              </w:rPr>
+              <w:t xml:space="preserve"> la información solicitada, los que dan cuenta del resumen de tu proyecto APT y sus principales resultados.</w:t>
             </w:r>
           </w:p>
         </w:tc>
@@ -498,39 +412,26 @@
     </w:tbl>
     <w:p>
       <w:pPr>
-        <w:pStyle w:val="Normal"/>
         <w:rPr>
           <w:b/>
         </w:rPr>
       </w:pPr>
-      <w:r>
-        <w:rPr>
-          <w:b/>
-        </w:rPr>
-      </w:r>
     </w:p>
     <w:tbl>
       <w:tblPr>
         <w:tblStyle w:val="Tablaconcuadrcula"/>
         <w:tblW w:w="9781" w:type="dxa"/>
-        <w:jc w:val="left"/>
         <w:tblInd w:w="-572" w:type="dxa"/>
         <w:tblLayout w:type="fixed"/>
-        <w:tblCellMar>
-          <w:top w:w="0" w:type="dxa"/>
-          <w:left w:w="108" w:type="dxa"/>
-          <w:bottom w:w="0" w:type="dxa"/>
-          <w:right w:w="108" w:type="dxa"/>
-        </w:tblCellMar>
-        <w:tblLook w:firstRow="1" w:noVBand="1" w:lastRow="0" w:firstColumn="1" w:lastColumn="0" w:noHBand="0" w:val="04a0"/>
+        <w:tblLook w:val="04A0" w:firstRow="1" w:lastRow="0" w:firstColumn="1" w:lastColumn="0" w:noHBand="0" w:noVBand="1"/>
       </w:tblPr>
       <w:tblGrid>
         <w:gridCol w:w="3159"/>
-        <w:gridCol w:w="6621"/>
+        <w:gridCol w:w="6622"/>
       </w:tblGrid>
       <w:tr>
         <w:trPr>
-          <w:trHeight w:val="440" w:hRule="atLeast"/>
+          <w:trHeight w:val="440"/>
         </w:trPr>
         <w:tc>
           <w:tcPr>
@@ -545,21 +446,13 @@
           </w:tcPr>
           <w:p>
             <w:pPr>
-              <w:pStyle w:val="Normal"/>
-              <w:widowControl/>
-              <w:spacing w:before="0" w:after="160"/>
-              <w:jc w:val="left"/>
               <w:rPr>
                 <w:rFonts w:ascii="Calibri" w:hAnsi="Calibri"/>
-                <w:color w:themeColor="accent1" w:themeShade="80" w:val="1F3864"/>
               </w:rPr>
             </w:pPr>
             <w:r>
               <w:rPr>
-                <w:rFonts w:eastAsia="Calibri" w:cs="" w:ascii="Calibri" w:hAnsi="Calibri"/>
-                <w:color w:themeColor="accent1" w:themeShade="80" w:val="1F3864"/>
-                <w:kern w:val="0"/>
-                <w:lang w:val="es-CL" w:eastAsia="en-US" w:bidi="ar-SA"/>
+                <w:rFonts w:ascii="Calibri" w:eastAsia="Calibri" w:hAnsi="Calibri"/>
               </w:rPr>
               <w:t>Nombre del proyecto</w:t>
             </w:r>
@@ -578,32 +471,25 @@
           </w:tcPr>
           <w:p>
             <w:pPr>
-              <w:pStyle w:val="Normal"/>
-              <w:widowControl/>
-              <w:spacing w:before="0" w:after="160"/>
-              <w:jc w:val="left"/>
               <w:rPr>
                 <w:b/>
               </w:rPr>
             </w:pPr>
-            <w:r>
-              <w:rPr>
-                <w:rFonts w:eastAsia="Calibri" w:cs="Arial" w:ascii="Calibri" w:hAnsi="Calibri"/>
-                <w:i/>
-                <w:color w:val="548DD4"/>
-                <w:kern w:val="0"/>
-                <w:sz w:val="20"/>
-                <w:szCs w:val="20"/>
-                <w:lang w:val="es-CL" w:eastAsia="es-CL" w:bidi="ar-SA"/>
+            <w:proofErr w:type="spellStart"/>
+            <w:r>
+              <w:rPr>
+                <w:rFonts w:ascii="Calibri" w:eastAsia="Calibri" w:hAnsi="Calibri" w:cs="Arial"/>
+                <w:lang w:eastAsia="es-CL"/>
               </w:rPr>
               <w:t>MediConecta</w:t>
             </w:r>
+            <w:proofErr w:type="spellEnd"/>
           </w:p>
         </w:tc>
       </w:tr>
       <w:tr>
         <w:trPr>
-          <w:trHeight w:val="418" w:hRule="atLeast"/>
+          <w:trHeight w:val="418"/>
         </w:trPr>
         <w:tc>
           <w:tcPr>
@@ -618,21 +504,14 @@
           </w:tcPr>
           <w:p>
             <w:pPr>
-              <w:pStyle w:val="Normal"/>
-              <w:widowControl/>
-              <w:spacing w:before="0" w:after="160"/>
-              <w:jc w:val="left"/>
+              <w:jc w:val="both"/>
               <w:rPr>
                 <w:rFonts w:ascii="Calibri" w:hAnsi="Calibri"/>
-                <w:color w:themeColor="accent1" w:themeShade="80" w:val="1F3864"/>
               </w:rPr>
             </w:pPr>
             <w:r>
               <w:rPr>
-                <w:rFonts w:eastAsia="Calibri" w:cs="" w:ascii="Calibri" w:hAnsi="Calibri"/>
-                <w:color w:themeColor="accent1" w:themeShade="80" w:val="1F3864"/>
-                <w:kern w:val="0"/>
-                <w:lang w:val="es-CL" w:eastAsia="en-US" w:bidi="ar-SA"/>
+                <w:rFonts w:ascii="Calibri" w:eastAsia="Calibri" w:hAnsi="Calibri"/>
               </w:rPr>
               <w:t>Área (s) de desempeño(s)</w:t>
             </w:r>
@@ -651,41 +530,178 @@
           </w:tcPr>
           <w:p>
             <w:pPr>
-              <w:pStyle w:val="Normal"/>
-              <w:widowControl/>
-              <w:spacing w:before="0" w:after="160"/>
-              <w:jc w:val="left"/>
-              <w:rPr>
+              <w:jc w:val="both"/>
+              <w:rPr>
+                <w:rFonts w:ascii="Calibri" w:eastAsia="Calibri" w:hAnsi="Calibri" w:cs="Arial"/>
+                <w:lang w:eastAsia="es-CL"/>
+              </w:rPr>
+            </w:pPr>
+            <w:r>
+              <w:rPr>
+                <w:rFonts w:ascii="Calibri" w:eastAsia="Calibri" w:hAnsi="Calibri" w:cs="Arial"/>
+                <w:lang w:eastAsia="es-CL"/>
+              </w:rPr>
+              <w:t xml:space="preserve">El proyecto abarca varias áreas clave del Plan de Estudio de Ingeniería en Informática, </w:t>
+            </w:r>
+            <w:r>
+              <w:rPr>
+                <w:rFonts w:ascii="Calibri" w:eastAsia="Calibri" w:hAnsi="Calibri" w:cs="Arial"/>
+                <w:lang w:eastAsia="es-CL"/>
+              </w:rPr>
+              <w:t>especialmente en:</w:t>
+            </w:r>
+            <w:r>
+              <w:rPr>
+                <w:rFonts w:ascii="Calibri" w:eastAsia="Calibri" w:hAnsi="Calibri" w:cs="Arial"/>
+                <w:lang w:eastAsia="es-CL"/>
+              </w:rPr>
+              <w:t xml:space="preserve"> </w:t>
+            </w:r>
+          </w:p>
+          <w:p>
+            <w:pPr>
+              <w:jc w:val="both"/>
+              <w:rPr>
+                <w:rFonts w:ascii="Calibri" w:eastAsia="Calibri" w:hAnsi="Calibri" w:cs="Arial"/>
+                <w:lang w:eastAsia="es-CL"/>
+              </w:rPr>
+            </w:pPr>
+            <w:r>
+              <w:rPr>
+                <w:rFonts w:ascii="Calibri" w:eastAsia="Calibri" w:hAnsi="Calibri" w:cs="Arial"/>
                 <w:b/>
+                <w:lang w:eastAsia="es-CL"/>
+              </w:rPr>
+              <w:t>Administración de sistemas informáticos</w:t>
+            </w:r>
+            <w:r>
+              <w:rPr>
+                <w:rFonts w:ascii="Calibri" w:eastAsia="Calibri" w:hAnsi="Calibri" w:cs="Arial"/>
+                <w:lang w:eastAsia="es-CL"/>
+              </w:rPr>
+              <w:t xml:space="preserve">: </w:t>
+            </w:r>
+            <w:proofErr w:type="spellStart"/>
+            <w:r>
+              <w:rPr>
+                <w:rFonts w:ascii="Calibri" w:eastAsia="Calibri" w:hAnsi="Calibri" w:cs="Arial"/>
+                <w:lang w:eastAsia="es-CL"/>
+              </w:rPr>
+              <w:t>MediConecta</w:t>
+            </w:r>
+            <w:proofErr w:type="spellEnd"/>
+            <w:r>
+              <w:rPr>
+                <w:rFonts w:ascii="Calibri" w:eastAsia="Calibri" w:hAnsi="Calibri" w:cs="Arial"/>
+                <w:lang w:eastAsia="es-CL"/>
+              </w:rPr>
+              <w:t xml:space="preserve"> requiere una infraestructura sólida y confiable para gestionar servicios médicos y datos de salud sensibles.</w:t>
+            </w:r>
+            <w:r>
+              <w:rPr>
+                <w:rFonts w:ascii="Calibri" w:eastAsia="Calibri" w:hAnsi="Calibri" w:cs="Arial"/>
+                <w:lang w:eastAsia="es-CL"/>
+              </w:rPr>
+              <w:br/>
+            </w:r>
+            <w:r>
+              <w:rPr>
+                <w:rFonts w:ascii="Calibri" w:eastAsia="Calibri" w:hAnsi="Calibri" w:cs="Arial"/>
+                <w:b/>
+                <w:lang w:eastAsia="es-CL"/>
+              </w:rPr>
+              <w:t>Desarrollo de soluciones tecnológicas</w:t>
+            </w:r>
+            <w:r>
+              <w:rPr>
+                <w:rFonts w:ascii="Calibri" w:eastAsia="Calibri" w:hAnsi="Calibri" w:cs="Arial"/>
+                <w:lang w:eastAsia="es-CL"/>
+              </w:rPr>
+              <w:t xml:space="preserve">: Se utilizaron tecnologías avanzadas </w:t>
+            </w:r>
+            <w:r>
+              <w:rPr>
+                <w:rFonts w:ascii="Calibri" w:eastAsia="Calibri" w:hAnsi="Calibri" w:cs="Arial"/>
+                <w:lang w:eastAsia="es-CL"/>
+              </w:rPr>
+              <w:t>para diseñar una plataforma accesible para usuarios con distintos niveles de habilidad digital.</w:t>
+            </w:r>
+          </w:p>
+          <w:p>
+            <w:pPr>
+              <w:jc w:val="both"/>
+              <w:rPr>
+                <w:rFonts w:ascii="Calibri" w:eastAsia="Calibri" w:hAnsi="Calibri" w:cs="Arial"/>
+                <w:lang w:eastAsia="es-CL"/>
               </w:rPr>
             </w:pPr>
             <w:r>
               <w:rPr>
-                <w:rFonts w:eastAsia="Calibri" w:cs="Arial" w:ascii="Calibri" w:hAnsi="Calibri"/>
-                <w:i/>
-                <w:color w:val="548DD4"/>
-                <w:kern w:val="0"/>
-                <w:sz w:val="20"/>
-                <w:szCs w:val="20"/>
-                <w:lang w:val="es-CL" w:eastAsia="es-CL" w:bidi="ar-SA"/>
-              </w:rPr>
-              <w:t>El proyecto abarca varias áreas clave del Plan de Estudio de Ingeniería en Informática, especialmente en:</w:t>
+                <w:rFonts w:ascii="Calibri" w:eastAsia="Calibri" w:hAnsi="Calibri" w:cs="Arial"/>
+                <w:b/>
+                <w:lang w:eastAsia="es-CL"/>
+              </w:rPr>
+              <w:t>Gestión de proyectos informáticos</w:t>
+            </w:r>
+            <w:r>
+              <w:rPr>
+                <w:rFonts w:ascii="Calibri" w:eastAsia="Calibri" w:hAnsi="Calibri" w:cs="Arial"/>
+                <w:lang w:eastAsia="es-CL"/>
+              </w:rPr>
+              <w:t xml:space="preserve">: El proyecto se desarrolló mediante la metodología </w:t>
+            </w:r>
+            <w:proofErr w:type="spellStart"/>
+            <w:r>
+              <w:rPr>
+                <w:rFonts w:ascii="Calibri" w:eastAsia="Calibri" w:hAnsi="Calibri" w:cs="Arial"/>
+                <w:lang w:eastAsia="es-CL"/>
+              </w:rPr>
+              <w:t>Scrum</w:t>
+            </w:r>
+            <w:proofErr w:type="spellEnd"/>
+            <w:r>
+              <w:rPr>
+                <w:rFonts w:ascii="Calibri" w:eastAsia="Calibri" w:hAnsi="Calibri" w:cs="Arial"/>
+                <w:lang w:eastAsia="es-CL"/>
+              </w:rPr>
+              <w:t>, cumpliendo con los plazos y entregables establecidos.</w:t>
+            </w:r>
+            <w:r>
+              <w:rPr>
+                <w:rFonts w:ascii="Calibri" w:eastAsia="Calibri" w:hAnsi="Calibri" w:cs="Arial"/>
+                <w:lang w:eastAsia="es-CL"/>
+              </w:rPr>
               <w:br/>
-              <w:br/>
-              <w:t>Administración de sistemas informáticos: MediConecta requiere una infraestructura sólida y confiable para gestionar servicios médicos y datos de salud sensibles.</w:t>
-              <w:br/>
-              <w:t>Desarrollo de soluciones tecnológicas: Se utilizaron tecnologías avanzadas para diseñar una plataforma accesible para usuarios con distintos niveles de habilidad digital.</w:t>
-              <w:br/>
-              <w:t>Gestión de proyectos informáticos: El proyecto se desarrolló mediante la metodología Scrum, cumpliendo con los plazos y entregables establecidos.</w:t>
-              <w:br/>
-              <w:t>Interacción humano-computadora (HCI): Se priorizó la accesibilidad mediante interfaces optimizadas y el uso de comandos de voz.</w:t>
+            </w:r>
+            <w:r>
+              <w:rPr>
+                <w:rFonts w:ascii="Calibri" w:eastAsia="Calibri" w:hAnsi="Calibri" w:cs="Arial"/>
+                <w:b/>
+                <w:lang w:eastAsia="es-CL"/>
+              </w:rPr>
+              <w:t>Interacción hu</w:t>
+            </w:r>
+            <w:r>
+              <w:rPr>
+                <w:rFonts w:ascii="Calibri" w:eastAsia="Calibri" w:hAnsi="Calibri" w:cs="Arial"/>
+                <w:b/>
+                <w:lang w:eastAsia="es-CL"/>
+              </w:rPr>
+              <w:t>mano-computadora (HCI</w:t>
+            </w:r>
+            <w:r>
+              <w:rPr>
+                <w:rFonts w:ascii="Calibri" w:eastAsia="Calibri" w:hAnsi="Calibri" w:cs="Arial"/>
+                <w:lang w:eastAsia="es-CL"/>
+              </w:rPr>
+              <w:t>): Se priorizó la accesibilidad mediante interfaces optimizadas y el uso de comandos de voz.</w:t>
             </w:r>
           </w:p>
         </w:tc>
       </w:tr>
       <w:tr>
         <w:trPr>
-          <w:trHeight w:val="425" w:hRule="atLeast"/>
+          <w:trHeight w:val="425"/>
         </w:trPr>
         <w:tc>
           <w:tcPr>
@@ -700,44 +716,25 @@
           </w:tcPr>
           <w:p>
             <w:pPr>
-              <w:pStyle w:val="Normal"/>
-              <w:widowControl/>
-              <w:spacing w:before="0" w:after="160"/>
-              <w:jc w:val="left"/>
+              <w:jc w:val="both"/>
               <w:rPr>
                 <w:rFonts w:ascii="Calibri" w:hAnsi="Calibri"/>
-                <w:color w:themeColor="accent1" w:themeShade="80" w:val="1F3864"/>
               </w:rPr>
             </w:pPr>
             <w:r>
               <w:rPr>
-                <w:rFonts w:eastAsia="Calibri" w:cs="" w:ascii="Calibri" w:hAnsi="Calibri"/>
-                <w:color w:themeColor="accent1" w:themeShade="80" w:val="1F3864"/>
-                <w:kern w:val="0"/>
-                <w:lang w:val="es-CL" w:eastAsia="en-US" w:bidi="ar-SA"/>
+                <w:rFonts w:ascii="Calibri" w:eastAsia="Calibri" w:hAnsi="Calibri"/>
               </w:rPr>
               <w:t xml:space="preserve">Competencias </w:t>
             </w:r>
           </w:p>
           <w:p>
             <w:pPr>
-              <w:pStyle w:val="Normal"/>
-              <w:widowControl/>
-              <w:spacing w:before="0" w:after="160"/>
-              <w:jc w:val="left"/>
+              <w:jc w:val="both"/>
               <w:rPr>
                 <w:rFonts w:ascii="Calibri" w:hAnsi="Calibri"/>
-                <w:color w:themeColor="accent1" w:themeShade="80" w:val="1F3864"/>
               </w:rPr>
             </w:pPr>
-            <w:r>
-              <w:rPr>
-                <w:rFonts w:eastAsia="Calibri" w:cs="" w:ascii="Calibri" w:hAnsi="Calibri"/>
-                <w:color w:themeColor="accent1" w:themeShade="80" w:val="1F3864"/>
-                <w:kern w:val="0"/>
-                <w:lang w:val="es-CL" w:eastAsia="en-US" w:bidi="ar-SA"/>
-              </w:rPr>
-            </w:r>
           </w:p>
         </w:tc>
         <w:tc>
@@ -753,34 +750,146 @@
           </w:tcPr>
           <w:p>
             <w:pPr>
-              <w:pStyle w:val="Normal"/>
-              <w:widowControl/>
-              <w:spacing w:before="0" w:after="160"/>
-              <w:jc w:val="left"/>
-              <w:rPr>
+              <w:jc w:val="both"/>
+              <w:rPr>
+                <w:rFonts w:ascii="Calibri" w:eastAsia="Calibri" w:hAnsi="Calibri" w:cs="Arial"/>
+                <w:lang w:eastAsia="es-CL"/>
+              </w:rPr>
+            </w:pPr>
+            <w:r>
+              <w:rPr>
+                <w:rFonts w:ascii="Calibri" w:eastAsia="Calibri" w:hAnsi="Calibri" w:cs="Arial"/>
+                <w:lang w:eastAsia="es-CL"/>
+              </w:rPr>
+              <w:t>Las competencias del Plan de Estudio que se abordaron incluyen:</w:t>
+            </w:r>
+            <w:r>
+              <w:rPr>
+                <w:rFonts w:ascii="Calibri" w:eastAsia="Calibri" w:hAnsi="Calibri" w:cs="Arial"/>
+                <w:lang w:eastAsia="es-CL"/>
+              </w:rPr>
+              <w:br/>
+            </w:r>
+            <w:r>
+              <w:rPr>
+                <w:rFonts w:ascii="Calibri" w:eastAsia="Calibri" w:hAnsi="Calibri" w:cs="Arial"/>
+                <w:lang w:eastAsia="es-CL"/>
+              </w:rPr>
+              <w:br/>
+            </w:r>
+            <w:r>
+              <w:rPr>
+                <w:rFonts w:ascii="Calibri" w:eastAsia="Calibri" w:hAnsi="Calibri" w:cs="Arial"/>
                 <w:b/>
-              </w:rPr>
-            </w:pPr>
-            <w:r>
-              <w:rPr>
-                <w:rFonts w:eastAsia="Calibri" w:cs="Arial" w:ascii="Calibri" w:hAnsi="Calibri"/>
-                <w:i/>
-                <w:color w:val="548DD4"/>
-                <w:kern w:val="0"/>
-                <w:sz w:val="20"/>
-                <w:szCs w:val="20"/>
-                <w:lang w:val="es-CL" w:eastAsia="es-CL" w:bidi="ar-SA"/>
-              </w:rPr>
-              <w:t>Las competencias del Plan de Estudio que se abordaron incluyen:</w:t>
-              <w:br/>
-              <w:br/>
-              <w:t>Administrar servicios de aplicaciones y bases de datos: El proyecto utilizó PostgreSQL para manejar los datos de usuarios y citas.</w:t>
+                <w:lang w:eastAsia="es-CL"/>
+              </w:rPr>
+              <w:t>Administrar servicios de aplicaciones y bases de datos</w:t>
+            </w:r>
+            <w:r>
+              <w:rPr>
+                <w:rFonts w:ascii="Calibri" w:eastAsia="Calibri" w:hAnsi="Calibri" w:cs="Arial"/>
+                <w:lang w:eastAsia="es-CL"/>
+              </w:rPr>
+              <w:t xml:space="preserve">: El </w:t>
+            </w:r>
+            <w:r>
+              <w:rPr>
+                <w:rFonts w:ascii="Calibri" w:eastAsia="Calibri" w:hAnsi="Calibri" w:cs="Arial"/>
+                <w:lang w:eastAsia="es-CL"/>
+              </w:rPr>
+              <w:t xml:space="preserve">proyecto utilizó </w:t>
+            </w:r>
+            <w:proofErr w:type="spellStart"/>
+            <w:r>
+              <w:rPr>
+                <w:rFonts w:ascii="Calibri" w:eastAsia="Calibri" w:hAnsi="Calibri" w:cs="Arial"/>
+                <w:lang w:eastAsia="es-CL"/>
+              </w:rPr>
+              <w:t>PostgreSQL</w:t>
+            </w:r>
+            <w:proofErr w:type="spellEnd"/>
+            <w:r>
+              <w:rPr>
+                <w:rFonts w:ascii="Calibri" w:eastAsia="Calibri" w:hAnsi="Calibri" w:cs="Arial"/>
+                <w:lang w:eastAsia="es-CL"/>
+              </w:rPr>
+              <w:t xml:space="preserve"> para manejar los datos de usuarios y citas.</w:t>
+            </w:r>
+            <w:r>
+              <w:rPr>
+                <w:rFonts w:ascii="Calibri" w:eastAsia="Calibri" w:hAnsi="Calibri" w:cs="Arial"/>
+                <w:lang w:eastAsia="es-CL"/>
+              </w:rPr>
               <w:br/>
               <w:t>Desarrollar software escalable y accesible: La aplicación fue diseñada para adaptarse a las necesidades de adultos mayores y personas con discapacidades.</w:t>
+            </w:r>
+            <w:r>
+              <w:rPr>
+                <w:rFonts w:ascii="Calibri" w:eastAsia="Calibri" w:hAnsi="Calibri" w:cs="Arial"/>
+                <w:lang w:eastAsia="es-CL"/>
+              </w:rPr>
               <w:br/>
-              <w:t>Desarrollo de proyectos aplicando buenas prácticas de codificación y seguridad: Se implementaron estándares de seguridad de datos y revisión de código.</w:t>
-              <w:br/>
-              <w:t>Realizar pruebas de certificación: Se llevaron a cabo pruebas unitarias y de integración para validar cada funcionalidad del sistema.</w:t>
+            </w:r>
+            <w:r>
+              <w:rPr>
+                <w:rFonts w:ascii="Calibri" w:eastAsia="Calibri" w:hAnsi="Calibri" w:cs="Arial"/>
+                <w:b/>
+                <w:lang w:eastAsia="es-CL"/>
+              </w:rPr>
+              <w:t>Desarrollo de proyectos aplica</w:t>
+            </w:r>
+            <w:r>
+              <w:rPr>
+                <w:rFonts w:ascii="Calibri" w:eastAsia="Calibri" w:hAnsi="Calibri" w:cs="Arial"/>
+                <w:b/>
+                <w:lang w:eastAsia="es-CL"/>
+              </w:rPr>
+              <w:t>ndo buenas prácticas de codificación y seguridad</w:t>
+            </w:r>
+            <w:r>
+              <w:rPr>
+                <w:rFonts w:ascii="Calibri" w:eastAsia="Calibri" w:hAnsi="Calibri" w:cs="Arial"/>
+                <w:lang w:eastAsia="es-CL"/>
+              </w:rPr>
+              <w:t xml:space="preserve">: Se implementaron estándares de seguridad de datos y </w:t>
+            </w:r>
+            <w:r>
+              <w:rPr>
+                <w:rFonts w:ascii="Calibri" w:eastAsia="Calibri" w:hAnsi="Calibri" w:cs="Arial"/>
+                <w:lang w:eastAsia="es-CL"/>
+              </w:rPr>
+              <w:lastRenderedPageBreak/>
+              <w:t>revisión de código.</w:t>
+            </w:r>
+            <w:r>
+              <w:rPr>
+                <w:rFonts w:ascii="Calibri" w:eastAsia="Calibri" w:hAnsi="Calibri" w:cs="Arial"/>
+                <w:lang w:eastAsia="es-CL"/>
+              </w:rPr>
+              <w:t xml:space="preserve"> </w:t>
+            </w:r>
+          </w:p>
+          <w:p>
+            <w:pPr>
+              <w:jc w:val="both"/>
+              <w:rPr>
+                <w:b/>
+              </w:rPr>
+            </w:pPr>
+            <w:r>
+              <w:rPr>
+                <w:rFonts w:ascii="Calibri" w:eastAsia="Calibri" w:hAnsi="Calibri" w:cs="Arial"/>
+                <w:b/>
+                <w:lang w:eastAsia="es-CL"/>
+              </w:rPr>
+              <w:t>Realizar pruebas de certificación</w:t>
+            </w:r>
+            <w:r>
+              <w:rPr>
+                <w:rFonts w:ascii="Calibri" w:eastAsia="Calibri" w:hAnsi="Calibri" w:cs="Arial"/>
+                <w:lang w:eastAsia="es-CL"/>
+              </w:rPr>
+              <w:t>: Se llevaron a cabo pruebas unitarias y de integración para validar cada funcionalidad del sistema.</w:t>
             </w:r>
           </w:p>
         </w:tc>
@@ -788,31 +897,19 @@
     </w:tbl>
     <w:p>
       <w:pPr>
-        <w:pStyle w:val="Normal"/>
+        <w:jc w:val="both"/>
         <w:rPr>
           <w:b/>
         </w:rPr>
       </w:pPr>
-      <w:r>
-        <w:rPr>
-          <w:b/>
-        </w:rPr>
-      </w:r>
     </w:p>
     <w:tbl>
       <w:tblPr>
         <w:tblStyle w:val="Tablaconcuadrcula"/>
         <w:tblW w:w="9750" w:type="dxa"/>
-        <w:jc w:val="left"/>
         <w:tblInd w:w="-572" w:type="dxa"/>
         <w:tblLayout w:type="fixed"/>
-        <w:tblCellMar>
-          <w:top w:w="0" w:type="dxa"/>
-          <w:left w:w="108" w:type="dxa"/>
-          <w:bottom w:w="0" w:type="dxa"/>
-          <w:right w:w="108" w:type="dxa"/>
-        </w:tblCellMar>
-        <w:tblLook w:firstRow="1" w:noVBand="1" w:lastRow="0" w:firstColumn="1" w:lastColumn="0" w:noHBand="0" w:val="04a0"/>
+        <w:tblLook w:val="04A0" w:firstRow="1" w:lastRow="0" w:firstColumn="1" w:lastColumn="0" w:noHBand="0" w:noVBand="1"/>
       </w:tblPr>
       <w:tblGrid>
         <w:gridCol w:w="3000"/>
@@ -820,7 +917,7 @@
       </w:tblGrid>
       <w:tr>
         <w:trPr>
-          <w:trHeight w:val="388" w:hRule="atLeast"/>
+          <w:trHeight w:val="388"/>
         </w:trPr>
         <w:tc>
           <w:tcPr>
@@ -832,27 +929,20 @@
               <w:bottom w:val="single" w:sz="4" w:space="0" w:color="BFBFBF"/>
               <w:right w:val="single" w:sz="4" w:space="0" w:color="BFBFBF"/>
             </w:tcBorders>
-            <w:shd w:color="auto" w:fill="D9D9D9" w:themeFill="background1" w:themeFillShade="d9" w:val="clear"/>
+            <w:shd w:val="clear" w:color="auto" w:fill="D9D9D9" w:themeFill="background1" w:themeFillShade="D9"/>
             <w:vAlign w:val="center"/>
           </w:tcPr>
           <w:p>
             <w:pPr>
-              <w:pStyle w:val="Normal"/>
-              <w:widowControl/>
-              <w:spacing w:before="0" w:after="160"/>
-              <w:jc w:val="left"/>
+              <w:jc w:val="both"/>
               <w:rPr>
                 <w:b/>
               </w:rPr>
             </w:pPr>
             <w:r>
               <w:rPr>
-                <w:rFonts w:eastAsia="Calibri" w:cs="" w:ascii="Calibri" w:hAnsi="Calibri"/>
+                <w:rFonts w:ascii="Calibri" w:eastAsia="Calibri" w:hAnsi="Calibri"/>
                 <w:b/>
-                <w:color w:themeColor="accent1" w:themeShade="80" w:val="1F3864"/>
-                <w:kern w:val="0"/>
-                <w:sz w:val="18"/>
-                <w:lang w:val="es-CL" w:eastAsia="en-US" w:bidi="ar-SA"/>
               </w:rPr>
               <w:t>Contenidos del informe final</w:t>
             </w:r>
@@ -861,7 +951,7 @@
       </w:tr>
       <w:tr>
         <w:trPr>
-          <w:trHeight w:val="2266" w:hRule="atLeast"/>
+          <w:trHeight w:val="2266"/>
         </w:trPr>
         <w:tc>
           <w:tcPr>
@@ -876,34 +966,20 @@
           </w:tcPr>
           <w:p>
             <w:pPr>
-              <w:pStyle w:val="Normal"/>
-              <w:widowControl/>
-              <w:spacing w:before="0" w:after="160"/>
-              <w:jc w:val="left"/>
+              <w:jc w:val="both"/>
               <w:rPr>
                 <w:rFonts w:ascii="Calibri" w:hAnsi="Calibri"/>
-                <w:color w:themeColor="accent1" w:themeShade="80" w:val="1F3864"/>
-                <w:sz w:val="18"/>
               </w:rPr>
             </w:pPr>
             <w:r>
               <w:rPr>
-                <w:rFonts w:eastAsia="Calibri" w:cs="" w:ascii="Calibri" w:hAnsi="Calibri"/>
-                <w:color w:themeColor="accent1" w:themeShade="80" w:val="1F3864"/>
-                <w:kern w:val="0"/>
-                <w:sz w:val="18"/>
-                <w:lang w:val="es-CL" w:eastAsia="en-US" w:bidi="ar-SA"/>
+                <w:rFonts w:ascii="Calibri" w:eastAsia="Calibri" w:hAnsi="Calibri"/>
               </w:rPr>
               <w:t xml:space="preserve">1. </w:t>
             </w:r>
             <w:r>
               <w:rPr>
-                <w:rFonts w:eastAsia="Calibri" w:cs="" w:ascii="Calibri" w:hAnsi="Calibri"/>
-                <w:color w:themeColor="accent1" w:themeShade="80" w:val="1F3864"/>
-                <w:kern w:val="0"/>
-                <w:sz w:val="18"/>
-                <w:szCs w:val="18"/>
-                <w:lang w:val="es-CL" w:eastAsia="en-US" w:bidi="ar-SA"/>
+                <w:rFonts w:ascii="Calibri" w:eastAsia="Calibri" w:hAnsi="Calibri"/>
               </w:rPr>
               <w:t>Relevancia del proyecto APT</w:t>
             </w:r>
@@ -923,77 +999,168 @@
           <w:p>
             <w:pPr>
               <w:pStyle w:val="paragraph"/>
-              <w:widowControl/>
-              <w:numPr>
-                <w:ilvl w:val="0"/>
-                <w:numId w:val="0"/>
-              </w:numPr>
-              <w:spacing w:beforeAutospacing="0" w:before="0" w:afterAutospacing="0" w:after="0"/>
-              <w:ind w:hanging="0" w:left="301"/>
+              <w:spacing w:beforeAutospacing="0" w:after="0" w:afterAutospacing="0"/>
+              <w:ind w:left="301"/>
               <w:jc w:val="both"/>
               <w:textAlignment w:val="baseline"/>
               <w:rPr>
                 <w:rFonts w:ascii="Segoe UI" w:hAnsi="Segoe UI" w:cs="Segoe UI"/>
-                <w:color w:val="0070C0"/>
-                <w:sz w:val="18"/>
-                <w:szCs w:val="18"/>
+                <w:sz w:val="22"/>
+                <w:szCs w:val="22"/>
               </w:rPr>
             </w:pPr>
+            <w:proofErr w:type="spellStart"/>
             <w:r>
               <w:rPr>
                 <w:rStyle w:val="eop"/>
-                <w:rFonts w:cs="Calibri" w:ascii="Calibri" w:hAnsi="Calibri"/>
-                <w:color w:val="0070C0"/>
-                <w:kern w:val="0"/>
-                <w:sz w:val="18"/>
-                <w:szCs w:val="18"/>
-                <w:lang w:val="es-CL" w:bidi="ar-SA"/>
-              </w:rPr>
-              <w:t>MediConecta aborda el problema de accesibilidad en la gestión de la salud, facilitando a adultos mayores y personas con discapacidad el acceso a servicios médicos mediante comandos de voz y una interfaz intuitiva.</w:t>
+                <w:rFonts w:ascii="Calibri" w:hAnsi="Calibri" w:cs="Calibri"/>
+                <w:sz w:val="22"/>
+                <w:szCs w:val="22"/>
+              </w:rPr>
+              <w:t>MediConecta</w:t>
+            </w:r>
+            <w:proofErr w:type="spellEnd"/>
+            <w:r>
+              <w:rPr>
+                <w:rStyle w:val="eop"/>
+                <w:rFonts w:ascii="Calibri" w:hAnsi="Calibri" w:cs="Calibri"/>
+                <w:sz w:val="22"/>
+                <w:szCs w:val="22"/>
+              </w:rPr>
+              <w:t xml:space="preserve"> aborda el problema de accesibilidad en la gestión de la salud, facilitando a adultos mayores y personas con discapacidad el acceso a servicios médicos mediante comandos de voz y una</w:t>
+            </w:r>
+            <w:r>
+              <w:rPr>
+                <w:rStyle w:val="eop"/>
+                <w:rFonts w:ascii="Calibri" w:hAnsi="Calibri" w:cs="Calibri"/>
+                <w:sz w:val="22"/>
+                <w:szCs w:val="22"/>
+              </w:rPr>
+              <w:t xml:space="preserve"> interfaz intuitiva.</w:t>
+            </w:r>
+            <w:r>
+              <w:rPr>
+                <w:rStyle w:val="eop"/>
+                <w:rFonts w:ascii="Calibri" w:hAnsi="Calibri" w:cs="Calibri"/>
+                <w:sz w:val="22"/>
+                <w:szCs w:val="22"/>
+              </w:rPr>
               <w:br/>
               <w:t>Este tema es relevante para el campo de la ingeniería en informática y salud digital, que tiene una creciente demanda de aplicaciones accesibles y seguras.</w:t>
+            </w:r>
+            <w:r>
+              <w:rPr>
+                <w:rStyle w:val="eop"/>
+                <w:rFonts w:ascii="Calibri" w:hAnsi="Calibri" w:cs="Calibri"/>
+                <w:sz w:val="22"/>
+                <w:szCs w:val="22"/>
+              </w:rPr>
               <w:br/>
-              <w:t>MediConecta se desarrolló pensando en el contexto de Chile, específicamente para facilitar el acceso a servicios en zonas donde los adultos mayores enfrentan barreras tecnológicas para gestionar su salud.</w:t>
+            </w:r>
+            <w:proofErr w:type="spellStart"/>
+            <w:r>
+              <w:rPr>
+                <w:rStyle w:val="eop"/>
+                <w:rFonts w:ascii="Calibri" w:hAnsi="Calibri" w:cs="Calibri"/>
+                <w:sz w:val="22"/>
+                <w:szCs w:val="22"/>
+              </w:rPr>
+              <w:t>MediConecta</w:t>
+            </w:r>
+            <w:proofErr w:type="spellEnd"/>
+            <w:r>
+              <w:rPr>
+                <w:rStyle w:val="eop"/>
+                <w:rFonts w:ascii="Calibri" w:hAnsi="Calibri" w:cs="Calibri"/>
+                <w:sz w:val="22"/>
+                <w:szCs w:val="22"/>
+              </w:rPr>
+              <w:t xml:space="preserve"> se desarrolló pensando en el contexto de Chile, específicamente par</w:t>
+            </w:r>
+            <w:r>
+              <w:rPr>
+                <w:rStyle w:val="eop"/>
+                <w:rFonts w:ascii="Calibri" w:hAnsi="Calibri" w:cs="Calibri"/>
+                <w:sz w:val="22"/>
+                <w:szCs w:val="22"/>
+              </w:rPr>
+              <w:t>a facilitar el acceso a servicios en zonas donde los adultos mayores enfrentan barreras tecnológicas para gestionar su salud.</w:t>
+            </w:r>
+            <w:r>
+              <w:rPr>
+                <w:rStyle w:val="eop"/>
+                <w:rFonts w:ascii="Calibri" w:hAnsi="Calibri" w:cs="Calibri"/>
+                <w:sz w:val="22"/>
+                <w:szCs w:val="22"/>
+              </w:rPr>
               <w:br/>
-              <w:t>Impacta principalmente a adultos mayores y personas con discapacidad, que suelen depender de asistencia externa para acceder a servicios médicos.</w:t>
+              <w:t>Impacta principalmente a adultos mayores y personas con discapacidad, que suelen depender de asistencia externa para acceder a ser</w:t>
+            </w:r>
+            <w:r>
+              <w:rPr>
+                <w:rStyle w:val="eop"/>
+                <w:rFonts w:ascii="Calibri" w:hAnsi="Calibri" w:cs="Calibri"/>
+                <w:sz w:val="22"/>
+                <w:szCs w:val="22"/>
+              </w:rPr>
+              <w:t>vicios médicos.</w:t>
+            </w:r>
+            <w:r>
+              <w:rPr>
+                <w:rStyle w:val="eop"/>
+                <w:rFonts w:ascii="Calibri" w:hAnsi="Calibri" w:cs="Calibri"/>
+                <w:sz w:val="22"/>
+                <w:szCs w:val="22"/>
+              </w:rPr>
               <w:br/>
-              <w:t>Aporte de valor: MediConecta promueve una mayor autonomía para los usuarios, facilitando la gestión de su salud y mejorando su calidad de vida, además de optimizar el trabajo de los profesionales de salud al ofrecer una herramienta de monitoreo remoto.</w:t>
+              <w:t xml:space="preserve">Aporte de valor: </w:t>
+            </w:r>
+            <w:proofErr w:type="spellStart"/>
+            <w:r>
+              <w:rPr>
+                <w:rStyle w:val="eop"/>
+                <w:rFonts w:ascii="Calibri" w:hAnsi="Calibri" w:cs="Calibri"/>
+                <w:sz w:val="22"/>
+                <w:szCs w:val="22"/>
+              </w:rPr>
+              <w:t>MediConecta</w:t>
+            </w:r>
+            <w:proofErr w:type="spellEnd"/>
+            <w:r>
+              <w:rPr>
+                <w:rStyle w:val="eop"/>
+                <w:rFonts w:ascii="Calibri" w:hAnsi="Calibri" w:cs="Calibri"/>
+                <w:sz w:val="22"/>
+                <w:szCs w:val="22"/>
+              </w:rPr>
+              <w:t xml:space="preserve"> promueve una mayor autonomía para los usuarios, facilitando la gestión de su salud y mejorando su calidad de vida, además de optimizar el trabajo de los profesionales de salud al ofrecer una herramienta de monit</w:t>
+            </w:r>
+            <w:r>
+              <w:rPr>
+                <w:rStyle w:val="eop"/>
+                <w:rFonts w:ascii="Calibri" w:hAnsi="Calibri" w:cs="Calibri"/>
+                <w:sz w:val="22"/>
+                <w:szCs w:val="22"/>
+              </w:rPr>
+              <w:t>oreo remoto.</w:t>
             </w:r>
           </w:p>
           <w:p>
             <w:pPr>
-              <w:pStyle w:val="ListParagraph"/>
-              <w:widowControl/>
-              <w:spacing w:lineRule="auto" w:line="240" w:before="0" w:after="0"/>
-              <w:contextualSpacing/>
+              <w:pStyle w:val="Prrafodelista"/>
+              <w:spacing w:after="0" w:line="240" w:lineRule="auto"/>
               <w:jc w:val="both"/>
               <w:rPr>
                 <w:rFonts w:ascii="Calibri" w:hAnsi="Calibri" w:cs="Arial"/>
-                <w:i/>
-                <w:i/>
-                <w:color w:val="0070C0"/>
-                <w:sz w:val="18"/>
-                <w:szCs w:val="20"/>
                 <w:lang w:eastAsia="es-CL"/>
               </w:rPr>
             </w:pPr>
-            <w:r>
-              <w:rPr>
-                <w:rFonts w:eastAsia="Calibri" w:cs="Arial" w:ascii="Calibri" w:hAnsi="Calibri"/>
-                <w:i/>
-                <w:color w:val="0070C0"/>
-                <w:kern w:val="0"/>
-                <w:sz w:val="18"/>
-                <w:szCs w:val="20"/>
-                <w:lang w:val="es-CL" w:eastAsia="es-CL" w:bidi="ar-SA"/>
-              </w:rPr>
-            </w:r>
           </w:p>
         </w:tc>
       </w:tr>
       <w:tr>
         <w:trPr>
-          <w:trHeight w:val="838" w:hRule="atLeast"/>
+          <w:trHeight w:val="838"/>
         </w:trPr>
         <w:tc>
           <w:tcPr>
@@ -1008,23 +1175,14 @@
           </w:tcPr>
           <w:p>
             <w:pPr>
-              <w:pStyle w:val="Normal"/>
-              <w:widowControl/>
-              <w:spacing w:before="0" w:after="160"/>
-              <w:jc w:val="left"/>
+              <w:jc w:val="both"/>
               <w:rPr>
                 <w:rFonts w:ascii="Calibri" w:hAnsi="Calibri"/>
-                <w:color w:themeColor="accent1" w:themeShade="80" w:val="1F3864"/>
-                <w:sz w:val="18"/>
               </w:rPr>
             </w:pPr>
             <w:r>
               <w:rPr>
-                <w:rFonts w:eastAsia="Calibri" w:cs="" w:ascii="Calibri" w:hAnsi="Calibri"/>
-                <w:color w:themeColor="accent1" w:themeShade="80" w:val="1F3864"/>
-                <w:kern w:val="0"/>
-                <w:sz w:val="18"/>
-                <w:lang w:val="es-CL" w:eastAsia="en-US" w:bidi="ar-SA"/>
+                <w:rFonts w:ascii="Calibri" w:eastAsia="Calibri" w:hAnsi="Calibri"/>
               </w:rPr>
               <w:t xml:space="preserve">2. Objetivos </w:t>
             </w:r>
@@ -1043,53 +1201,131 @@
           </w:tcPr>
           <w:p>
             <w:pPr>
-              <w:pStyle w:val="ListParagraph"/>
-              <w:widowControl/>
-              <w:numPr>
-                <w:ilvl w:val="0"/>
-                <w:numId w:val="0"/>
-              </w:numPr>
-              <w:spacing w:lineRule="auto" w:line="240" w:before="0" w:after="0"/>
-              <w:ind w:hanging="0" w:left="314"/>
-              <w:contextualSpacing/>
+              <w:pStyle w:val="Prrafodelista"/>
+              <w:spacing w:after="0" w:line="240" w:lineRule="auto"/>
+              <w:ind w:left="314"/>
               <w:jc w:val="both"/>
               <w:rPr>
-                <w:rFonts w:ascii="Calibri" w:hAnsi="Calibri" w:cs="Arial"/>
-                <w:i/>
-                <w:i/>
-                <w:color w:val="0070C0"/>
-                <w:sz w:val="18"/>
-                <w:szCs w:val="20"/>
+                <w:rFonts w:ascii="Calibri" w:eastAsia="Calibri" w:hAnsi="Calibri" w:cs="Arial"/>
                 <w:lang w:eastAsia="es-CL"/>
               </w:rPr>
             </w:pPr>
             <w:r>
               <w:rPr>
-                <w:rFonts w:eastAsia="Calibri" w:cs="Arial" w:ascii="Calibri" w:hAnsi="Calibri"/>
-                <w:i/>
-                <w:color w:val="0070C0"/>
-                <w:kern w:val="0"/>
-                <w:sz w:val="18"/>
-                <w:szCs w:val="20"/>
-                <w:lang w:val="es-CL" w:eastAsia="es-CL" w:bidi="ar-SA"/>
-              </w:rPr>
-              <w:t>Objetivo General: Desarrollar una plataforma accesible y personalizada que permita a los adultos mayores y personas con discapacidad gestionar su salud de manera autónoma mediante el uso de tecnología de voz y monitoreo de salud en tiempo real.</w:t>
-              <w:br/>
-              <w:t>Objetivos Específicos:</w:t>
-              <w:br/>
+                <w:rFonts w:ascii="Calibri" w:eastAsia="Calibri" w:hAnsi="Calibri" w:cs="Arial"/>
+                <w:b/>
+                <w:lang w:eastAsia="es-CL"/>
+              </w:rPr>
+              <w:t>Objetivo General</w:t>
+            </w:r>
+            <w:r>
+              <w:rPr>
+                <w:rFonts w:ascii="Calibri" w:eastAsia="Calibri" w:hAnsi="Calibri" w:cs="Arial"/>
+                <w:lang w:eastAsia="es-CL"/>
+              </w:rPr>
+              <w:t xml:space="preserve">: Desarrollar una plataforma accesible y personalizada que permita a los adultos mayores y personas con discapacidad gestionar su salud de manera autónoma mediante el uso de tecnología de voz y monitoreo de </w:t>
+            </w:r>
+            <w:r>
+              <w:rPr>
+                <w:rFonts w:ascii="Calibri" w:eastAsia="Calibri" w:hAnsi="Calibri" w:cs="Arial"/>
+                <w:lang w:eastAsia="es-CL"/>
+              </w:rPr>
+              <w:t>salud en tiempo real.</w:t>
+            </w:r>
+          </w:p>
+          <w:p>
+            <w:pPr>
+              <w:pStyle w:val="Prrafodelista"/>
+              <w:spacing w:after="0" w:line="240" w:lineRule="auto"/>
+              <w:ind w:left="314"/>
+              <w:jc w:val="both"/>
+              <w:rPr>
+                <w:rFonts w:ascii="Calibri" w:eastAsia="Calibri" w:hAnsi="Calibri" w:cs="Arial"/>
+                <w:lang w:eastAsia="es-CL"/>
+              </w:rPr>
+            </w:pPr>
+            <w:r>
+              <w:rPr>
+                <w:rFonts w:ascii="Calibri" w:eastAsia="Calibri" w:hAnsi="Calibri" w:cs="Arial"/>
+                <w:b/>
+                <w:lang w:eastAsia="es-CL"/>
+              </w:rPr>
+              <w:t>Objetivos Específicos</w:t>
+            </w:r>
+            <w:r>
+              <w:rPr>
+                <w:rFonts w:ascii="Calibri" w:eastAsia="Calibri" w:hAnsi="Calibri" w:cs="Arial"/>
+                <w:lang w:eastAsia="es-CL"/>
+              </w:rPr>
+              <w:t>:</w:t>
+            </w:r>
+            <w:r>
+              <w:rPr>
+                <w:rFonts w:ascii="Calibri" w:eastAsia="Calibri" w:hAnsi="Calibri" w:cs="Arial"/>
+                <w:lang w:eastAsia="es-CL"/>
+              </w:rPr>
+              <w:t xml:space="preserve"> </w:t>
+            </w:r>
+            <w:r>
+              <w:rPr>
+                <w:rFonts w:ascii="Calibri" w:eastAsia="Calibri" w:hAnsi="Calibri" w:cs="Arial"/>
+                <w:lang w:eastAsia="es-CL"/>
+              </w:rPr>
               <w:t>Crear un asistente virtual con reconocimiento de voz que permita una interacción simplificada.</w:t>
+            </w:r>
+            <w:r>
+              <w:rPr>
+                <w:rFonts w:ascii="Calibri" w:eastAsia="Calibri" w:hAnsi="Calibri" w:cs="Arial"/>
+                <w:lang w:eastAsia="es-CL"/>
+              </w:rPr>
               <w:br/>
               <w:t>Implementar un sistema de notificaciones y recordatorios automatizados para la toma de medicamentos y citas.</w:t>
+            </w:r>
+            <w:r>
+              <w:rPr>
+                <w:rFonts w:ascii="Calibri" w:eastAsia="Calibri" w:hAnsi="Calibri" w:cs="Arial"/>
+                <w:lang w:eastAsia="es-CL"/>
+              </w:rPr>
               <w:br/>
-              <w:t>Desarrollar una interfaz de usuario optimizada y accesible en la aplicación móvil y web.</w:t>
-              <w:br/>
+              <w:t>Desarro</w:t>
+            </w:r>
+            <w:r>
+              <w:rPr>
+                <w:rFonts w:ascii="Calibri" w:eastAsia="Calibri" w:hAnsi="Calibri" w:cs="Arial"/>
+                <w:lang w:eastAsia="es-CL"/>
+              </w:rPr>
+              <w:t>llar una interfaz de usuario optimizada y accesible en la aplicación móvil y web.</w:t>
+            </w:r>
+            <w:r>
+              <w:rPr>
+                <w:rFonts w:ascii="Calibri" w:eastAsia="Calibri" w:hAnsi="Calibri" w:cs="Arial"/>
+                <w:lang w:eastAsia="es-CL"/>
+              </w:rPr>
+              <w:t xml:space="preserve"> </w:t>
+            </w:r>
+          </w:p>
+          <w:p>
+            <w:pPr>
+              <w:pStyle w:val="Prrafodelista"/>
+              <w:spacing w:after="0" w:line="240" w:lineRule="auto"/>
+              <w:ind w:left="314"/>
+              <w:jc w:val="both"/>
+              <w:rPr>
+                <w:rFonts w:ascii="Calibri" w:hAnsi="Calibri" w:cs="Arial"/>
+                <w:lang w:eastAsia="es-CL"/>
+              </w:rPr>
+            </w:pPr>
+            <w:r>
+              <w:rPr>
+                <w:rFonts w:ascii="Calibri" w:eastAsia="Calibri" w:hAnsi="Calibri" w:cs="Arial"/>
+                <w:lang w:eastAsia="es-CL"/>
+              </w:rPr>
               <w:t>Proporcionar un módulo de monitoreo de indicadores de salud con acceso a profesionales médicos.</w:t>
             </w:r>
           </w:p>
         </w:tc>
       </w:tr>
       <w:tr>
-        <w:trPr/>
         <w:tc>
           <w:tcPr>
             <w:tcW w:w="3000" w:type="dxa"/>
@@ -1103,23 +1339,14 @@
           </w:tcPr>
           <w:p>
             <w:pPr>
-              <w:pStyle w:val="Normal"/>
-              <w:widowControl/>
-              <w:spacing w:before="0" w:after="160"/>
-              <w:jc w:val="left"/>
+              <w:jc w:val="both"/>
               <w:rPr>
                 <w:rFonts w:ascii="Calibri" w:hAnsi="Calibri"/>
-                <w:color w:themeColor="accent1" w:themeShade="80" w:val="1F3864"/>
-                <w:sz w:val="18"/>
               </w:rPr>
             </w:pPr>
             <w:r>
               <w:rPr>
-                <w:rFonts w:eastAsia="Calibri" w:cs="" w:ascii="Calibri" w:hAnsi="Calibri"/>
-                <w:color w:themeColor="accent1" w:themeShade="80" w:val="1F3864"/>
-                <w:kern w:val="0"/>
-                <w:sz w:val="18"/>
-                <w:lang w:val="es-CL" w:eastAsia="en-US" w:bidi="ar-SA"/>
+                <w:rFonts w:ascii="Calibri" w:eastAsia="Calibri" w:hAnsi="Calibri"/>
               </w:rPr>
               <w:t>3. Metodología</w:t>
             </w:r>
@@ -1138,54 +1365,277 @@
           </w:tcPr>
           <w:p>
             <w:pPr>
-              <w:pStyle w:val="ListParagraph"/>
-              <w:widowControl/>
+              <w:pStyle w:val="Prrafodelista"/>
+              <w:spacing w:after="0" w:line="240" w:lineRule="auto"/>
+              <w:ind w:left="318"/>
+              <w:jc w:val="both"/>
+              <w:rPr>
+                <w:rFonts w:ascii="Calibri" w:eastAsia="Calibri" w:hAnsi="Calibri" w:cs="Arial"/>
+                <w:lang w:eastAsia="es-CL"/>
+              </w:rPr>
+            </w:pPr>
+            <w:r>
+              <w:rPr>
+                <w:rFonts w:ascii="Calibri" w:eastAsia="Calibri" w:hAnsi="Calibri" w:cs="Arial"/>
+                <w:lang w:eastAsia="es-CL"/>
+              </w:rPr>
+              <w:t xml:space="preserve">Se adoptó la metodología ágil </w:t>
+            </w:r>
+            <w:proofErr w:type="spellStart"/>
+            <w:r>
+              <w:rPr>
+                <w:rFonts w:ascii="Calibri" w:eastAsia="Calibri" w:hAnsi="Calibri" w:cs="Arial"/>
+                <w:lang w:eastAsia="es-CL"/>
+              </w:rPr>
+              <w:t>Scrum</w:t>
+            </w:r>
+            <w:proofErr w:type="spellEnd"/>
+            <w:r>
+              <w:rPr>
+                <w:rFonts w:ascii="Calibri" w:eastAsia="Calibri" w:hAnsi="Calibri" w:cs="Arial"/>
+                <w:lang w:eastAsia="es-CL"/>
+              </w:rPr>
+              <w:t>, qu</w:t>
+            </w:r>
+            <w:r>
+              <w:rPr>
+                <w:rFonts w:ascii="Calibri" w:eastAsia="Calibri" w:hAnsi="Calibri" w:cs="Arial"/>
+                <w:lang w:eastAsia="es-CL"/>
+              </w:rPr>
+              <w:t xml:space="preserve">e permitió un desarrollo incremental y adaptable, con </w:t>
+            </w:r>
+            <w:proofErr w:type="spellStart"/>
+            <w:r>
+              <w:rPr>
+                <w:rFonts w:ascii="Calibri" w:eastAsia="Calibri" w:hAnsi="Calibri" w:cs="Arial"/>
+                <w:lang w:eastAsia="es-CL"/>
+              </w:rPr>
+              <w:t>sprints</w:t>
+            </w:r>
+            <w:proofErr w:type="spellEnd"/>
+            <w:r>
+              <w:rPr>
+                <w:rFonts w:ascii="Calibri" w:eastAsia="Calibri" w:hAnsi="Calibri" w:cs="Arial"/>
+                <w:lang w:eastAsia="es-CL"/>
+              </w:rPr>
+              <w:t xml:space="preserve"> de tres semanas donde se revisaban y ajustaban las funcionalidades.</w:t>
+            </w:r>
+          </w:p>
+          <w:p>
+            <w:pPr>
+              <w:pStyle w:val="Prrafodelista"/>
+              <w:spacing w:after="0" w:line="240" w:lineRule="auto"/>
+              <w:ind w:left="318"/>
+              <w:jc w:val="both"/>
+              <w:rPr>
+                <w:rFonts w:ascii="Calibri" w:eastAsia="Calibri" w:hAnsi="Calibri" w:cs="Arial"/>
+                <w:lang w:eastAsia="es-CL"/>
+              </w:rPr>
+            </w:pPr>
+            <w:r>
+              <w:rPr>
+                <w:rFonts w:ascii="Calibri" w:eastAsia="Calibri" w:hAnsi="Calibri" w:cs="Arial"/>
+                <w:b/>
+                <w:lang w:eastAsia="es-CL"/>
+              </w:rPr>
+              <w:t>Fases del desarrollo</w:t>
+            </w:r>
+            <w:r>
+              <w:rPr>
+                <w:rFonts w:ascii="Calibri" w:eastAsia="Calibri" w:hAnsi="Calibri" w:cs="Arial"/>
+                <w:lang w:eastAsia="es-CL"/>
+              </w:rPr>
+              <w:t>:</w:t>
+            </w:r>
+          </w:p>
+          <w:p>
+            <w:pPr>
+              <w:pStyle w:val="Prrafodelista"/>
               <w:numPr>
                 <w:ilvl w:val="0"/>
-                <w:numId w:val="0"/>
+                <w:numId w:val="4"/>
               </w:numPr>
-              <w:spacing w:lineRule="auto" w:line="240" w:before="0" w:after="0"/>
-              <w:ind w:hanging="0" w:left="318"/>
-              <w:contextualSpacing/>
+              <w:spacing w:after="0" w:line="240" w:lineRule="auto"/>
               <w:jc w:val="both"/>
               <w:rPr>
+                <w:rFonts w:ascii="Calibri" w:eastAsia="Calibri" w:hAnsi="Calibri" w:cs="Arial"/>
+                <w:lang w:eastAsia="es-CL"/>
+              </w:rPr>
+            </w:pPr>
+            <w:r>
+              <w:rPr>
+                <w:rFonts w:ascii="Calibri" w:eastAsia="Calibri" w:hAnsi="Calibri" w:cs="Arial"/>
+                <w:lang w:eastAsia="es-CL"/>
+              </w:rPr>
+              <w:t>Planificación inicial y recolección de requisitos.</w:t>
+            </w:r>
+            <w:r>
+              <w:rPr>
+                <w:rFonts w:ascii="Calibri" w:eastAsia="Calibri" w:hAnsi="Calibri" w:cs="Arial"/>
+                <w:lang w:eastAsia="es-CL"/>
+              </w:rPr>
+              <w:t xml:space="preserve"> </w:t>
+            </w:r>
+          </w:p>
+          <w:p>
+            <w:pPr>
+              <w:pStyle w:val="Prrafodelista"/>
+              <w:numPr>
+                <w:ilvl w:val="0"/>
+                <w:numId w:val="4"/>
+              </w:numPr>
+              <w:spacing w:after="0" w:line="240" w:lineRule="auto"/>
+              <w:jc w:val="both"/>
+              <w:rPr>
+                <w:rFonts w:ascii="Calibri" w:eastAsia="Calibri" w:hAnsi="Calibri" w:cs="Arial"/>
+                <w:lang w:eastAsia="es-CL"/>
+              </w:rPr>
+            </w:pPr>
+            <w:r>
+              <w:rPr>
+                <w:rFonts w:ascii="Calibri" w:eastAsia="Calibri" w:hAnsi="Calibri" w:cs="Arial"/>
+                <w:lang w:eastAsia="es-CL"/>
+              </w:rPr>
+              <w:t xml:space="preserve">Desarrollo del </w:t>
+            </w:r>
+            <w:proofErr w:type="spellStart"/>
+            <w:r>
+              <w:rPr>
+                <w:rFonts w:ascii="Calibri" w:eastAsia="Calibri" w:hAnsi="Calibri" w:cs="Arial"/>
+                <w:lang w:eastAsia="es-CL"/>
+              </w:rPr>
+              <w:t>backend</w:t>
+            </w:r>
+            <w:proofErr w:type="spellEnd"/>
+            <w:r>
+              <w:rPr>
+                <w:rFonts w:ascii="Calibri" w:eastAsia="Calibri" w:hAnsi="Calibri" w:cs="Arial"/>
+                <w:lang w:eastAsia="es-CL"/>
+              </w:rPr>
+              <w:t xml:space="preserve"> (API en Node.js y base de dato</w:t>
+            </w:r>
+            <w:r>
+              <w:rPr>
+                <w:rFonts w:ascii="Calibri" w:eastAsia="Calibri" w:hAnsi="Calibri" w:cs="Arial"/>
+                <w:lang w:eastAsia="es-CL"/>
+              </w:rPr>
+              <w:t xml:space="preserve">s en </w:t>
+            </w:r>
+            <w:proofErr w:type="spellStart"/>
+            <w:r>
+              <w:rPr>
+                <w:rFonts w:ascii="Calibri" w:eastAsia="Calibri" w:hAnsi="Calibri" w:cs="Arial"/>
+                <w:lang w:eastAsia="es-CL"/>
+              </w:rPr>
+              <w:t>PostgreSQL</w:t>
+            </w:r>
+            <w:proofErr w:type="spellEnd"/>
+            <w:r>
+              <w:rPr>
+                <w:rFonts w:ascii="Calibri" w:eastAsia="Calibri" w:hAnsi="Calibri" w:cs="Arial"/>
+                <w:lang w:eastAsia="es-CL"/>
+              </w:rPr>
+              <w:t>).</w:t>
+            </w:r>
+            <w:r>
+              <w:rPr>
+                <w:rFonts w:ascii="Calibri" w:eastAsia="Calibri" w:hAnsi="Calibri" w:cs="Arial"/>
+                <w:lang w:eastAsia="es-CL"/>
+              </w:rPr>
+              <w:br/>
+              <w:t xml:space="preserve">Implementación de funcionalidades en </w:t>
+            </w:r>
+            <w:proofErr w:type="spellStart"/>
+            <w:r>
+              <w:rPr>
+                <w:rFonts w:ascii="Calibri" w:eastAsia="Calibri" w:hAnsi="Calibri" w:cs="Arial"/>
+                <w:lang w:eastAsia="es-CL"/>
+              </w:rPr>
+              <w:t>frontend</w:t>
+            </w:r>
+            <w:proofErr w:type="spellEnd"/>
+            <w:r>
+              <w:rPr>
+                <w:rFonts w:ascii="Calibri" w:eastAsia="Calibri" w:hAnsi="Calibri" w:cs="Arial"/>
+                <w:lang w:eastAsia="es-CL"/>
+              </w:rPr>
+              <w:t xml:space="preserve"> (</w:t>
+            </w:r>
+            <w:proofErr w:type="spellStart"/>
+            <w:r>
+              <w:rPr>
+                <w:rFonts w:ascii="Calibri" w:eastAsia="Calibri" w:hAnsi="Calibri" w:cs="Arial"/>
+                <w:lang w:eastAsia="es-CL"/>
+              </w:rPr>
+              <w:t>Flutter</w:t>
+            </w:r>
+            <w:proofErr w:type="spellEnd"/>
+            <w:r>
+              <w:rPr>
+                <w:rFonts w:ascii="Calibri" w:eastAsia="Calibri" w:hAnsi="Calibri" w:cs="Arial"/>
+                <w:lang w:eastAsia="es-CL"/>
+              </w:rPr>
+              <w:t>) y pruebas de integración.</w:t>
+            </w:r>
+          </w:p>
+          <w:p>
+            <w:pPr>
+              <w:pStyle w:val="Prrafodelista"/>
+              <w:numPr>
+                <w:ilvl w:val="0"/>
+                <w:numId w:val="4"/>
+              </w:numPr>
+              <w:spacing w:after="0" w:line="240" w:lineRule="auto"/>
+              <w:jc w:val="both"/>
+              <w:rPr>
                 <w:rFonts w:ascii="Calibri" w:hAnsi="Calibri" w:cs="Arial"/>
-                <w:i/>
-                <w:i/>
-                <w:color w:val="0070C0"/>
-                <w:sz w:val="18"/>
-                <w:szCs w:val="20"/>
                 <w:lang w:eastAsia="es-CL"/>
               </w:rPr>
             </w:pPr>
             <w:r>
               <w:rPr>
-                <w:rFonts w:eastAsia="Calibri" w:cs="Arial" w:ascii="Calibri" w:hAnsi="Calibri"/>
-                <w:i/>
-                <w:color w:val="0070C0"/>
-                <w:kern w:val="0"/>
-                <w:sz w:val="18"/>
-                <w:szCs w:val="20"/>
-                <w:lang w:val="es-CL" w:eastAsia="es-CL" w:bidi="ar-SA"/>
-              </w:rPr>
-              <w:t>Metodología utilizada: Se adoptó la metodología ágil Scrum, que permitió un desarrollo incremental y adaptable, con sprints de tres semanas donde se revisaban y ajustaban las funcionalidades.</w:t>
-              <w:br/>
-              <w:t>Fases del desarrollo:</w:t>
-              <w:br/>
-              <w:t>Planificación inicial y recolección de requisitos.</w:t>
-              <w:br/>
-              <w:t>Desarrollo del backend (API en Node.js y base de datos en PostgreSQL).</w:t>
-              <w:br/>
-              <w:t>Implementación de funcionalidades en frontend (Flutter) y pruebas de integración.</w:t>
-              <w:br/>
-              <w:t>Pertinencia de la metodología: Scrum facilitó la adaptación continua, esencial para integrar la retroalimentación de usuarios y optimizar la accesibilidad de la interfaz.</w:t>
+                <w:rFonts w:ascii="Calibri" w:eastAsia="Calibri" w:hAnsi="Calibri" w:cs="Arial"/>
+                <w:lang w:eastAsia="es-CL"/>
+              </w:rPr>
+              <w:t xml:space="preserve">Pertinencia de la metodología: </w:t>
+            </w:r>
+            <w:proofErr w:type="spellStart"/>
+            <w:r>
+              <w:rPr>
+                <w:rFonts w:ascii="Calibri" w:eastAsia="Calibri" w:hAnsi="Calibri" w:cs="Arial"/>
+                <w:lang w:eastAsia="es-CL"/>
+              </w:rPr>
+              <w:t>Scrum</w:t>
+            </w:r>
+            <w:proofErr w:type="spellEnd"/>
+            <w:r>
+              <w:rPr>
+                <w:rFonts w:ascii="Calibri" w:eastAsia="Calibri" w:hAnsi="Calibri" w:cs="Arial"/>
+                <w:lang w:eastAsia="es-CL"/>
+              </w:rPr>
+              <w:t xml:space="preserve"> facilitó la adaptación continua, esencial para integrar la retroalimentación de </w:t>
+            </w:r>
+            <w:r>
+              <w:rPr>
+                <w:rFonts w:ascii="Calibri" w:eastAsia="Calibri" w:hAnsi="Calibri" w:cs="Arial"/>
+                <w:lang w:eastAsia="es-CL"/>
+              </w:rPr>
+              <w:lastRenderedPageBreak/>
+              <w:t>usuarios y optimizar la accesibilidad d</w:t>
+            </w:r>
+            <w:r>
+              <w:rPr>
+                <w:rFonts w:ascii="Calibri" w:eastAsia="Calibri" w:hAnsi="Calibri" w:cs="Arial"/>
+                <w:lang w:eastAsia="es-CL"/>
+              </w:rPr>
+              <w:t>e la interfaz.</w:t>
             </w:r>
           </w:p>
         </w:tc>
       </w:tr>
       <w:tr>
         <w:trPr>
-          <w:trHeight w:val="2117" w:hRule="atLeast"/>
+          <w:trHeight w:val="2117"/>
         </w:trPr>
         <w:tc>
           <w:tcPr>
@@ -1200,24 +1650,16 @@
           </w:tcPr>
           <w:p>
             <w:pPr>
-              <w:pStyle w:val="Normal"/>
-              <w:widowControl/>
-              <w:spacing w:before="0" w:after="160"/>
-              <w:jc w:val="left"/>
+              <w:jc w:val="both"/>
               <w:rPr>
                 <w:rFonts w:ascii="Calibri" w:hAnsi="Calibri"/>
-                <w:color w:themeColor="accent1" w:themeShade="80" w:val="1F3864"/>
-                <w:sz w:val="18"/>
               </w:rPr>
             </w:pPr>
             <w:r>
               <w:rPr>
-                <w:rFonts w:eastAsia="Calibri" w:cs="" w:ascii="Calibri" w:hAnsi="Calibri"/>
-                <w:color w:themeColor="accent1" w:themeShade="80" w:val="1F3864"/>
-                <w:kern w:val="0"/>
-                <w:sz w:val="18"/>
-                <w:lang w:val="es-CL" w:eastAsia="en-US" w:bidi="ar-SA"/>
-              </w:rPr>
+                <w:rFonts w:ascii="Calibri" w:eastAsia="Calibri" w:hAnsi="Calibri"/>
+              </w:rPr>
+              <w:lastRenderedPageBreak/>
               <w:t>4. Desarrollo</w:t>
             </w:r>
           </w:p>
@@ -1235,66 +1677,242 @@
           </w:tcPr>
           <w:p>
             <w:pPr>
-              <w:pStyle w:val="ListParagraph"/>
-              <w:widowControl/>
-              <w:numPr>
-                <w:ilvl w:val="0"/>
-                <w:numId w:val="0"/>
-              </w:numPr>
-              <w:spacing w:lineRule="auto" w:line="240" w:before="0" w:after="0"/>
-              <w:ind w:hanging="0" w:left="318"/>
-              <w:contextualSpacing/>
+              <w:pStyle w:val="Prrafodelista"/>
+              <w:spacing w:after="0" w:line="240" w:lineRule="auto"/>
+              <w:ind w:left="318"/>
               <w:jc w:val="both"/>
               <w:rPr>
-                <w:rFonts w:ascii="Calibri" w:hAnsi="Calibri" w:cs="Arial"/>
-                <w:i/>
-                <w:i/>
-                <w:color w:val="0070C0"/>
-                <w:sz w:val="18"/>
-                <w:szCs w:val="20"/>
+                <w:rFonts w:ascii="Calibri" w:eastAsia="Calibri" w:hAnsi="Calibri" w:cs="Arial"/>
                 <w:lang w:eastAsia="es-CL"/>
               </w:rPr>
             </w:pPr>
             <w:r>
               <w:rPr>
-                <w:rFonts w:eastAsia="Calibri" w:cs="Arial" w:ascii="Calibri" w:hAnsi="Calibri"/>
-                <w:i/>
-                <w:color w:val="0070C0"/>
-                <w:kern w:val="0"/>
-                <w:sz w:val="18"/>
-                <w:szCs w:val="20"/>
-                <w:lang w:val="es-CL" w:eastAsia="es-CL" w:bidi="ar-SA"/>
+                <w:rFonts w:ascii="Calibri" w:eastAsia="Calibri" w:hAnsi="Calibri" w:cs="Arial"/>
+                <w:lang w:eastAsia="es-CL"/>
               </w:rPr>
               <w:t>Etapas y actividades:</w:t>
+            </w:r>
+            <w:r>
+              <w:rPr>
+                <w:rFonts w:ascii="Calibri" w:eastAsia="Calibri" w:hAnsi="Calibri" w:cs="Arial"/>
+                <w:lang w:eastAsia="es-CL"/>
+              </w:rPr>
+              <w:t xml:space="preserve"> </w:t>
+            </w:r>
+            <w:r>
+              <w:rPr>
+                <w:rFonts w:ascii="Calibri" w:eastAsia="Calibri" w:hAnsi="Calibri" w:cs="Arial"/>
+                <w:lang w:eastAsia="es-CL"/>
+              </w:rPr>
+              <w:t xml:space="preserve">Definición de requisitos y diseño de prototipos de la interfaz de </w:t>
+            </w:r>
+            <w:proofErr w:type="spellStart"/>
+            <w:r>
+              <w:rPr>
+                <w:rFonts w:ascii="Calibri" w:eastAsia="Calibri" w:hAnsi="Calibri" w:cs="Arial"/>
+                <w:lang w:eastAsia="es-CL"/>
+              </w:rPr>
+              <w:t>usuario.</w:t>
+            </w:r>
+            <w:r>
+              <w:rPr>
+                <w:rFonts w:ascii="Calibri" w:eastAsia="Calibri" w:hAnsi="Calibri" w:cs="Arial"/>
+                <w:lang w:eastAsia="es-CL"/>
+              </w:rPr>
+              <w:t>Implementación</w:t>
+            </w:r>
+            <w:proofErr w:type="spellEnd"/>
+            <w:r>
+              <w:rPr>
+                <w:rFonts w:ascii="Calibri" w:eastAsia="Calibri" w:hAnsi="Calibri" w:cs="Arial"/>
+                <w:lang w:eastAsia="es-CL"/>
+              </w:rPr>
+              <w:t xml:space="preserve"> del sistema de reconocimiento de voz y optimización de accesibilidad.</w:t>
+            </w:r>
+            <w:r>
+              <w:rPr>
+                <w:rFonts w:ascii="Calibri" w:eastAsia="Calibri" w:hAnsi="Calibri" w:cs="Arial"/>
+                <w:lang w:eastAsia="es-CL"/>
+              </w:rPr>
               <w:br/>
-              <w:t>Definición de requisitos y diseño de prototipos de la interfaz de usuario.</w:t>
-              <w:br/>
-              <w:t>Implementación del sistema de reconocimiento de voz y optimización de accesibilidad.</w:t>
-              <w:br/>
-              <w:t>Desarrollo de funcionalidades principales como el sistema de agendamiento de citas y notificaciones automáticas.</w:t>
+              <w:t xml:space="preserve">Desarrollo de funcionalidades principales </w:t>
+            </w:r>
+            <w:r>
+              <w:rPr>
+                <w:rFonts w:ascii="Calibri" w:eastAsia="Calibri" w:hAnsi="Calibri" w:cs="Arial"/>
+                <w:lang w:eastAsia="es-CL"/>
+              </w:rPr>
+              <w:t>como el sistema de agendamiento de citas y notificaciones automáticas.</w:t>
+            </w:r>
+            <w:r>
+              <w:rPr>
+                <w:rFonts w:ascii="Calibri" w:eastAsia="Calibri" w:hAnsi="Calibri" w:cs="Arial"/>
+                <w:lang w:eastAsia="es-CL"/>
+              </w:rPr>
               <w:br/>
               <w:t>Facilitadores:</w:t>
+            </w:r>
+            <w:r>
+              <w:rPr>
+                <w:rFonts w:ascii="Calibri" w:eastAsia="Calibri" w:hAnsi="Calibri" w:cs="Arial"/>
+                <w:lang w:eastAsia="es-CL"/>
+              </w:rPr>
               <w:br/>
-              <w:t>Uso de tecnologías estables como Node.js y PostgreSQL, que proporcionaron una base sólida para el backend.</w:t>
+              <w:t xml:space="preserve">Uso de tecnologías estables como Node.js y </w:t>
+            </w:r>
+            <w:proofErr w:type="spellStart"/>
+            <w:r>
+              <w:rPr>
+                <w:rFonts w:ascii="Calibri" w:eastAsia="Calibri" w:hAnsi="Calibri" w:cs="Arial"/>
+                <w:lang w:eastAsia="es-CL"/>
+              </w:rPr>
+              <w:t>PostgreSQL</w:t>
+            </w:r>
+            <w:proofErr w:type="spellEnd"/>
+            <w:r>
+              <w:rPr>
+                <w:rFonts w:ascii="Calibri" w:eastAsia="Calibri" w:hAnsi="Calibri" w:cs="Arial"/>
+                <w:lang w:eastAsia="es-CL"/>
+              </w:rPr>
+              <w:t xml:space="preserve">, que proporcionaron una base sólida para el </w:t>
+            </w:r>
+            <w:proofErr w:type="spellStart"/>
+            <w:r>
+              <w:rPr>
+                <w:rFonts w:ascii="Calibri" w:eastAsia="Calibri" w:hAnsi="Calibri" w:cs="Arial"/>
+                <w:lang w:eastAsia="es-CL"/>
+              </w:rPr>
+              <w:t>backend</w:t>
+            </w:r>
+            <w:proofErr w:type="spellEnd"/>
+            <w:r>
+              <w:rPr>
+                <w:rFonts w:ascii="Calibri" w:eastAsia="Calibri" w:hAnsi="Calibri" w:cs="Arial"/>
+                <w:lang w:eastAsia="es-CL"/>
+              </w:rPr>
+              <w:t>.</w:t>
+            </w:r>
+            <w:r>
+              <w:rPr>
+                <w:rFonts w:ascii="Calibri" w:eastAsia="Calibri" w:hAnsi="Calibri" w:cs="Arial"/>
+                <w:lang w:eastAsia="es-CL"/>
+              </w:rPr>
               <w:br/>
-              <w:t>Un equipo colaborativo y el apoyo de supervisores que aportaron retroalimentación valiosa.</w:t>
-              <w:br/>
+              <w:t>Un equipo colaborativo y el apoyo de supervisores que aportaron</w:t>
+            </w:r>
+            <w:r>
+              <w:rPr>
+                <w:rFonts w:ascii="Calibri" w:eastAsia="Calibri" w:hAnsi="Calibri" w:cs="Arial"/>
+                <w:lang w:eastAsia="es-CL"/>
+              </w:rPr>
+              <w:t xml:space="preserve"> retroalimentación valiosa.</w:t>
+            </w:r>
+          </w:p>
+          <w:p>
+            <w:pPr>
+              <w:pStyle w:val="Prrafodelista"/>
+              <w:spacing w:after="0" w:line="240" w:lineRule="auto"/>
+              <w:ind w:left="318"/>
+              <w:jc w:val="both"/>
+              <w:rPr>
+                <w:rFonts w:ascii="Calibri" w:eastAsia="Calibri" w:hAnsi="Calibri" w:cs="Arial"/>
+                <w:lang w:eastAsia="es-CL"/>
+              </w:rPr>
+            </w:pPr>
+            <w:r>
+              <w:rPr>
+                <w:rFonts w:ascii="Calibri" w:eastAsia="Calibri" w:hAnsi="Calibri" w:cs="Arial"/>
+                <w:lang w:eastAsia="es-CL"/>
+              </w:rPr>
               <w:t>Dificultades:</w:t>
-              <w:br/>
+            </w:r>
+            <w:r>
+              <w:rPr>
+                <w:rFonts w:ascii="Calibri" w:eastAsia="Calibri" w:hAnsi="Calibri" w:cs="Arial"/>
+                <w:lang w:eastAsia="es-CL"/>
+              </w:rPr>
+              <w:t xml:space="preserve"> </w:t>
+            </w:r>
+            <w:r>
+              <w:rPr>
+                <w:rFonts w:ascii="Calibri" w:eastAsia="Calibri" w:hAnsi="Calibri" w:cs="Arial"/>
+                <w:lang w:eastAsia="es-CL"/>
+              </w:rPr>
               <w:t>Integración del reconocimiento de voz con la interfaz de usuario.</w:t>
+            </w:r>
+            <w:r>
+              <w:rPr>
+                <w:rFonts w:ascii="Calibri" w:eastAsia="Calibri" w:hAnsi="Calibri" w:cs="Arial"/>
+                <w:lang w:eastAsia="es-CL"/>
+              </w:rPr>
+              <w:t xml:space="preserve"> </w:t>
+            </w:r>
+            <w:r>
+              <w:rPr>
+                <w:rFonts w:ascii="Calibri" w:eastAsia="Calibri" w:hAnsi="Calibri" w:cs="Arial"/>
+                <w:lang w:eastAsia="es-CL"/>
+              </w:rPr>
               <w:br/>
               <w:t>Optimización de la base de datos para manejar múltiples consultas de manera eficiente.</w:t>
-              <w:br/>
+            </w:r>
+            <w:r>
+              <w:rPr>
+                <w:rFonts w:ascii="Calibri" w:eastAsia="Calibri" w:hAnsi="Calibri" w:cs="Arial"/>
+                <w:lang w:eastAsia="es-CL"/>
+              </w:rPr>
+              <w:t xml:space="preserve"> </w:t>
+            </w:r>
+            <w:r>
+              <w:rPr>
+                <w:rFonts w:ascii="Calibri" w:eastAsia="Calibri" w:hAnsi="Calibri" w:cs="Arial"/>
+                <w:lang w:eastAsia="es-CL"/>
+              </w:rPr>
               <w:t>Ajustes realizados:</w:t>
-              <w:br/>
-              <w:t>Se modificaron algunas funcionalidades en función de las pruebas de accesibilidad y las recomendaciones de los usuarios, y se optimizaron consultas en PostgreSQL para mejorar la eficiencia.</w:t>
+            </w:r>
+            <w:r>
+              <w:rPr>
+                <w:rFonts w:ascii="Calibri" w:eastAsia="Calibri" w:hAnsi="Calibri" w:cs="Arial"/>
+                <w:lang w:eastAsia="es-CL"/>
+              </w:rPr>
+              <w:t xml:space="preserve"> </w:t>
+            </w:r>
+            <w:r>
+              <w:rPr>
+                <w:rFonts w:ascii="Calibri" w:eastAsia="Calibri" w:hAnsi="Calibri" w:cs="Arial"/>
+                <w:lang w:eastAsia="es-CL"/>
+              </w:rPr>
+              <w:t>Se modificaron algunas funcionalidades en</w:t>
+            </w:r>
+            <w:r>
+              <w:rPr>
+                <w:rFonts w:ascii="Calibri" w:eastAsia="Calibri" w:hAnsi="Calibri" w:cs="Arial"/>
+                <w:lang w:eastAsia="es-CL"/>
+              </w:rPr>
+              <w:t xml:space="preserve"> función de las pruebas de accesibilidad y las recomendaciones de los usuarios, y se optimizaron consultas en </w:t>
+            </w:r>
+            <w:proofErr w:type="spellStart"/>
+            <w:r>
+              <w:rPr>
+                <w:rFonts w:ascii="Calibri" w:eastAsia="Calibri" w:hAnsi="Calibri" w:cs="Arial"/>
+                <w:lang w:eastAsia="es-CL"/>
+              </w:rPr>
+              <w:t>PostgreSQL</w:t>
+            </w:r>
+            <w:proofErr w:type="spellEnd"/>
+            <w:r>
+              <w:rPr>
+                <w:rFonts w:ascii="Calibri" w:eastAsia="Calibri" w:hAnsi="Calibri" w:cs="Arial"/>
+                <w:lang w:eastAsia="es-CL"/>
+              </w:rPr>
+              <w:t xml:space="preserve"> para mejorar la eficiencia.</w:t>
             </w:r>
           </w:p>
         </w:tc>
       </w:tr>
       <w:tr>
         <w:trPr>
-          <w:trHeight w:val="1112" w:hRule="atLeast"/>
+          <w:trHeight w:val="1112"/>
         </w:trPr>
         <w:tc>
           <w:tcPr>
@@ -1309,23 +1927,14 @@
           </w:tcPr>
           <w:p>
             <w:pPr>
-              <w:pStyle w:val="Normal"/>
-              <w:widowControl/>
-              <w:spacing w:before="0" w:after="160"/>
-              <w:jc w:val="left"/>
+              <w:jc w:val="both"/>
               <w:rPr>
                 <w:rFonts w:ascii="Calibri" w:hAnsi="Calibri"/>
-                <w:color w:themeColor="accent1" w:themeShade="80" w:val="1F3864"/>
-                <w:sz w:val="18"/>
               </w:rPr>
             </w:pPr>
             <w:r>
               <w:rPr>
-                <w:rFonts w:eastAsia="Calibri" w:cs="" w:ascii="Calibri" w:hAnsi="Calibri"/>
-                <w:color w:themeColor="accent1" w:themeShade="80" w:val="1F3864"/>
-                <w:kern w:val="0"/>
-                <w:sz w:val="18"/>
-                <w:lang w:val="es-CL" w:eastAsia="en-US" w:bidi="ar-SA"/>
+                <w:rFonts w:ascii="Calibri" w:eastAsia="Calibri" w:hAnsi="Calibri"/>
               </w:rPr>
               <w:t>5. Evidencias</w:t>
             </w:r>
@@ -1344,53 +1953,111 @@
           </w:tcPr>
           <w:p>
             <w:pPr>
-              <w:pStyle w:val="ListParagraph"/>
-              <w:widowControl/>
-              <w:numPr>
-                <w:ilvl w:val="0"/>
-                <w:numId w:val="0"/>
-              </w:numPr>
-              <w:spacing w:lineRule="auto" w:line="240" w:before="0" w:after="0"/>
-              <w:ind w:hanging="0" w:left="314"/>
-              <w:contextualSpacing/>
+              <w:pStyle w:val="Prrafodelista"/>
+              <w:spacing w:after="0" w:line="240" w:lineRule="auto"/>
+              <w:ind w:left="314"/>
               <w:jc w:val="both"/>
               <w:rPr>
+                <w:rFonts w:ascii="Calibri" w:eastAsia="Calibri" w:hAnsi="Calibri" w:cs="Arial"/>
+                <w:iCs/>
+                <w:lang w:eastAsia="es-CL"/>
+              </w:rPr>
+            </w:pPr>
+            <w:r>
+              <w:rPr>
+                <w:rFonts w:ascii="Calibri" w:eastAsia="Calibri" w:hAnsi="Calibri" w:cs="Arial"/>
+                <w:iCs/>
+                <w:lang w:eastAsia="es-CL"/>
+              </w:rPr>
+              <w:t>Prototipos de Interfaz de Usuario: Se desarrollaron y probaron prototipos accesibles tanto e</w:t>
+            </w:r>
+            <w:r>
+              <w:rPr>
+                <w:rFonts w:ascii="Calibri" w:eastAsia="Calibri" w:hAnsi="Calibri" w:cs="Arial"/>
+                <w:iCs/>
+                <w:lang w:eastAsia="es-CL"/>
+              </w:rPr>
+              <w:t>n dispositivos móviles como en web.</w:t>
+            </w:r>
+            <w:r>
+              <w:rPr>
+                <w:rFonts w:ascii="Calibri" w:eastAsia="Calibri" w:hAnsi="Calibri" w:cs="Arial"/>
+                <w:iCs/>
+                <w:lang w:eastAsia="es-CL"/>
+              </w:rPr>
+              <w:br/>
+              <w:t xml:space="preserve">Base de Datos Funcional: </w:t>
+            </w:r>
+            <w:proofErr w:type="spellStart"/>
+            <w:r>
+              <w:rPr>
+                <w:rFonts w:ascii="Calibri" w:eastAsia="Calibri" w:hAnsi="Calibri" w:cs="Arial"/>
+                <w:iCs/>
+                <w:lang w:eastAsia="es-CL"/>
+              </w:rPr>
+              <w:t>PostgreSQL</w:t>
+            </w:r>
+            <w:proofErr w:type="spellEnd"/>
+            <w:r>
+              <w:rPr>
+                <w:rFonts w:ascii="Calibri" w:eastAsia="Calibri" w:hAnsi="Calibri" w:cs="Arial"/>
+                <w:iCs/>
+                <w:lang w:eastAsia="es-CL"/>
+              </w:rPr>
+              <w:t xml:space="preserve"> configurado para gestionar datos de salud sensibles.</w:t>
+            </w:r>
+            <w:r>
+              <w:rPr>
+                <w:rFonts w:ascii="Calibri" w:eastAsia="Calibri" w:hAnsi="Calibri" w:cs="Arial"/>
+                <w:iCs/>
+                <w:lang w:eastAsia="es-CL"/>
+              </w:rPr>
+              <w:t xml:space="preserve"> </w:t>
+            </w:r>
+          </w:p>
+          <w:p>
+            <w:pPr>
+              <w:pStyle w:val="Prrafodelista"/>
+              <w:spacing w:after="0" w:line="240" w:lineRule="auto"/>
+              <w:ind w:left="314"/>
+              <w:jc w:val="both"/>
+              <w:rPr>
                 <w:rFonts w:ascii="Calibri" w:hAnsi="Calibri" w:cs="Arial"/>
-                <w:i/>
-                <w:i/>
                 <w:iCs/>
-                <w:color w:val="0070C0"/>
-                <w:sz w:val="18"/>
-                <w:szCs w:val="20"/>
                 <w:lang w:eastAsia="es-CL"/>
               </w:rPr>
             </w:pPr>
             <w:r>
               <w:rPr>
-                <w:rFonts w:eastAsia="Calibri" w:cs="Arial" w:ascii="Calibri" w:hAnsi="Calibri"/>
-                <w:b/>
-                <w:i/>
+                <w:rFonts w:ascii="Calibri" w:eastAsia="Calibri" w:hAnsi="Calibri" w:cs="Arial"/>
                 <w:iCs/>
-                <w:color w:val="0070C0"/>
-                <w:kern w:val="0"/>
-                <w:sz w:val="18"/>
-                <w:szCs w:val="20"/>
-                <w:lang w:val="es-CL" w:eastAsia="es-CL" w:bidi="ar-SA"/>
-              </w:rPr>
-              <w:t>Prototipos de Interfaz de Usuario: Se desarrollaron y probaron prototipos accesibles tanto en dispositivos móviles como en web.</w:t>
+                <w:lang w:eastAsia="es-CL"/>
+              </w:rPr>
+              <w:t>Módulo de Reconocimiento de Voz: Implementado en la aplicación móvil para facilitar la navegación mediante comandos de voz.</w:t>
+            </w:r>
+            <w:r>
+              <w:rPr>
+                <w:rFonts w:ascii="Calibri" w:eastAsia="Calibri" w:hAnsi="Calibri" w:cs="Arial"/>
+                <w:iCs/>
+                <w:lang w:eastAsia="es-CL"/>
+              </w:rPr>
               <w:br/>
-              <w:t>Base de Datos Funcional: PostgreSQL configurado para gestionar datos de salud sensibles.</w:t>
-              <w:br/>
-              <w:t>Módulo de Reconocimiento de Voz: Implementado en la aplicación móvil para facilitar la navegación mediante comandos de voz.</w:t>
-              <w:br/>
-              <w:t>Sistema de Recordatorios y Notificaciones: Evidencias del sistema de notificaciones para citas y medicamentos, funcional y operativo.</w:t>
+              <w:t>Sistema</w:t>
+            </w:r>
+            <w:r>
+              <w:rPr>
+                <w:rFonts w:ascii="Calibri" w:eastAsia="Calibri" w:hAnsi="Calibri" w:cs="Arial"/>
+                <w:iCs/>
+                <w:lang w:eastAsia="es-CL"/>
+              </w:rPr>
+              <w:t xml:space="preserve"> de Recordatorios y Notificaciones: Evidencias del sistema de notificaciones para citas y medicamentos, funcional y operativo.</w:t>
             </w:r>
           </w:p>
         </w:tc>
       </w:tr>
       <w:tr>
         <w:trPr>
-          <w:trHeight w:val="2547" w:hRule="atLeast"/>
+          <w:trHeight w:val="2547"/>
         </w:trPr>
         <w:tc>
           <w:tcPr>
@@ -1405,25 +2072,14 @@
           </w:tcPr>
           <w:p>
             <w:pPr>
-              <w:pStyle w:val="Normal"/>
-              <w:widowControl/>
-              <w:spacing w:before="0" w:after="160"/>
-              <w:jc w:val="left"/>
+              <w:jc w:val="both"/>
               <w:rPr>
                 <w:rFonts w:ascii="Calibri" w:hAnsi="Calibri"/>
-                <w:color w:themeColor="accent1" w:themeShade="80" w:val="1F3864"/>
-                <w:sz w:val="18"/>
-                <w:szCs w:val="18"/>
               </w:rPr>
             </w:pPr>
             <w:r>
               <w:rPr>
-                <w:rFonts w:eastAsia="Calibri" w:cs="" w:ascii="Calibri" w:hAnsi="Calibri"/>
-                <w:color w:themeColor="accent1" w:themeShade="80" w:val="1F3864"/>
-                <w:kern w:val="0"/>
-                <w:sz w:val="18"/>
-                <w:szCs w:val="18"/>
-                <w:lang w:val="es-CL" w:eastAsia="en-US" w:bidi="ar-SA"/>
+                <w:rFonts w:ascii="Calibri" w:eastAsia="Calibri" w:hAnsi="Calibri"/>
               </w:rPr>
               <w:t>6. Intereses y proyecciones profesionales</w:t>
             </w:r>
@@ -1442,174 +2098,348 @@
           </w:tcPr>
           <w:p>
             <w:pPr>
-              <w:pStyle w:val="ListParagraph"/>
-              <w:widowControl/>
+              <w:pStyle w:val="Prrafodelista"/>
               <w:numPr>
                 <w:ilvl w:val="0"/>
-                <w:numId w:val="0"/>
+                <w:numId w:val="5"/>
               </w:numPr>
-              <w:spacing w:lineRule="auto" w:line="240" w:before="0" w:after="0"/>
-              <w:ind w:hanging="0" w:left="314"/>
-              <w:contextualSpacing/>
+              <w:spacing w:after="0" w:line="240" w:lineRule="auto"/>
               <w:jc w:val="both"/>
               <w:rPr>
+                <w:rFonts w:ascii="Calibri" w:eastAsia="Calibri" w:hAnsi="Calibri" w:cs="Arial"/>
+                <w:iCs/>
+                <w:lang w:eastAsia="es-CL"/>
+              </w:rPr>
+            </w:pPr>
+            <w:r>
+              <w:rPr>
+                <w:rFonts w:ascii="Calibri" w:eastAsia="Calibri" w:hAnsi="Calibri" w:cs="Arial"/>
+                <w:b/>
+                <w:iCs/>
+                <w:lang w:eastAsia="es-CL"/>
+              </w:rPr>
+              <w:t>Reflexión sobre los intereses profesion</w:t>
+            </w:r>
+            <w:r>
+              <w:rPr>
+                <w:rFonts w:ascii="Calibri" w:eastAsia="Calibri" w:hAnsi="Calibri" w:cs="Arial"/>
+                <w:b/>
+                <w:iCs/>
+                <w:lang w:eastAsia="es-CL"/>
+              </w:rPr>
+              <w:t>ales</w:t>
+            </w:r>
+            <w:r>
+              <w:rPr>
+                <w:rFonts w:ascii="Calibri" w:eastAsia="Calibri" w:hAnsi="Calibri" w:cs="Arial"/>
+                <w:iCs/>
+                <w:lang w:eastAsia="es-CL"/>
+              </w:rPr>
+              <w:t xml:space="preserve">: Este proyecto reafirmó nuestros intereses </w:t>
+            </w:r>
+            <w:r>
+              <w:rPr>
+                <w:rFonts w:ascii="Calibri" w:eastAsia="Calibri" w:hAnsi="Calibri" w:cs="Arial"/>
+                <w:iCs/>
+                <w:lang w:eastAsia="es-CL"/>
+              </w:rPr>
+              <w:t xml:space="preserve">en el </w:t>
+            </w:r>
+            <w:r>
+              <w:rPr>
+                <w:rFonts w:ascii="Calibri" w:eastAsia="Calibri" w:hAnsi="Calibri" w:cs="Arial"/>
+                <w:iCs/>
+                <w:lang w:eastAsia="es-CL"/>
+              </w:rPr>
+              <w:t>desarrollo de soluciones tecnológicas accesibles y orientadas a mejorar la vida de los usuarios. La experienc</w:t>
+            </w:r>
+            <w:r>
+              <w:rPr>
+                <w:rFonts w:ascii="Calibri" w:eastAsia="Calibri" w:hAnsi="Calibri" w:cs="Arial"/>
+                <w:iCs/>
+                <w:lang w:eastAsia="es-CL"/>
+              </w:rPr>
+              <w:t xml:space="preserve">ia de trabajar en </w:t>
+            </w:r>
+            <w:proofErr w:type="spellStart"/>
+            <w:r>
+              <w:rPr>
+                <w:rFonts w:ascii="Calibri" w:eastAsia="Calibri" w:hAnsi="Calibri" w:cs="Arial"/>
+                <w:iCs/>
+                <w:lang w:eastAsia="es-CL"/>
+              </w:rPr>
+              <w:t>MediConecta</w:t>
+            </w:r>
+            <w:proofErr w:type="spellEnd"/>
+            <w:r>
+              <w:rPr>
+                <w:rFonts w:ascii="Calibri" w:eastAsia="Calibri" w:hAnsi="Calibri" w:cs="Arial"/>
+                <w:iCs/>
+                <w:lang w:eastAsia="es-CL"/>
+              </w:rPr>
+              <w:t xml:space="preserve"> nos</w:t>
+            </w:r>
+            <w:r>
+              <w:rPr>
+                <w:rFonts w:ascii="Calibri" w:eastAsia="Calibri" w:hAnsi="Calibri" w:cs="Arial"/>
+                <w:iCs/>
+                <w:lang w:eastAsia="es-CL"/>
+              </w:rPr>
+              <w:t xml:space="preserve"> ha permitido profundizar en el diseño de interfaces accesibles y el uso de tecnologías de procesamiento de lenguaj</w:t>
+            </w:r>
+            <w:r>
+              <w:rPr>
+                <w:rFonts w:ascii="Calibri" w:eastAsia="Calibri" w:hAnsi="Calibri" w:cs="Arial"/>
+                <w:iCs/>
+                <w:lang w:eastAsia="es-CL"/>
+              </w:rPr>
+              <w:t>e natural.</w:t>
+            </w:r>
+          </w:p>
+          <w:p>
+            <w:pPr>
+              <w:pStyle w:val="Prrafodelista"/>
+              <w:numPr>
+                <w:ilvl w:val="0"/>
+                <w:numId w:val="5"/>
+              </w:numPr>
+              <w:spacing w:after="0" w:line="240" w:lineRule="auto"/>
+              <w:jc w:val="both"/>
+              <w:rPr>
                 <w:rFonts w:ascii="Calibri" w:hAnsi="Calibri" w:cs="Arial"/>
-                <w:i/>
-                <w:i/>
                 <w:iCs/>
-                <w:color w:val="0070C0"/>
-                <w:sz w:val="18"/>
-                <w:szCs w:val="18"/>
                 <w:lang w:eastAsia="es-CL"/>
               </w:rPr>
             </w:pPr>
             <w:r>
               <w:rPr>
-                <w:rFonts w:eastAsia="Calibri" w:cs="Arial" w:ascii="Calibri" w:hAnsi="Calibri"/>
-                <w:i/>
+                <w:rFonts w:ascii="Calibri" w:eastAsia="Calibri" w:hAnsi="Calibri" w:cs="Arial"/>
+                <w:b/>
                 <w:iCs/>
-                <w:color w:val="0070C0"/>
-                <w:kern w:val="0"/>
-                <w:sz w:val="18"/>
-                <w:szCs w:val="20"/>
-                <w:lang w:val="es-CL" w:eastAsia="es-CL" w:bidi="ar-SA"/>
-              </w:rPr>
-              <w:t>Reflexión sobre los intereses profesionales: Este proyecto reafirmó mi interés en el desarrollo de soluciones tecnológicas accesibles y orientadas a mejorar la vida de los usuarios. La experiencia de trabajar en MediConecta me ha permitido profundizar en el diseño de interfaces accesibles y el uso de tecnologías de procesamiento de lenguaje natural.</w:t>
+                <w:lang w:eastAsia="es-CL"/>
+              </w:rPr>
+              <w:t>Proyecciones laborales</w:t>
+            </w:r>
+            <w:r>
+              <w:rPr>
+                <w:rFonts w:ascii="Calibri" w:eastAsia="Calibri" w:hAnsi="Calibri" w:cs="Arial"/>
+                <w:iCs/>
+                <w:lang w:eastAsia="es-CL"/>
+              </w:rPr>
+              <w:t>:</w:t>
+            </w:r>
+            <w:r>
+              <w:rPr>
+                <w:rFonts w:ascii="Calibri" w:eastAsia="Calibri" w:hAnsi="Calibri" w:cs="Arial"/>
+                <w:iCs/>
+                <w:lang w:eastAsia="es-CL"/>
+              </w:rPr>
+              <w:t xml:space="preserve"> Nos</w:t>
+            </w:r>
+            <w:r>
+              <w:rPr>
+                <w:rFonts w:ascii="Calibri" w:eastAsia="Calibri" w:hAnsi="Calibri" w:cs="Arial"/>
+                <w:iCs/>
+                <w:lang w:eastAsia="es-CL"/>
+              </w:rPr>
+              <w:t xml:space="preserve"> gustaría seguir explorando el desarrollo de aplicaciones de salud digital y accesibilidad, áreas con un alto potencial para mejorar la cali</w:t>
+            </w:r>
+            <w:r>
+              <w:rPr>
+                <w:rFonts w:ascii="Calibri" w:eastAsia="Calibri" w:hAnsi="Calibri" w:cs="Arial"/>
+                <w:iCs/>
+                <w:lang w:eastAsia="es-CL"/>
+              </w:rPr>
+              <w:t>dad de vida.</w:t>
+            </w:r>
+            <w:r>
+              <w:rPr>
+                <w:rFonts w:ascii="Calibri" w:eastAsia="Calibri" w:hAnsi="Calibri" w:cs="Arial"/>
+                <w:iCs/>
+                <w:lang w:eastAsia="es-CL"/>
+              </w:rPr>
               <w:br/>
-              <w:t>Proyecciones laborales:</w:t>
-              <w:br/>
-              <w:t>Me gustaría seguir explorando el desarrollo de aplicaciones de salud digital y accesibilidad, áreas con un alto potencial para mejorar la calidad de vida.</w:t>
-              <w:br/>
-              <w:t>A nivel laboral, me proyecto como un profesional enfocado en el desarrollo de soluciones tecnológicas accesibles, especialmente en el área de salud y servicios públicos, aplicando los conocimientos adquiridos en la creación de plataformas inclusivas y eficientes.</w:t>
-            </w:r>
+              <w:t>A nivel laboral, nos proyectamos como</w:t>
+            </w:r>
+            <w:r>
+              <w:rPr>
+                <w:rFonts w:ascii="Calibri" w:eastAsia="Calibri" w:hAnsi="Calibri" w:cs="Arial"/>
+                <w:iCs/>
+                <w:lang w:eastAsia="es-CL"/>
+              </w:rPr>
+              <w:t xml:space="preserve"> profesional</w:t>
+            </w:r>
+            <w:r>
+              <w:rPr>
+                <w:rFonts w:ascii="Calibri" w:eastAsia="Calibri" w:hAnsi="Calibri" w:cs="Arial"/>
+                <w:iCs/>
+                <w:lang w:eastAsia="es-CL"/>
+              </w:rPr>
+              <w:t>es</w:t>
+            </w:r>
+            <w:r>
+              <w:rPr>
+                <w:rFonts w:ascii="Calibri" w:eastAsia="Calibri" w:hAnsi="Calibri" w:cs="Arial"/>
+                <w:iCs/>
+                <w:lang w:eastAsia="es-CL"/>
+              </w:rPr>
+              <w:t xml:space="preserve"> enfocado</w:t>
+            </w:r>
+            <w:r>
+              <w:rPr>
+                <w:rFonts w:ascii="Calibri" w:eastAsia="Calibri" w:hAnsi="Calibri" w:cs="Arial"/>
+                <w:iCs/>
+                <w:lang w:eastAsia="es-CL"/>
+              </w:rPr>
+              <w:t>s</w:t>
+            </w:r>
+            <w:r>
+              <w:rPr>
+                <w:rFonts w:ascii="Calibri" w:eastAsia="Calibri" w:hAnsi="Calibri" w:cs="Arial"/>
+                <w:iCs/>
+                <w:lang w:eastAsia="es-CL"/>
+              </w:rPr>
+              <w:t xml:space="preserve"> en el de</w:t>
+            </w:r>
+            <w:r>
+              <w:rPr>
+                <w:rFonts w:ascii="Calibri" w:eastAsia="Calibri" w:hAnsi="Calibri" w:cs="Arial"/>
+                <w:iCs/>
+                <w:lang w:eastAsia="es-CL"/>
+              </w:rPr>
+              <w:t>sarrollo de soluciones tecnológicas accesibles, especialmente en el área de salud y servicios públicos, aplicando los conocimientos adquiridos en la creación de plataformas inclusivas y eficientes.</w:t>
+            </w:r>
+            <w:bookmarkStart w:id="0" w:name="_GoBack"/>
+            <w:bookmarkEnd w:id="0"/>
           </w:p>
         </w:tc>
       </w:tr>
     </w:tbl>
     <w:p>
       <w:pPr>
-        <w:pStyle w:val="Normal"/>
         <w:rPr>
           <w:b/>
         </w:rPr>
       </w:pPr>
-      <w:r>
-        <w:rPr>
-          <w:b/>
-        </w:rPr>
-      </w:r>
     </w:p>
     <w:p>
       <w:pPr>
-        <w:pStyle w:val="Normal"/>
-        <w:spacing w:lineRule="auto" w:line="276" w:before="0" w:after="0"/>
+        <w:spacing w:after="0" w:line="276" w:lineRule="auto"/>
         <w:ind w:left="-426" w:right="-568"/>
         <w:jc w:val="both"/>
         <w:rPr>
-          <w:rFonts w:eastAsia="" w:cs="Calibri" w:cstheme="minorHAnsi" w:eastAsiaTheme="majorEastAsia"/>
-          <w:color w:themeColor="background2" w:themeShade="80" w:val="767171"/>
+          <w:rFonts w:eastAsiaTheme="majorEastAsia" w:cstheme="minorHAnsi"/>
+          <w:color w:val="767171" w:themeColor="background2" w:themeShade="80"/>
           <w:sz w:val="24"/>
           <w:szCs w:val="24"/>
         </w:rPr>
       </w:pPr>
-      <w:r>
+    </w:p>
+    <w:p>
+      <w:pPr>
+        <w:spacing w:after="0" w:line="276" w:lineRule="auto"/>
+        <w:ind w:left="-426" w:right="-568"/>
+        <w:jc w:val="both"/>
         <w:rPr>
-          <w:rFonts w:eastAsia="" w:cs="Calibri" w:cstheme="minorHAnsi" w:eastAsiaTheme="majorEastAsia"/>
-          <w:color w:themeColor="background2" w:themeShade="80" w:val="767171"/>
+          <w:rFonts w:eastAsiaTheme="majorEastAsia" w:cstheme="minorHAnsi"/>
+          <w:color w:val="767171" w:themeColor="background2" w:themeShade="80"/>
           <w:sz w:val="24"/>
           <w:szCs w:val="24"/>
         </w:rPr>
-      </w:r>
+      </w:pPr>
     </w:p>
-    <w:p>
-      <w:pPr>
-        <w:pStyle w:val="Normal"/>
-        <w:spacing w:lineRule="auto" w:line="276" w:before="0" w:after="0"/>
-        <w:ind w:left="-426" w:right="-568"/>
-        <w:jc w:val="both"/>
-        <w:rPr>
-          <w:rFonts w:eastAsia="" w:cs="Calibri" w:cstheme="minorHAnsi" w:eastAsiaTheme="majorEastAsia"/>
-          <w:color w:themeColor="background2" w:themeShade="80" w:val="767171"/>
-          <w:sz w:val="24"/>
-          <w:szCs w:val="24"/>
-        </w:rPr>
-      </w:pPr>
-      <w:r>
-        <w:rPr>
-          <w:rFonts w:eastAsia="" w:cs="Calibri" w:cstheme="minorHAnsi" w:eastAsiaTheme="majorEastAsia"/>
-          <w:color w:themeColor="background2" w:themeShade="80" w:val="767171"/>
-          <w:sz w:val="24"/>
-          <w:szCs w:val="24"/>
-        </w:rPr>
-      </w:r>
-    </w:p>
-    <w:p>
-      <w:pPr>
-        <w:pStyle w:val="Normal"/>
-        <w:widowControl/>
-        <w:bidi w:val="0"/>
-        <w:spacing w:lineRule="auto" w:line="259" w:before="0" w:after="160"/>
-        <w:jc w:val="left"/>
-        <w:rPr/>
-      </w:pPr>
-      <w:r>
-        <w:rPr/>
-      </w:r>
-    </w:p>
+    <w:p/>
     <w:sectPr>
-      <w:headerReference w:type="even" r:id="rId2"/>
-      <w:headerReference w:type="default" r:id="rId3"/>
-      <w:headerReference w:type="first" r:id="rId4"/>
-      <w:type w:val="nextPage"/>
+      <w:headerReference w:type="even" r:id="rId11"/>
+      <w:headerReference w:type="default" r:id="rId12"/>
+      <w:headerReference w:type="first" r:id="rId13"/>
       <w:pgSz w:w="11906" w:h="16838"/>
-      <w:pgMar w:left="1701" w:right="1701" w:gutter="0" w:header="708" w:top="1417" w:footer="0" w:bottom="1417"/>
-      <w:pgNumType w:fmt="decimal"/>
-      <w:formProt w:val="false"/>
-      <w:textDirection w:val="lrTb"/>
-      <w:docGrid w:type="default" w:linePitch="360" w:charSpace="0"/>
+      <w:pgMar w:top="1417" w:right="1701" w:bottom="1417" w:left="1701" w:header="708" w:footer="0" w:gutter="0"/>
+      <w:cols w:space="720"/>
+      <w:formProt w:val="0"/>
+      <w:docGrid w:linePitch="360"/>
     </w:sectPr>
   </w:body>
 </w:document>
 </file>
 
+<file path=word/endnotes.xml><?xml version="1.0" encoding="utf-8"?>
+<w:endnotes xmlns:wpc="http://schemas.microsoft.com/office/word/2010/wordprocessingCanvas" xmlns:mc="http://schemas.openxmlformats.org/markup-compatibility/2006" xmlns:o="urn:schemas-microsoft-com:office:office" xmlns:r="http://schemas.openxmlformats.org/officeDocument/2006/relationships" xmlns:m="http://schemas.openxmlformats.org/officeDocument/2006/math" xmlns:v="urn:schemas-microsoft-com:vml" xmlns:wp14="http://schemas.microsoft.com/office/word/2010/wordprocessingDrawing" xmlns:wp="http://schemas.openxmlformats.org/drawingml/2006/wordprocessingDrawing" xmlns:w10="urn:schemas-microsoft-com:office:word" xmlns:w="http://schemas.openxmlformats.org/wordprocessingml/2006/main" xmlns:w14="http://schemas.microsoft.com/office/word/2010/wordml" xmlns:w15="http://schemas.microsoft.com/office/word/2012/wordml" xmlns:wpg="http://schemas.microsoft.com/office/word/2010/wordprocessingGroup" xmlns:wpi="http://schemas.microsoft.com/office/word/2010/wordprocessingInk" xmlns:wne="http://schemas.microsoft.com/office/word/2006/wordml" xmlns:wps="http://schemas.microsoft.com/office/word/2010/wordprocessingShape" mc:Ignorable="w14 w15 wp14">
+  <w:endnote w:type="separator" w:id="-1">
+    <w:p>
+      <w:pPr>
+        <w:spacing w:after="0" w:line="240" w:lineRule="auto"/>
+      </w:pPr>
+      <w:r>
+        <w:separator/>
+      </w:r>
+    </w:p>
+  </w:endnote>
+  <w:endnote w:type="continuationSeparator" w:id="0">
+    <w:p>
+      <w:pPr>
+        <w:spacing w:after="0" w:line="240" w:lineRule="auto"/>
+      </w:pPr>
+      <w:r>
+        <w:continuationSeparator/>
+      </w:r>
+    </w:p>
+  </w:endnote>
+</w:endnotes>
+</file>
+
+<file path=word/footnotes.xml><?xml version="1.0" encoding="utf-8"?>
+<w:footnotes xmlns:wpc="http://schemas.microsoft.com/office/word/2010/wordprocessingCanvas" xmlns:mc="http://schemas.openxmlformats.org/markup-compatibility/2006" xmlns:o="urn:schemas-microsoft-com:office:office" xmlns:r="http://schemas.openxmlformats.org/officeDocument/2006/relationships" xmlns:m="http://schemas.openxmlformats.org/officeDocument/2006/math" xmlns:v="urn:schemas-microsoft-com:vml" xmlns:wp14="http://schemas.microsoft.com/office/word/2010/wordprocessingDrawing" xmlns:wp="http://schemas.openxmlformats.org/drawingml/2006/wordprocessingDrawing" xmlns:w10="urn:schemas-microsoft-com:office:word" xmlns:w="http://schemas.openxmlformats.org/wordprocessingml/2006/main" xmlns:w14="http://schemas.microsoft.com/office/word/2010/wordml" xmlns:w15="http://schemas.microsoft.com/office/word/2012/wordml" xmlns:wpg="http://schemas.microsoft.com/office/word/2010/wordprocessingGroup" xmlns:wpi="http://schemas.microsoft.com/office/word/2010/wordprocessingInk" xmlns:wne="http://schemas.microsoft.com/office/word/2006/wordml" xmlns:wps="http://schemas.microsoft.com/office/word/2010/wordprocessingShape" mc:Ignorable="w14 w15 wp14">
+  <w:footnote w:type="separator" w:id="-1">
+    <w:p>
+      <w:pPr>
+        <w:spacing w:after="0" w:line="240" w:lineRule="auto"/>
+      </w:pPr>
+      <w:r>
+        <w:separator/>
+      </w:r>
+    </w:p>
+  </w:footnote>
+  <w:footnote w:type="continuationSeparator" w:id="0">
+    <w:p>
+      <w:pPr>
+        <w:spacing w:after="0" w:line="240" w:lineRule="auto"/>
+      </w:pPr>
+      <w:r>
+        <w:continuationSeparator/>
+      </w:r>
+    </w:p>
+  </w:footnote>
+</w:footnotes>
+</file>
+
 <file path=word/header1.xml><?xml version="1.0" encoding="utf-8"?>
-<w:hdr xmlns:o="urn:schemas-microsoft-com:office:office" xmlns:r="http://schemas.openxmlformats.org/officeDocument/2006/relationships" xmlns:v="urn:schemas-microsoft-com:vml" xmlns:w="http://schemas.openxmlformats.org/wordprocessingml/2006/main" xmlns:w10="urn:schemas-microsoft-com:office:word" xmlns:wp="http://schemas.openxmlformats.org/drawingml/2006/wordprocessingDrawing" xmlns:wps="http://schemas.microsoft.com/office/word/2010/wordprocessingShape" xmlns:wpg="http://schemas.microsoft.com/office/word/2010/wordprocessingGroup" xmlns:mc="http://schemas.openxmlformats.org/markup-compatibility/2006" xmlns:wp14="http://schemas.microsoft.com/office/word/2010/wordprocessingDrawing" xmlns:w14="http://schemas.microsoft.com/office/word/2010/wordml" xmlns:w15="http://schemas.microsoft.com/office/word/2012/wordml" mc:Ignorable="w14 wp14 w15">
+<w:hdr xmlns:wpc="http://schemas.microsoft.com/office/word/2010/wordprocessingCanvas" xmlns:mc="http://schemas.openxmlformats.org/markup-compatibility/2006" xmlns:o="urn:schemas-microsoft-com:office:office" xmlns:r="http://schemas.openxmlformats.org/officeDocument/2006/relationships" xmlns:m="http://schemas.openxmlformats.org/officeDocument/2006/math" xmlns:v="urn:schemas-microsoft-com:vml" xmlns:wp14="http://schemas.microsoft.com/office/word/2010/wordprocessingDrawing" xmlns:wp="http://schemas.openxmlformats.org/drawingml/2006/wordprocessingDrawing" xmlns:w10="urn:schemas-microsoft-com:office:word" xmlns:w="http://schemas.openxmlformats.org/wordprocessingml/2006/main" xmlns:w14="http://schemas.microsoft.com/office/word/2010/wordml" xmlns:w15="http://schemas.microsoft.com/office/word/2012/wordml" xmlns:wpg="http://schemas.microsoft.com/office/word/2010/wordprocessingGroup" xmlns:wpi="http://schemas.microsoft.com/office/word/2010/wordprocessingInk" xmlns:wne="http://schemas.microsoft.com/office/word/2006/wordml" xmlns:wps="http://schemas.microsoft.com/office/word/2010/wordprocessingShape" mc:Ignorable="w14 w15 wp14">
   <w:p>
     <w:pPr>
-      <w:pStyle w:val="Header"/>
-      <w:rPr/>
+      <w:pStyle w:val="Encabezado"/>
     </w:pPr>
-    <w:r>
-      <w:rPr/>
-    </w:r>
   </w:p>
 </w:hdr>
 </file>
 
 <file path=word/header2.xml><?xml version="1.0" encoding="utf-8"?>
-<w:hdr xmlns:o="urn:schemas-microsoft-com:office:office" xmlns:r="http://schemas.openxmlformats.org/officeDocument/2006/relationships" xmlns:v="urn:schemas-microsoft-com:vml" xmlns:w="http://schemas.openxmlformats.org/wordprocessingml/2006/main" xmlns:w10="urn:schemas-microsoft-com:office:word" xmlns:wp="http://schemas.openxmlformats.org/drawingml/2006/wordprocessingDrawing" xmlns:wps="http://schemas.microsoft.com/office/word/2010/wordprocessingShape" xmlns:wpg="http://schemas.microsoft.com/office/word/2010/wordprocessingGroup" xmlns:mc="http://schemas.openxmlformats.org/markup-compatibility/2006" xmlns:wp14="http://schemas.microsoft.com/office/word/2010/wordprocessingDrawing" xmlns:w14="http://schemas.microsoft.com/office/word/2010/wordml" xmlns:w15="http://schemas.microsoft.com/office/word/2012/wordml" mc:Ignorable="w14 wp14 w15">
+<w:hdr xmlns:wpc="http://schemas.microsoft.com/office/word/2010/wordprocessingCanvas" xmlns:mc="http://schemas.openxmlformats.org/markup-compatibility/2006" xmlns:o="urn:schemas-microsoft-com:office:office" xmlns:r="http://schemas.openxmlformats.org/officeDocument/2006/relationships" xmlns:m="http://schemas.openxmlformats.org/officeDocument/2006/math" xmlns:v="urn:schemas-microsoft-com:vml" xmlns:wp14="http://schemas.microsoft.com/office/word/2010/wordprocessingDrawing" xmlns:wp="http://schemas.openxmlformats.org/drawingml/2006/wordprocessingDrawing" xmlns:w10="urn:schemas-microsoft-com:office:word" xmlns:w="http://schemas.openxmlformats.org/wordprocessingml/2006/main" xmlns:w14="http://schemas.microsoft.com/office/word/2010/wordml" xmlns:w15="http://schemas.microsoft.com/office/word/2012/wordml" xmlns:wpg="http://schemas.microsoft.com/office/word/2010/wordprocessingGroup" xmlns:wpi="http://schemas.microsoft.com/office/word/2010/wordprocessingInk" xmlns:wne="http://schemas.microsoft.com/office/word/2006/wordml" xmlns:wps="http://schemas.microsoft.com/office/word/2010/wordprocessingShape" mc:Ignorable="w14 w15 wp14">
   <w:tbl>
     <w:tblPr>
       <w:tblStyle w:val="Tablaconcuadrcula1"/>
       <w:tblW w:w="9923" w:type="dxa"/>
-      <w:jc w:val="left"/>
       <w:tblInd w:w="-709" w:type="dxa"/>
       <w:tblLayout w:type="fixed"/>
-      <w:tblCellMar>
-        <w:top w:w="0" w:type="dxa"/>
-        <w:left w:w="108" w:type="dxa"/>
-        <w:bottom w:w="0" w:type="dxa"/>
-        <w:right w:w="108" w:type="dxa"/>
-      </w:tblCellMar>
-      <w:tblLook w:firstRow="1" w:noVBand="1" w:lastRow="0" w:firstColumn="1" w:lastColumn="0" w:noHBand="0" w:val="04a0"/>
+      <w:tblLook w:val="04A0" w:firstRow="1" w:lastRow="0" w:firstColumn="1" w:lastColumn="0" w:noHBand="0" w:noVBand="1"/>
     </w:tblPr>
     <w:tblGrid>
-      <w:gridCol w:w="5706"/>
+      <w:gridCol w:w="5707"/>
       <w:gridCol w:w="4216"/>
     </w:tblGrid>
     <w:tr>
       <w:trPr>
-        <w:trHeight w:val="697" w:hRule="atLeast"/>
+        <w:trHeight w:val="697"/>
       </w:trPr>
       <w:tc>
         <w:tcPr>
@@ -1623,12 +2453,9 @@
         </w:tcPr>
         <w:p>
           <w:pPr>
-            <w:pStyle w:val="Normal"/>
-            <w:widowControl/>
-            <w:spacing w:before="0" w:after="0"/>
-            <w:jc w:val="left"/>
+            <w:spacing w:after="0"/>
             <w:rPr>
-              <w:rFonts w:ascii="Century Gothic" w:hAnsi="Century Gothic" w:eastAsia="Century Gothic" w:cs="Century Gothic"/>
+              <w:rFonts w:ascii="Century Gothic" w:eastAsia="Century Gothic" w:hAnsi="Century Gothic" w:cs="Century Gothic"/>
               <w:b/>
               <w:color w:val="1D2763"/>
               <w:sz w:val="24"/>
@@ -1637,25 +2464,20 @@
           </w:pPr>
           <w:r>
             <w:rPr>
-              <w:rFonts w:eastAsia="Century Gothic" w:cs="Century Gothic" w:ascii="Century Gothic" w:hAnsi="Century Gothic"/>
+              <w:rFonts w:ascii="Century Gothic" w:eastAsia="Century Gothic" w:hAnsi="Century Gothic" w:cs="Century Gothic"/>
               <w:b/>
               <w:color w:val="1D2763"/>
-              <w:kern w:val="0"/>
               <w:sz w:val="24"/>
               <w:szCs w:val="24"/>
-              <w:lang w:val="es-CL" w:eastAsia="en-US" w:bidi="ar-SA"/>
             </w:rPr>
             <w:t xml:space="preserve">Guía Estudiante – Informe Final Proyecto APT </w:t>
           </w:r>
         </w:p>
         <w:p>
           <w:pPr>
-            <w:pStyle w:val="Normal"/>
-            <w:widowControl/>
-            <w:spacing w:before="0" w:after="0"/>
-            <w:jc w:val="left"/>
+            <w:spacing w:after="0"/>
             <w:rPr>
-              <w:rFonts w:ascii="Century Gothic" w:hAnsi="Century Gothic" w:eastAsia="Century Gothic" w:cs="Century Gothic"/>
+              <w:rFonts w:ascii="Century Gothic" w:eastAsia="Century Gothic" w:hAnsi="Century Gothic" w:cs="Century Gothic"/>
               <w:b/>
               <w:color w:val="1D2763"/>
               <w:sz w:val="24"/>
@@ -1664,13 +2486,11 @@
           </w:pPr>
           <w:r>
             <w:rPr>
-              <w:rFonts w:eastAsia="Century Gothic" w:cs="Century Gothic" w:ascii="Century Gothic" w:hAnsi="Century Gothic"/>
+              <w:rFonts w:ascii="Century Gothic" w:eastAsia="Century Gothic" w:hAnsi="Century Gothic" w:cs="Century Gothic"/>
               <w:b/>
               <w:color w:val="1D2763"/>
-              <w:kern w:val="0"/>
               <w:sz w:val="24"/>
               <w:szCs w:val="24"/>
-              <w:lang w:val="es-CL" w:eastAsia="en-US" w:bidi="ar-SA"/>
             </w:rPr>
             <w:t>Fase 2</w:t>
           </w:r>
@@ -1688,12 +2508,9 @@
         </w:tcPr>
         <w:p>
           <w:pPr>
-            <w:pStyle w:val="Normal"/>
-            <w:widowControl/>
-            <w:spacing w:before="0" w:after="160"/>
             <w:jc w:val="right"/>
             <w:rPr>
-              <w:rFonts w:ascii="Century Gothic" w:hAnsi="Century Gothic" w:eastAsia="" w:eastAsiaTheme="minorEastAsia"/>
+              <w:rFonts w:ascii="Century Gothic" w:eastAsiaTheme="minorEastAsia" w:hAnsi="Century Gothic"/>
               <w:b/>
               <w:sz w:val="30"/>
               <w:szCs w:val="30"/>
@@ -1702,9 +2519,8 @@
           </w:pPr>
           <w:r>
             <w:rPr>
-              <w:rFonts w:cs=""/>
-              <w:kern w:val="0"/>
-              <w:lang w:bidi="ar-SA"/>
+              <w:noProof/>
+              <w:lang w:eastAsia="es-CL"/>
             </w:rPr>
             <w:drawing>
               <wp:inline distT="0" distB="0" distL="0" distR="0">
@@ -1751,32 +2567,21 @@
   </w:tbl>
   <w:p>
     <w:pPr>
-      <w:pStyle w:val="Header"/>
-      <w:rPr/>
+      <w:pStyle w:val="Encabezado"/>
     </w:pPr>
-    <w:r>
-      <w:rPr/>
-    </w:r>
   </w:p>
 </w:hdr>
 </file>
 
 <file path=word/header3.xml><?xml version="1.0" encoding="utf-8"?>
-<w:hdr xmlns:o="urn:schemas-microsoft-com:office:office" xmlns:r="http://schemas.openxmlformats.org/officeDocument/2006/relationships" xmlns:v="urn:schemas-microsoft-com:vml" xmlns:w="http://schemas.openxmlformats.org/wordprocessingml/2006/main" xmlns:w10="urn:schemas-microsoft-com:office:word" xmlns:wp="http://schemas.openxmlformats.org/drawingml/2006/wordprocessingDrawing" xmlns:wps="http://schemas.microsoft.com/office/word/2010/wordprocessingShape" xmlns:wpg="http://schemas.microsoft.com/office/word/2010/wordprocessingGroup" xmlns:mc="http://schemas.openxmlformats.org/markup-compatibility/2006" xmlns:wp14="http://schemas.microsoft.com/office/word/2010/wordprocessingDrawing" xmlns:w14="http://schemas.microsoft.com/office/word/2010/wordml" xmlns:w15="http://schemas.microsoft.com/office/word/2012/wordml" mc:Ignorable="w14 wp14 w15">
+<w:hdr xmlns:wpc="http://schemas.microsoft.com/office/word/2010/wordprocessingCanvas" xmlns:mc="http://schemas.openxmlformats.org/markup-compatibility/2006" xmlns:o="urn:schemas-microsoft-com:office:office" xmlns:r="http://schemas.openxmlformats.org/officeDocument/2006/relationships" xmlns:m="http://schemas.openxmlformats.org/officeDocument/2006/math" xmlns:v="urn:schemas-microsoft-com:vml" xmlns:wp14="http://schemas.microsoft.com/office/word/2010/wordprocessingDrawing" xmlns:wp="http://schemas.openxmlformats.org/drawingml/2006/wordprocessingDrawing" xmlns:w10="urn:schemas-microsoft-com:office:word" xmlns:w="http://schemas.openxmlformats.org/wordprocessingml/2006/main" xmlns:w14="http://schemas.microsoft.com/office/word/2010/wordml" xmlns:w15="http://schemas.microsoft.com/office/word/2012/wordml" xmlns:wpg="http://schemas.microsoft.com/office/word/2010/wordprocessingGroup" xmlns:wpi="http://schemas.microsoft.com/office/word/2010/wordprocessingInk" xmlns:wne="http://schemas.microsoft.com/office/word/2006/wordml" xmlns:wps="http://schemas.microsoft.com/office/word/2010/wordprocessingShape" mc:Ignorable="w14 w15 wp14">
   <w:tbl>
     <w:tblPr>
       <w:tblStyle w:val="Tablaconcuadrcula1"/>
       <w:tblW w:w="9923" w:type="dxa"/>
-      <w:jc w:val="left"/>
       <w:tblInd w:w="-709" w:type="dxa"/>
       <w:tblLayout w:type="fixed"/>
-      <w:tblCellMar>
-        <w:top w:w="0" w:type="dxa"/>
-        <w:left w:w="108" w:type="dxa"/>
-        <w:bottom w:w="0" w:type="dxa"/>
-        <w:right w:w="108" w:type="dxa"/>
-      </w:tblCellMar>
-      <w:tblLook w:firstRow="1" w:noVBand="1" w:lastRow="0" w:firstColumn="1" w:lastColumn="0" w:noHBand="0" w:val="04a0"/>
+      <w:tblLook w:val="04A0" w:firstRow="1" w:lastRow="0" w:firstColumn="1" w:lastColumn="0" w:noHBand="0" w:noVBand="1"/>
     </w:tblPr>
     <w:tblGrid>
       <w:gridCol w:w="5706"/>
@@ -1784,7 +2589,7 @@
     </w:tblGrid>
     <w:tr>
       <w:trPr>
-        <w:trHeight w:val="697" w:hRule="atLeast"/>
+        <w:trHeight w:val="697"/>
       </w:trPr>
       <w:tc>
         <w:tcPr>
@@ -1798,12 +2603,9 @@
         </w:tcPr>
         <w:p>
           <w:pPr>
-            <w:pStyle w:val="Normal"/>
-            <w:widowControl/>
-            <w:spacing w:before="0" w:after="0"/>
-            <w:jc w:val="left"/>
+            <w:spacing w:after="0"/>
             <w:rPr>
-              <w:rFonts w:ascii="Century Gothic" w:hAnsi="Century Gothic" w:eastAsia="Century Gothic" w:cs="Century Gothic"/>
+              <w:rFonts w:ascii="Century Gothic" w:eastAsia="Century Gothic" w:hAnsi="Century Gothic" w:cs="Century Gothic"/>
               <w:b/>
               <w:color w:val="1D2763"/>
               <w:sz w:val="24"/>
@@ -1812,25 +2614,20 @@
           </w:pPr>
           <w:r>
             <w:rPr>
-              <w:rFonts w:eastAsia="Century Gothic" w:cs="Century Gothic" w:ascii="Century Gothic" w:hAnsi="Century Gothic"/>
+              <w:rFonts w:ascii="Century Gothic" w:eastAsia="Century Gothic" w:hAnsi="Century Gothic" w:cs="Century Gothic"/>
               <w:b/>
               <w:color w:val="1D2763"/>
-              <w:kern w:val="0"/>
               <w:sz w:val="24"/>
               <w:szCs w:val="24"/>
-              <w:lang w:val="es-CL" w:eastAsia="en-US" w:bidi="ar-SA"/>
             </w:rPr>
             <w:t xml:space="preserve">Guía Estudiante – Informe Final Proyecto APT </w:t>
           </w:r>
         </w:p>
         <w:p>
           <w:pPr>
-            <w:pStyle w:val="Normal"/>
-            <w:widowControl/>
-            <w:spacing w:before="0" w:after="0"/>
-            <w:jc w:val="left"/>
+            <w:spacing w:after="0"/>
             <w:rPr>
-              <w:rFonts w:ascii="Century Gothic" w:hAnsi="Century Gothic" w:eastAsia="Century Gothic" w:cs="Century Gothic"/>
+              <w:rFonts w:ascii="Century Gothic" w:eastAsia="Century Gothic" w:hAnsi="Century Gothic" w:cs="Century Gothic"/>
               <w:b/>
               <w:color w:val="1D2763"/>
               <w:sz w:val="24"/>
@@ -1839,13 +2636,11 @@
           </w:pPr>
           <w:r>
             <w:rPr>
-              <w:rFonts w:eastAsia="Century Gothic" w:cs="Century Gothic" w:ascii="Century Gothic" w:hAnsi="Century Gothic"/>
+              <w:rFonts w:ascii="Century Gothic" w:eastAsia="Century Gothic" w:hAnsi="Century Gothic" w:cs="Century Gothic"/>
               <w:b/>
               <w:color w:val="1D2763"/>
-              <w:kern w:val="0"/>
               <w:sz w:val="24"/>
               <w:szCs w:val="24"/>
-              <w:lang w:val="es-CL" w:eastAsia="en-US" w:bidi="ar-SA"/>
             </w:rPr>
             <w:t>Fase 2</w:t>
           </w:r>
@@ -1863,12 +2658,9 @@
         </w:tcPr>
         <w:p>
           <w:pPr>
-            <w:pStyle w:val="Normal"/>
-            <w:widowControl/>
-            <w:spacing w:before="0" w:after="160"/>
             <w:jc w:val="right"/>
             <w:rPr>
-              <w:rFonts w:ascii="Century Gothic" w:hAnsi="Century Gothic" w:eastAsia="" w:eastAsiaTheme="minorEastAsia"/>
+              <w:rFonts w:ascii="Century Gothic" w:eastAsiaTheme="minorEastAsia" w:hAnsi="Century Gothic"/>
               <w:b/>
               <w:sz w:val="30"/>
               <w:szCs w:val="30"/>
@@ -1877,9 +2669,8 @@
           </w:pPr>
           <w:r>
             <w:rPr>
-              <w:rFonts w:cs=""/>
-              <w:kern w:val="0"/>
-              <w:lang w:bidi="ar-SA"/>
+              <w:noProof/>
+              <w:lang w:eastAsia="es-CL"/>
             </w:rPr>
             <w:drawing>
               <wp:inline distT="0" distB="0" distL="0" distR="0">
@@ -1926,19 +2717,18 @@
   </w:tbl>
   <w:p>
     <w:pPr>
-      <w:pStyle w:val="Header"/>
-      <w:rPr/>
+      <w:pStyle w:val="Encabezado"/>
     </w:pPr>
-    <w:r>
-      <w:rPr/>
-    </w:r>
   </w:p>
 </w:hdr>
 </file>
 
 <file path=word/numbering.xml><?xml version="1.0" encoding="utf-8"?>
-<w:numbering xmlns:w="http://schemas.openxmlformats.org/wordprocessingml/2006/main" xmlns:o="urn:schemas-microsoft-com:office:office" xmlns:r="http://schemas.openxmlformats.org/officeDocument/2006/relationships" xmlns:v="urn:schemas-microsoft-com:vml" xmlns:mc="http://schemas.openxmlformats.org/markup-compatibility/2006" xmlns:w14="http://schemas.microsoft.com/office/word/2010/wordml" mc:Ignorable="w14">
-  <w:abstractNum w:abstractNumId="1">
+<w:numbering xmlns:wpc="http://schemas.microsoft.com/office/word/2010/wordprocessingCanvas" xmlns:mc="http://schemas.openxmlformats.org/markup-compatibility/2006" xmlns:o="urn:schemas-microsoft-com:office:office" xmlns:r="http://schemas.openxmlformats.org/officeDocument/2006/relationships" xmlns:m="http://schemas.openxmlformats.org/officeDocument/2006/math" xmlns:v="urn:schemas-microsoft-com:vml" xmlns:wp14="http://schemas.microsoft.com/office/word/2010/wordprocessingDrawing" xmlns:wp="http://schemas.openxmlformats.org/drawingml/2006/wordprocessingDrawing" xmlns:w10="urn:schemas-microsoft-com:office:word" xmlns:w="http://schemas.openxmlformats.org/wordprocessingml/2006/main" xmlns:w14="http://schemas.microsoft.com/office/word/2010/wordml" xmlns:w15="http://schemas.microsoft.com/office/word/2012/wordml" xmlns:wpg="http://schemas.microsoft.com/office/word/2010/wordprocessingGroup" xmlns:wpi="http://schemas.microsoft.com/office/word/2010/wordprocessingInk" xmlns:wne="http://schemas.microsoft.com/office/word/2006/wordml" xmlns:wps="http://schemas.microsoft.com/office/word/2010/wordprocessingShape" mc:Ignorable="w14 w15 wp14">
+  <w:abstractNum w:abstractNumId="0" w15:restartNumberingAfterBreak="0">
+    <w:nsid w:val="268F7786"/>
+    <w:multiLevelType w:val="multilevel"/>
+    <w:tmpl w:val="628E5ECA"/>
     <w:lvl w:ilvl="0">
       <w:start w:val="1"/>
       <w:numFmt w:val="bullet"/>
@@ -2075,7 +2865,218 @@
       </w:rPr>
     </w:lvl>
   </w:abstractNum>
-  <w:abstractNum w:abstractNumId="2">
+  <w:abstractNum w:abstractNumId="1" w15:restartNumberingAfterBreak="0">
+    <w:nsid w:val="54370D1B"/>
+    <w:multiLevelType w:val="multilevel"/>
+    <w:tmpl w:val="D534CFB4"/>
+    <w:lvl w:ilvl="0">
+      <w:start w:val="1"/>
+      <w:numFmt w:val="none"/>
+      <w:suff w:val="nothing"/>
+      <w:lvlText w:val=""/>
+      <w:lvlJc w:val="left"/>
+      <w:pPr>
+        <w:tabs>
+          <w:tab w:val="num" w:pos="0"/>
+        </w:tabs>
+        <w:ind w:left="0" w:firstLine="0"/>
+      </w:pPr>
+    </w:lvl>
+    <w:lvl w:ilvl="1">
+      <w:start w:val="1"/>
+      <w:numFmt w:val="none"/>
+      <w:suff w:val="nothing"/>
+      <w:lvlText w:val=""/>
+      <w:lvlJc w:val="left"/>
+      <w:pPr>
+        <w:tabs>
+          <w:tab w:val="num" w:pos="0"/>
+        </w:tabs>
+        <w:ind w:left="0" w:firstLine="0"/>
+      </w:pPr>
+    </w:lvl>
+    <w:lvl w:ilvl="2">
+      <w:start w:val="1"/>
+      <w:numFmt w:val="none"/>
+      <w:suff w:val="nothing"/>
+      <w:lvlText w:val=""/>
+      <w:lvlJc w:val="left"/>
+      <w:pPr>
+        <w:tabs>
+          <w:tab w:val="num" w:pos="0"/>
+        </w:tabs>
+        <w:ind w:left="0" w:firstLine="0"/>
+      </w:pPr>
+    </w:lvl>
+    <w:lvl w:ilvl="3">
+      <w:start w:val="1"/>
+      <w:numFmt w:val="none"/>
+      <w:suff w:val="nothing"/>
+      <w:lvlText w:val=""/>
+      <w:lvlJc w:val="left"/>
+      <w:pPr>
+        <w:tabs>
+          <w:tab w:val="num" w:pos="0"/>
+        </w:tabs>
+        <w:ind w:left="0" w:firstLine="0"/>
+      </w:pPr>
+    </w:lvl>
+    <w:lvl w:ilvl="4">
+      <w:start w:val="1"/>
+      <w:numFmt w:val="none"/>
+      <w:suff w:val="nothing"/>
+      <w:lvlText w:val=""/>
+      <w:lvlJc w:val="left"/>
+      <w:pPr>
+        <w:tabs>
+          <w:tab w:val="num" w:pos="0"/>
+        </w:tabs>
+        <w:ind w:left="0" w:firstLine="0"/>
+      </w:pPr>
+    </w:lvl>
+    <w:lvl w:ilvl="5">
+      <w:start w:val="1"/>
+      <w:numFmt w:val="none"/>
+      <w:suff w:val="nothing"/>
+      <w:lvlText w:val=""/>
+      <w:lvlJc w:val="left"/>
+      <w:pPr>
+        <w:tabs>
+          <w:tab w:val="num" w:pos="0"/>
+        </w:tabs>
+        <w:ind w:left="0" w:firstLine="0"/>
+      </w:pPr>
+    </w:lvl>
+    <w:lvl w:ilvl="6">
+      <w:start w:val="1"/>
+      <w:numFmt w:val="none"/>
+      <w:suff w:val="nothing"/>
+      <w:lvlText w:val=""/>
+      <w:lvlJc w:val="left"/>
+      <w:pPr>
+        <w:tabs>
+          <w:tab w:val="num" w:pos="0"/>
+        </w:tabs>
+        <w:ind w:left="0" w:firstLine="0"/>
+      </w:pPr>
+    </w:lvl>
+    <w:lvl w:ilvl="7">
+      <w:start w:val="1"/>
+      <w:numFmt w:val="none"/>
+      <w:suff w:val="nothing"/>
+      <w:lvlText w:val=""/>
+      <w:lvlJc w:val="left"/>
+      <w:pPr>
+        <w:tabs>
+          <w:tab w:val="num" w:pos="0"/>
+        </w:tabs>
+        <w:ind w:left="0" w:firstLine="0"/>
+      </w:pPr>
+    </w:lvl>
+    <w:lvl w:ilvl="8">
+      <w:start w:val="1"/>
+      <w:numFmt w:val="none"/>
+      <w:suff w:val="nothing"/>
+      <w:lvlText w:val=""/>
+      <w:lvlJc w:val="left"/>
+      <w:pPr>
+        <w:tabs>
+          <w:tab w:val="num" w:pos="0"/>
+        </w:tabs>
+        <w:ind w:left="0" w:firstLine="0"/>
+      </w:pPr>
+    </w:lvl>
+  </w:abstractNum>
+  <w:abstractNum w:abstractNumId="2" w15:restartNumberingAfterBreak="0">
+    <w:nsid w:val="59500C7C"/>
+    <w:multiLevelType w:val="hybridMultilevel"/>
+    <w:tmpl w:val="22580FF0"/>
+    <w:lvl w:ilvl="0" w:tplc="340A000F">
+      <w:start w:val="1"/>
+      <w:numFmt w:val="decimal"/>
+      <w:lvlText w:val="%1."/>
+      <w:lvlJc w:val="left"/>
+      <w:pPr>
+        <w:ind w:left="1038" w:hanging="360"/>
+      </w:pPr>
+    </w:lvl>
+    <w:lvl w:ilvl="1" w:tplc="340A0019" w:tentative="1">
+      <w:start w:val="1"/>
+      <w:numFmt w:val="lowerLetter"/>
+      <w:lvlText w:val="%2."/>
+      <w:lvlJc w:val="left"/>
+      <w:pPr>
+        <w:ind w:left="1758" w:hanging="360"/>
+      </w:pPr>
+    </w:lvl>
+    <w:lvl w:ilvl="2" w:tplc="340A001B" w:tentative="1">
+      <w:start w:val="1"/>
+      <w:numFmt w:val="lowerRoman"/>
+      <w:lvlText w:val="%3."/>
+      <w:lvlJc w:val="right"/>
+      <w:pPr>
+        <w:ind w:left="2478" w:hanging="180"/>
+      </w:pPr>
+    </w:lvl>
+    <w:lvl w:ilvl="3" w:tplc="340A000F" w:tentative="1">
+      <w:start w:val="1"/>
+      <w:numFmt w:val="decimal"/>
+      <w:lvlText w:val="%4."/>
+      <w:lvlJc w:val="left"/>
+      <w:pPr>
+        <w:ind w:left="3198" w:hanging="360"/>
+      </w:pPr>
+    </w:lvl>
+    <w:lvl w:ilvl="4" w:tplc="340A0019" w:tentative="1">
+      <w:start w:val="1"/>
+      <w:numFmt w:val="lowerLetter"/>
+      <w:lvlText w:val="%5."/>
+      <w:lvlJc w:val="left"/>
+      <w:pPr>
+        <w:ind w:left="3918" w:hanging="360"/>
+      </w:pPr>
+    </w:lvl>
+    <w:lvl w:ilvl="5" w:tplc="340A001B" w:tentative="1">
+      <w:start w:val="1"/>
+      <w:numFmt w:val="lowerRoman"/>
+      <w:lvlText w:val="%6."/>
+      <w:lvlJc w:val="right"/>
+      <w:pPr>
+        <w:ind w:left="4638" w:hanging="180"/>
+      </w:pPr>
+    </w:lvl>
+    <w:lvl w:ilvl="6" w:tplc="340A000F" w:tentative="1">
+      <w:start w:val="1"/>
+      <w:numFmt w:val="decimal"/>
+      <w:lvlText w:val="%7."/>
+      <w:lvlJc w:val="left"/>
+      <w:pPr>
+        <w:ind w:left="5358" w:hanging="360"/>
+      </w:pPr>
+    </w:lvl>
+    <w:lvl w:ilvl="7" w:tplc="340A0019" w:tentative="1">
+      <w:start w:val="1"/>
+      <w:numFmt w:val="lowerLetter"/>
+      <w:lvlText w:val="%8."/>
+      <w:lvlJc w:val="left"/>
+      <w:pPr>
+        <w:ind w:left="6078" w:hanging="360"/>
+      </w:pPr>
+    </w:lvl>
+    <w:lvl w:ilvl="8" w:tplc="340A001B" w:tentative="1">
+      <w:start w:val="1"/>
+      <w:numFmt w:val="lowerRoman"/>
+      <w:lvlText w:val="%9."/>
+      <w:lvlJc w:val="right"/>
+      <w:pPr>
+        <w:ind w:left="6798" w:hanging="180"/>
+      </w:pPr>
+    </w:lvl>
+  </w:abstractNum>
+  <w:abstractNum w:abstractNumId="3" w15:restartNumberingAfterBreak="0">
+    <w:nsid w:val="6EF92375"/>
+    <w:multiLevelType w:val="multilevel"/>
+    <w:tmpl w:val="DEC24A6C"/>
     <w:lvl w:ilvl="0">
       <w:start w:val="1"/>
       <w:numFmt w:val="bullet"/>
@@ -2212,143 +3213,143 @@
       </w:rPr>
     </w:lvl>
   </w:abstractNum>
-  <w:abstractNum w:abstractNumId="3">
-    <w:lvl w:ilvl="0">
+  <w:abstractNum w:abstractNumId="4" w15:restartNumberingAfterBreak="0">
+    <w:nsid w:val="766E3E79"/>
+    <w:multiLevelType w:val="hybridMultilevel"/>
+    <w:tmpl w:val="490EFCEC"/>
+    <w:lvl w:ilvl="0" w:tplc="340A0001">
       <w:start w:val="1"/>
-      <w:numFmt w:val="none"/>
-      <w:suff w:val="nothing"/>
-      <w:lvlText w:val=""/>
+      <w:numFmt w:val="bullet"/>
+      <w:lvlText w:val=""/>
       <w:lvlJc w:val="left"/>
       <w:pPr>
-        <w:tabs>
-          <w:tab w:val="num" w:pos="0"/>
-        </w:tabs>
-        <w:ind w:left="0" w:hanging="0"/>
-      </w:pPr>
+        <w:ind w:left="1034" w:hanging="360"/>
+      </w:pPr>
+      <w:rPr>
+        <w:rFonts w:ascii="Symbol" w:hAnsi="Symbol" w:hint="default"/>
+      </w:rPr>
     </w:lvl>
-    <w:lvl w:ilvl="1">
+    <w:lvl w:ilvl="1" w:tplc="340A0003" w:tentative="1">
       <w:start w:val="1"/>
-      <w:numFmt w:val="none"/>
-      <w:suff w:val="nothing"/>
-      <w:lvlText w:val=""/>
+      <w:numFmt w:val="bullet"/>
+      <w:lvlText w:val="o"/>
       <w:lvlJc w:val="left"/>
       <w:pPr>
-        <w:tabs>
-          <w:tab w:val="num" w:pos="0"/>
-        </w:tabs>
-        <w:ind w:left="0" w:hanging="0"/>
-      </w:pPr>
+        <w:ind w:left="1754" w:hanging="360"/>
+      </w:pPr>
+      <w:rPr>
+        <w:rFonts w:ascii="Courier New" w:hAnsi="Courier New" w:cs="Courier New" w:hint="default"/>
+      </w:rPr>
     </w:lvl>
-    <w:lvl w:ilvl="2">
+    <w:lvl w:ilvl="2" w:tplc="340A0005" w:tentative="1">
       <w:start w:val="1"/>
-      <w:numFmt w:val="none"/>
-      <w:suff w:val="nothing"/>
-      <w:lvlText w:val=""/>
+      <w:numFmt w:val="bullet"/>
+      <w:lvlText w:val=""/>
       <w:lvlJc w:val="left"/>
       <w:pPr>
-        <w:tabs>
-          <w:tab w:val="num" w:pos="0"/>
-        </w:tabs>
-        <w:ind w:left="0" w:hanging="0"/>
-      </w:pPr>
+        <w:ind w:left="2474" w:hanging="360"/>
+      </w:pPr>
+      <w:rPr>
+        <w:rFonts w:ascii="Wingdings" w:hAnsi="Wingdings" w:hint="default"/>
+      </w:rPr>
     </w:lvl>
-    <w:lvl w:ilvl="3">
+    <w:lvl w:ilvl="3" w:tplc="340A0001" w:tentative="1">
       <w:start w:val="1"/>
-      <w:numFmt w:val="none"/>
-      <w:suff w:val="nothing"/>
-      <w:lvlText w:val=""/>
+      <w:numFmt w:val="bullet"/>
+      <w:lvlText w:val=""/>
       <w:lvlJc w:val="left"/>
       <w:pPr>
-        <w:tabs>
-          <w:tab w:val="num" w:pos="0"/>
-        </w:tabs>
-        <w:ind w:left="0" w:hanging="0"/>
-      </w:pPr>
+        <w:ind w:left="3194" w:hanging="360"/>
+      </w:pPr>
+      <w:rPr>
+        <w:rFonts w:ascii="Symbol" w:hAnsi="Symbol" w:hint="default"/>
+      </w:rPr>
     </w:lvl>
-    <w:lvl w:ilvl="4">
+    <w:lvl w:ilvl="4" w:tplc="340A0003" w:tentative="1">
       <w:start w:val="1"/>
-      <w:numFmt w:val="none"/>
-      <w:suff w:val="nothing"/>
-      <w:lvlText w:val=""/>
+      <w:numFmt w:val="bullet"/>
+      <w:lvlText w:val="o"/>
       <w:lvlJc w:val="left"/>
       <w:pPr>
-        <w:tabs>
-          <w:tab w:val="num" w:pos="0"/>
-        </w:tabs>
-        <w:ind w:left="0" w:hanging="0"/>
-      </w:pPr>
+        <w:ind w:left="3914" w:hanging="360"/>
+      </w:pPr>
+      <w:rPr>
+        <w:rFonts w:ascii="Courier New" w:hAnsi="Courier New" w:cs="Courier New" w:hint="default"/>
+      </w:rPr>
     </w:lvl>
-    <w:lvl w:ilvl="5">
+    <w:lvl w:ilvl="5" w:tplc="340A0005" w:tentative="1">
       <w:start w:val="1"/>
-      <w:numFmt w:val="none"/>
-      <w:suff w:val="nothing"/>
-      <w:lvlText w:val=""/>
+      <w:numFmt w:val="bullet"/>
+      <w:lvlText w:val=""/>
       <w:lvlJc w:val="left"/>
       <w:pPr>
-        <w:tabs>
-          <w:tab w:val="num" w:pos="0"/>
-        </w:tabs>
-        <w:ind w:left="0" w:hanging="0"/>
-      </w:pPr>
+        <w:ind w:left="4634" w:hanging="360"/>
+      </w:pPr>
+      <w:rPr>
+        <w:rFonts w:ascii="Wingdings" w:hAnsi="Wingdings" w:hint="default"/>
+      </w:rPr>
     </w:lvl>
-    <w:lvl w:ilvl="6">
+    <w:lvl w:ilvl="6" w:tplc="340A0001" w:tentative="1">
       <w:start w:val="1"/>
-      <w:numFmt w:val="none"/>
-      <w:suff w:val="nothing"/>
-      <w:lvlText w:val=""/>
+      <w:numFmt w:val="bullet"/>
+      <w:lvlText w:val=""/>
       <w:lvlJc w:val="left"/>
       <w:pPr>
-        <w:tabs>
-          <w:tab w:val="num" w:pos="0"/>
-        </w:tabs>
-        <w:ind w:left="0" w:hanging="0"/>
-      </w:pPr>
+        <w:ind w:left="5354" w:hanging="360"/>
+      </w:pPr>
+      <w:rPr>
+        <w:rFonts w:ascii="Symbol" w:hAnsi="Symbol" w:hint="default"/>
+      </w:rPr>
     </w:lvl>
-    <w:lvl w:ilvl="7">
+    <w:lvl w:ilvl="7" w:tplc="340A0003" w:tentative="1">
       <w:start w:val="1"/>
-      <w:numFmt w:val="none"/>
-      <w:suff w:val="nothing"/>
-      <w:lvlText w:val=""/>
+      <w:numFmt w:val="bullet"/>
+      <w:lvlText w:val="o"/>
       <w:lvlJc w:val="left"/>
       <w:pPr>
-        <w:tabs>
-          <w:tab w:val="num" w:pos="0"/>
-        </w:tabs>
-        <w:ind w:left="0" w:hanging="0"/>
-      </w:pPr>
+        <w:ind w:left="6074" w:hanging="360"/>
+      </w:pPr>
+      <w:rPr>
+        <w:rFonts w:ascii="Courier New" w:hAnsi="Courier New" w:cs="Courier New" w:hint="default"/>
+      </w:rPr>
     </w:lvl>
-    <w:lvl w:ilvl="8">
+    <w:lvl w:ilvl="8" w:tplc="340A0005" w:tentative="1">
       <w:start w:val="1"/>
-      <w:numFmt w:val="none"/>
-      <w:suff w:val="nothing"/>
-      <w:lvlText w:val=""/>
+      <w:numFmt w:val="bullet"/>
+      <w:lvlText w:val=""/>
       <w:lvlJc w:val="left"/>
       <w:pPr>
-        <w:tabs>
-          <w:tab w:val="num" w:pos="0"/>
-        </w:tabs>
-        <w:ind w:left="0" w:hanging="0"/>
-      </w:pPr>
+        <w:ind w:left="6794" w:hanging="360"/>
+      </w:pPr>
+      <w:rPr>
+        <w:rFonts w:ascii="Wingdings" w:hAnsi="Wingdings" w:hint="default"/>
+      </w:rPr>
     </w:lvl>
   </w:abstractNum>
   <w:num w:numId="1">
+    <w:abstractNumId w:val="0"/>
+  </w:num>
+  <w:num w:numId="2">
+    <w:abstractNumId w:val="3"/>
+  </w:num>
+  <w:num w:numId="3">
     <w:abstractNumId w:val="1"/>
   </w:num>
-  <w:num w:numId="2">
+  <w:num w:numId="4">
     <w:abstractNumId w:val="2"/>
   </w:num>
-  <w:num w:numId="3">
-    <w:abstractNumId w:val="3"/>
+  <w:num w:numId="5">
+    <w:abstractNumId w:val="4"/>
   </w:num>
 </w:numbering>
 </file>
 
 <file path=word/styles.xml><?xml version="1.0" encoding="utf-8"?>
-<w:styles xmlns:w="http://schemas.openxmlformats.org/wordprocessingml/2006/main" xmlns:w14="http://schemas.microsoft.com/office/word/2010/wordml" xmlns:mc="http://schemas.openxmlformats.org/markup-compatibility/2006" mc:Ignorable="w14">
+<w:styles xmlns:mc="http://schemas.openxmlformats.org/markup-compatibility/2006" xmlns:r="http://schemas.openxmlformats.org/officeDocument/2006/relationships" xmlns:w="http://schemas.openxmlformats.org/wordprocessingml/2006/main" xmlns:w14="http://schemas.microsoft.com/office/word/2010/wordml" xmlns:w15="http://schemas.microsoft.com/office/word/2012/wordml" mc:Ignorable="w14 w15">
   <w:docDefaults>
     <w:rPrDefault>
       <w:rPr>
-        <w:rFonts w:ascii="Calibri" w:hAnsi="Calibri" w:eastAsia="Calibri" w:cs="" w:asciiTheme="minorHAnsi" w:cstheme="minorBidi" w:eastAsiaTheme="minorHAnsi" w:hAnsiTheme="minorHAnsi"/>
+        <w:rFonts w:asciiTheme="minorHAnsi" w:eastAsiaTheme="minorHAnsi" w:hAnsiTheme="minorHAnsi" w:cstheme="minorBidi"/>
         <w:sz w:val="24"/>
         <w:szCs w:val="24"/>
         <w:lang w:val="es-CL" w:eastAsia="en-US" w:bidi="ar-SA"/>
@@ -2356,21 +3357,21 @@
     </w:rPrDefault>
     <w:pPrDefault>
       <w:pPr>
-        <w:suppressAutoHyphens w:val="true"/>
+        <w:suppressAutoHyphens/>
       </w:pPr>
     </w:pPrDefault>
   </w:docDefaults>
   <w:latentStyles w:defLockedState="0" w:defUIPriority="99" w:defSemiHidden="0" w:defUnhideWhenUsed="0" w:defQFormat="0" w:count="371">
     <w:lsdException w:name="Normal" w:uiPriority="0" w:qFormat="1"/>
     <w:lsdException w:name="heading 1" w:uiPriority="9" w:qFormat="1"/>
-    <w:lsdException w:name="heading 2" w:uiPriority="9" w:semiHidden="1" w:unhideWhenUsed="1" w:qFormat="1"/>
-    <w:lsdException w:name="heading 3" w:uiPriority="9" w:semiHidden="1" w:unhideWhenUsed="1" w:qFormat="1"/>
-    <w:lsdException w:name="heading 4" w:uiPriority="9" w:semiHidden="1" w:unhideWhenUsed="1" w:qFormat="1"/>
-    <w:lsdException w:name="heading 5" w:uiPriority="9" w:semiHidden="1" w:unhideWhenUsed="1" w:qFormat="1"/>
-    <w:lsdException w:name="heading 6" w:uiPriority="9" w:semiHidden="1" w:unhideWhenUsed="1" w:qFormat="1"/>
-    <w:lsdException w:name="heading 7" w:uiPriority="9" w:semiHidden="1" w:unhideWhenUsed="1" w:qFormat="1"/>
-    <w:lsdException w:name="heading 8" w:uiPriority="9" w:semiHidden="1" w:unhideWhenUsed="1" w:qFormat="1"/>
-    <w:lsdException w:name="heading 9" w:uiPriority="9" w:semiHidden="1" w:unhideWhenUsed="1" w:qFormat="1"/>
+    <w:lsdException w:name="heading 2" w:semiHidden="1" w:uiPriority="9" w:unhideWhenUsed="1" w:qFormat="1"/>
+    <w:lsdException w:name="heading 3" w:semiHidden="1" w:uiPriority="9" w:unhideWhenUsed="1" w:qFormat="1"/>
+    <w:lsdException w:name="heading 4" w:semiHidden="1" w:uiPriority="9" w:unhideWhenUsed="1" w:qFormat="1"/>
+    <w:lsdException w:name="heading 5" w:semiHidden="1" w:uiPriority="9" w:unhideWhenUsed="1" w:qFormat="1"/>
+    <w:lsdException w:name="heading 6" w:semiHidden="1" w:uiPriority="9" w:unhideWhenUsed="1" w:qFormat="1"/>
+    <w:lsdException w:name="heading 7" w:semiHidden="1" w:uiPriority="9" w:unhideWhenUsed="1" w:qFormat="1"/>
+    <w:lsdException w:name="heading 8" w:semiHidden="1" w:uiPriority="9" w:unhideWhenUsed="1" w:qFormat="1"/>
+    <w:lsdException w:name="heading 9" w:semiHidden="1" w:uiPriority="9" w:unhideWhenUsed="1" w:qFormat="1"/>
     <w:lsdException w:name="index 1" w:semiHidden="1" w:unhideWhenUsed="1"/>
     <w:lsdException w:name="index 2" w:semiHidden="1" w:unhideWhenUsed="1"/>
     <w:lsdException w:name="index 3" w:semiHidden="1" w:unhideWhenUsed="1"/>
@@ -2380,22 +3381,22 @@
     <w:lsdException w:name="index 7" w:semiHidden="1" w:unhideWhenUsed="1"/>
     <w:lsdException w:name="index 8" w:semiHidden="1" w:unhideWhenUsed="1"/>
     <w:lsdException w:name="index 9" w:semiHidden="1" w:unhideWhenUsed="1"/>
-    <w:lsdException w:name="toc 1" w:uiPriority="39" w:semiHidden="1" w:unhideWhenUsed="1"/>
-    <w:lsdException w:name="toc 2" w:uiPriority="39" w:semiHidden="1" w:unhideWhenUsed="1"/>
-    <w:lsdException w:name="toc 3" w:uiPriority="39" w:semiHidden="1" w:unhideWhenUsed="1"/>
-    <w:lsdException w:name="toc 4" w:uiPriority="39" w:semiHidden="1" w:unhideWhenUsed="1"/>
-    <w:lsdException w:name="toc 5" w:uiPriority="39" w:semiHidden="1" w:unhideWhenUsed="1"/>
-    <w:lsdException w:name="toc 6" w:uiPriority="39" w:semiHidden="1" w:unhideWhenUsed="1"/>
-    <w:lsdException w:name="toc 7" w:uiPriority="39" w:semiHidden="1" w:unhideWhenUsed="1"/>
-    <w:lsdException w:name="toc 8" w:uiPriority="39" w:semiHidden="1" w:unhideWhenUsed="1"/>
-    <w:lsdException w:name="toc 9" w:uiPriority="39" w:semiHidden="1" w:unhideWhenUsed="1"/>
+    <w:lsdException w:name="toc 1" w:semiHidden="1" w:uiPriority="39" w:unhideWhenUsed="1"/>
+    <w:lsdException w:name="toc 2" w:semiHidden="1" w:uiPriority="39" w:unhideWhenUsed="1"/>
+    <w:lsdException w:name="toc 3" w:semiHidden="1" w:uiPriority="39" w:unhideWhenUsed="1"/>
+    <w:lsdException w:name="toc 4" w:semiHidden="1" w:uiPriority="39" w:unhideWhenUsed="1"/>
+    <w:lsdException w:name="toc 5" w:semiHidden="1" w:uiPriority="39" w:unhideWhenUsed="1"/>
+    <w:lsdException w:name="toc 6" w:semiHidden="1" w:uiPriority="39" w:unhideWhenUsed="1"/>
+    <w:lsdException w:name="toc 7" w:semiHidden="1" w:uiPriority="39" w:unhideWhenUsed="1"/>
+    <w:lsdException w:name="toc 8" w:semiHidden="1" w:uiPriority="39" w:unhideWhenUsed="1"/>
+    <w:lsdException w:name="toc 9" w:semiHidden="1" w:uiPriority="39" w:unhideWhenUsed="1"/>
     <w:lsdException w:name="Normal Indent" w:semiHidden="1" w:unhideWhenUsed="1"/>
     <w:lsdException w:name="footnote text" w:semiHidden="1" w:unhideWhenUsed="1"/>
     <w:lsdException w:name="annotation text" w:semiHidden="1" w:unhideWhenUsed="1"/>
     <w:lsdException w:name="header" w:semiHidden="1" w:unhideWhenUsed="1"/>
     <w:lsdException w:name="footer" w:semiHidden="1" w:unhideWhenUsed="1"/>
     <w:lsdException w:name="index heading" w:semiHidden="1" w:unhideWhenUsed="1"/>
-    <w:lsdException w:name="caption" w:uiPriority="35" w:semiHidden="1" w:unhideWhenUsed="1" w:qFormat="1"/>
+    <w:lsdException w:name="caption" w:semiHidden="1" w:uiPriority="35" w:unhideWhenUsed="1" w:qFormat="1"/>
     <w:lsdException w:name="table of figures" w:semiHidden="1" w:unhideWhenUsed="1"/>
     <w:lsdException w:name="envelope address" w:semiHidden="1" w:unhideWhenUsed="1"/>
     <w:lsdException w:name="envelope return" w:semiHidden="1" w:unhideWhenUsed="1"/>
@@ -2426,7 +3427,7 @@
     <w:lsdException w:name="Title" w:uiPriority="10" w:qFormat="1"/>
     <w:lsdException w:name="Closing" w:semiHidden="1" w:unhideWhenUsed="1"/>
     <w:lsdException w:name="Signature" w:semiHidden="1" w:unhideWhenUsed="1"/>
-    <w:lsdException w:name="Default Paragraph Font" w:uiPriority="1" w:semiHidden="1" w:unhideWhenUsed="1"/>
+    <w:lsdException w:name="Default Paragraph Font" w:semiHidden="1" w:uiPriority="1" w:unhideWhenUsed="1"/>
     <w:lsdException w:name="Body Text" w:semiHidden="1" w:unhideWhenUsed="1"/>
     <w:lsdException w:name="Body Text Indent" w:semiHidden="1" w:unhideWhenUsed="1"/>
     <w:lsdException w:name="List Continue" w:semiHidden="1" w:unhideWhenUsed="1"/>
@@ -2626,8 +3627,8 @@
     <w:lsdException w:name="Subtle Reference" w:uiPriority="31" w:qFormat="1"/>
     <w:lsdException w:name="Intense Reference" w:uiPriority="32" w:qFormat="1"/>
     <w:lsdException w:name="Book Title" w:uiPriority="33" w:qFormat="1"/>
-    <w:lsdException w:name="Bibliography" w:uiPriority="37" w:semiHidden="1" w:unhideWhenUsed="1"/>
-    <w:lsdException w:name="TOC Heading" w:uiPriority="39" w:semiHidden="1" w:unhideWhenUsed="1" w:qFormat="1"/>
+    <w:lsdException w:name="Bibliography" w:semiHidden="1" w:uiPriority="37" w:unhideWhenUsed="1"/>
+    <w:lsdException w:name="TOC Heading" w:semiHidden="1" w:uiPriority="39" w:unhideWhenUsed="1" w:qFormat="1"/>
     <w:lsdException w:name="Plain Table 1" w:uiPriority="41"/>
     <w:lsdException w:name="Plain Table 2" w:uiPriority="42"/>
     <w:lsdException w:name="Plain Table 3" w:uiPriority="43"/>
@@ -2733,26 +3734,19 @@
     <w:lsdException w:name="List Table 6 Colorful Accent 6" w:uiPriority="51"/>
     <w:lsdException w:name="List Table 7 Colorful Accent 6" w:uiPriority="52"/>
   </w:latentStyles>
-  <w:style w:type="paragraph" w:styleId="Normal" w:default="1">
+  <w:style w:type="paragraph" w:default="1" w:styleId="Normal">
     <w:name w:val="Normal"/>
     <w:qFormat/>
-    <w:rsid w:val="004b72cb"/>
+    <w:rsid w:val="004B72CB"/>
     <w:pPr>
-      <w:widowControl/>
-      <w:bidi w:val="0"/>
-      <w:spacing w:lineRule="auto" w:line="259" w:before="0" w:after="160"/>
-      <w:jc w:val="left"/>
+      <w:spacing w:after="160" w:line="259" w:lineRule="auto"/>
     </w:pPr>
     <w:rPr>
-      <w:rFonts w:ascii="Calibri" w:hAnsi="Calibri" w:eastAsia="Calibri" w:cs="" w:asciiTheme="minorHAnsi" w:cstheme="minorBidi" w:eastAsiaTheme="minorHAnsi" w:hAnsiTheme="minorHAnsi"/>
-      <w:color w:val="auto"/>
-      <w:kern w:val="0"/>
       <w:sz w:val="22"/>
       <w:szCs w:val="22"/>
-      <w:lang w:val="es-CL" w:eastAsia="en-US" w:bidi="ar-SA"/>
     </w:rPr>
   </w:style>
-  <w:style w:type="paragraph" w:styleId="Heading3">
+  <w:style w:type="paragraph" w:styleId="Ttulo3">
     <w:name w:val="heading 3"/>
     <w:basedOn w:val="Normal"/>
     <w:next w:val="Normal"/>
@@ -2760,105 +3754,128 @@
     <w:uiPriority w:val="9"/>
     <w:unhideWhenUsed/>
     <w:qFormat/>
-    <w:rsid w:val="001202bf"/>
+    <w:rsid w:val="001202BF"/>
     <w:pPr>
-      <w:keepNext w:val="true"/>
+      <w:keepNext/>
       <w:keepLines/>
       <w:spacing w:before="40" w:after="0"/>
       <w:outlineLvl w:val="2"/>
     </w:pPr>
     <w:rPr>
-      <w:rFonts w:ascii="Calibri Light" w:hAnsi="Calibri Light" w:eastAsia="" w:cs="" w:asciiTheme="majorHAnsi" w:cstheme="majorBidi" w:eastAsiaTheme="majorEastAsia" w:hAnsiTheme="majorHAnsi"/>
-      <w:color w:themeColor="accent1" w:themeShade="7f" w:val="1F3763"/>
+      <w:rFonts w:asciiTheme="majorHAnsi" w:eastAsiaTheme="majorEastAsia" w:hAnsiTheme="majorHAnsi" w:cstheme="majorBidi"/>
+      <w:color w:val="1F3763" w:themeColor="accent1" w:themeShade="7F"/>
       <w:sz w:val="24"/>
       <w:szCs w:val="24"/>
     </w:rPr>
   </w:style>
-  <w:style w:type="character" w:styleId="DefaultParagraphFont" w:default="1">
+  <w:style w:type="character" w:default="1" w:styleId="Fuentedeprrafopredeter">
     <w:name w:val="Default Paragraph Font"/>
     <w:uiPriority w:val="1"/>
     <w:semiHidden/>
     <w:unhideWhenUsed/>
-    <w:qFormat/>
-    <w:rPr/>
   </w:style>
-  <w:style w:type="character" w:styleId="Ttulo3Car" w:customStyle="1">
+  <w:style w:type="table" w:default="1" w:styleId="Tablanormal">
+    <w:name w:val="Normal Table"/>
+    <w:uiPriority w:val="99"/>
+    <w:semiHidden/>
+    <w:unhideWhenUsed/>
+    <w:tblPr>
+      <w:tblInd w:w="0" w:type="dxa"/>
+      <w:tblCellMar>
+        <w:top w:w="0" w:type="dxa"/>
+        <w:left w:w="108" w:type="dxa"/>
+        <w:bottom w:w="0" w:type="dxa"/>
+        <w:right w:w="108" w:type="dxa"/>
+      </w:tblCellMar>
+    </w:tblPr>
+  </w:style>
+  <w:style w:type="numbering" w:default="1" w:styleId="Sinlista">
+    <w:name w:val="No List"/>
+    <w:uiPriority w:val="99"/>
+    <w:semiHidden/>
+    <w:unhideWhenUsed/>
+  </w:style>
+  <w:style w:type="character" w:customStyle="1" w:styleId="Ttulo3Car">
     <w:name w:val="Título 3 Car"/>
-    <w:basedOn w:val="DefaultParagraphFont"/>
+    <w:basedOn w:val="Fuentedeprrafopredeter"/>
+    <w:link w:val="Ttulo3"/>
     <w:uiPriority w:val="9"/>
     <w:qFormat/>
-    <w:rsid w:val="001202bf"/>
+    <w:rsid w:val="001202BF"/>
     <w:rPr>
-      <w:rFonts w:ascii="Calibri Light" w:hAnsi="Calibri Light" w:eastAsia="" w:cs="" w:asciiTheme="majorHAnsi" w:cstheme="majorBidi" w:eastAsiaTheme="majorEastAsia" w:hAnsiTheme="majorHAnsi"/>
-      <w:color w:themeColor="accent1" w:themeShade="7f" w:val="1F3763"/>
+      <w:rFonts w:asciiTheme="majorHAnsi" w:eastAsiaTheme="majorEastAsia" w:hAnsiTheme="majorHAnsi" w:cstheme="majorBidi"/>
+      <w:color w:val="1F3763" w:themeColor="accent1" w:themeShade="7F"/>
     </w:rPr>
   </w:style>
-  <w:style w:type="character" w:styleId="PiedepginaCar" w:customStyle="1">
+  <w:style w:type="character" w:customStyle="1" w:styleId="PiedepginaCar">
     <w:name w:val="Pie de página Car"/>
-    <w:basedOn w:val="DefaultParagraphFont"/>
+    <w:basedOn w:val="Fuentedeprrafopredeter"/>
+    <w:link w:val="Piedepgina"/>
     <w:uiPriority w:val="99"/>
     <w:qFormat/>
-    <w:rsid w:val="001202bf"/>
+    <w:rsid w:val="001202BF"/>
     <w:rPr>
       <w:sz w:val="22"/>
       <w:szCs w:val="22"/>
     </w:rPr>
   </w:style>
-  <w:style w:type="character" w:styleId="PrrafodelistaCar" w:customStyle="1">
+  <w:style w:type="character" w:customStyle="1" w:styleId="PrrafodelistaCar">
     <w:name w:val="Párrafo de lista Car"/>
-    <w:link w:val="ListParagraph"/>
+    <w:link w:val="Prrafodelista"/>
     <w:uiPriority w:val="34"/>
     <w:qFormat/>
-    <w:rsid w:val="001202bf"/>
+    <w:rsid w:val="001202BF"/>
     <w:rPr>
       <w:sz w:val="22"/>
       <w:szCs w:val="22"/>
     </w:rPr>
   </w:style>
-  <w:style w:type="character" w:styleId="EncabezadoCar" w:customStyle="1">
+  <w:style w:type="character" w:customStyle="1" w:styleId="EncabezadoCar">
     <w:name w:val="Encabezado Car"/>
-    <w:basedOn w:val="DefaultParagraphFont"/>
+    <w:basedOn w:val="Fuentedeprrafopredeter"/>
+    <w:link w:val="Encabezado"/>
     <w:uiPriority w:val="99"/>
     <w:qFormat/>
-    <w:rsid w:val="00ee1135"/>
+    <w:rsid w:val="00EE1135"/>
     <w:rPr>
       <w:sz w:val="22"/>
       <w:szCs w:val="22"/>
     </w:rPr>
   </w:style>
-  <w:style w:type="character" w:styleId="CommentReference">
+  <w:style w:type="character" w:styleId="Refdecomentario">
     <w:name w:val="annotation reference"/>
-    <w:basedOn w:val="DefaultParagraphFont"/>
+    <w:basedOn w:val="Fuentedeprrafopredeter"/>
     <w:uiPriority w:val="99"/>
     <w:semiHidden/>
     <w:unhideWhenUsed/>
     <w:qFormat/>
-    <w:rsid w:val="006b7645"/>
+    <w:rsid w:val="006B7645"/>
     <w:rPr>
       <w:sz w:val="16"/>
       <w:szCs w:val="16"/>
     </w:rPr>
   </w:style>
-  <w:style w:type="character" w:styleId="TextocomentarioCar" w:customStyle="1">
+  <w:style w:type="character" w:customStyle="1" w:styleId="TextocomentarioCar">
     <w:name w:val="Texto comentario Car"/>
-    <w:basedOn w:val="DefaultParagraphFont"/>
+    <w:basedOn w:val="Fuentedeprrafopredeter"/>
+    <w:link w:val="Textocomentario"/>
     <w:uiPriority w:val="99"/>
     <w:semiHidden/>
     <w:qFormat/>
-    <w:rsid w:val="006b7645"/>
+    <w:rsid w:val="006B7645"/>
     <w:rPr>
       <w:sz w:val="20"/>
       <w:szCs w:val="20"/>
     </w:rPr>
   </w:style>
-  <w:style w:type="character" w:styleId="AsuntodelcomentarioCar" w:customStyle="1">
+  <w:style w:type="character" w:customStyle="1" w:styleId="AsuntodelcomentarioCar">
     <w:name w:val="Asunto del comentario Car"/>
     <w:basedOn w:val="TextocomentarioCar"/>
-    <w:link w:val="annotationsubject"/>
+    <w:link w:val="Asuntodelcomentario"/>
     <w:uiPriority w:val="99"/>
     <w:semiHidden/>
     <w:qFormat/>
-    <w:rsid w:val="006b7645"/>
+    <w:rsid w:val="006B7645"/>
     <w:rPr>
       <w:b/>
       <w:bCs/>
@@ -2866,66 +3883,62 @@
       <w:szCs w:val="20"/>
     </w:rPr>
   </w:style>
-  <w:style w:type="character" w:styleId="TextodegloboCar" w:customStyle="1">
+  <w:style w:type="character" w:customStyle="1" w:styleId="TextodegloboCar">
     <w:name w:val="Texto de globo Car"/>
-    <w:basedOn w:val="DefaultParagraphFont"/>
-    <w:link w:val="BalloonText"/>
+    <w:basedOn w:val="Fuentedeprrafopredeter"/>
+    <w:link w:val="Textodeglobo"/>
     <w:uiPriority w:val="99"/>
     <w:semiHidden/>
     <w:qFormat/>
-    <w:rsid w:val="006b7645"/>
+    <w:rsid w:val="006B7645"/>
     <w:rPr>
       <w:rFonts w:ascii="Segoe UI" w:hAnsi="Segoe UI" w:cs="Segoe UI"/>
       <w:sz w:val="18"/>
       <w:szCs w:val="18"/>
     </w:rPr>
   </w:style>
-  <w:style w:type="character" w:styleId="normaltextrun" w:customStyle="1">
+  <w:style w:type="character" w:customStyle="1" w:styleId="normaltextrun">
     <w:name w:val="normaltextrun"/>
-    <w:basedOn w:val="DefaultParagraphFont"/>
+    <w:basedOn w:val="Fuentedeprrafopredeter"/>
     <w:qFormat/>
-    <w:rsid w:val="00b4008e"/>
-    <w:rPr/>
+    <w:rsid w:val="00B4008E"/>
   </w:style>
-  <w:style w:type="character" w:styleId="eop" w:customStyle="1">
+  <w:style w:type="character" w:customStyle="1" w:styleId="eop">
     <w:name w:val="eop"/>
-    <w:basedOn w:val="DefaultParagraphFont"/>
+    <w:basedOn w:val="Fuentedeprrafopredeter"/>
     <w:qFormat/>
-    <w:rsid w:val="00b4008e"/>
-    <w:rPr/>
+    <w:rsid w:val="00B4008E"/>
   </w:style>
-  <w:style w:type="paragraph" w:styleId="Ttulo">
+  <w:style w:type="paragraph" w:customStyle="1" w:styleId="Ttulo">
     <w:name w:val="Título"/>
     <w:basedOn w:val="Normal"/>
-    <w:next w:val="BodyText"/>
+    <w:next w:val="Textoindependiente"/>
     <w:qFormat/>
     <w:pPr>
-      <w:keepNext w:val="true"/>
+      <w:keepNext/>
       <w:spacing w:before="240" w:after="120"/>
     </w:pPr>
     <w:rPr>
-      <w:rFonts w:ascii="Liberation Sans" w:hAnsi="Liberation Sans" w:eastAsia="Microsoft YaHei" w:cs="Lucida Sans"/>
+      <w:rFonts w:ascii="Liberation Sans" w:eastAsia="Microsoft YaHei" w:hAnsi="Liberation Sans" w:cs="Lucida Sans"/>
       <w:sz w:val="28"/>
       <w:szCs w:val="28"/>
     </w:rPr>
   </w:style>
-  <w:style w:type="paragraph" w:styleId="BodyText">
+  <w:style w:type="paragraph" w:styleId="Textoindependiente">
     <w:name w:val="Body Text"/>
     <w:basedOn w:val="Normal"/>
     <w:pPr>
-      <w:spacing w:lineRule="auto" w:line="276" w:before="0" w:after="140"/>
+      <w:spacing w:after="140" w:line="276" w:lineRule="auto"/>
     </w:pPr>
-    <w:rPr/>
   </w:style>
-  <w:style w:type="paragraph" w:styleId="List">
+  <w:style w:type="paragraph" w:styleId="Lista">
     <w:name w:val="List"/>
-    <w:basedOn w:val="BodyText"/>
-    <w:pPr/>
+    <w:basedOn w:val="Textoindependiente"/>
     <w:rPr>
       <w:rFonts w:cs="Lucida Sans"/>
     </w:rPr>
   </w:style>
-  <w:style w:type="paragraph" w:styleId="Caption">
+  <w:style w:type="paragraph" w:styleId="Descripcin">
     <w:name w:val="caption"/>
     <w:basedOn w:val="Normal"/>
     <w:qFormat/>
@@ -2941,7 +3954,7 @@
       <w:szCs w:val="24"/>
     </w:rPr>
   </w:style>
-  <w:style w:type="paragraph" w:styleId="ndice">
+  <w:style w:type="paragraph" w:customStyle="1" w:styleId="ndice">
     <w:name w:val="Índice"/>
     <w:basedOn w:val="Normal"/>
     <w:qFormat/>
@@ -2952,94 +3965,85 @@
       <w:rFonts w:cs="Lucida Sans"/>
     </w:rPr>
   </w:style>
-  <w:style w:type="paragraph" w:styleId="Cabeceraypie">
+  <w:style w:type="paragraph" w:customStyle="1" w:styleId="Cabeceraypie">
     <w:name w:val="Cabecera y pie"/>
     <w:basedOn w:val="Normal"/>
     <w:qFormat/>
-    <w:pPr/>
-    <w:rPr/>
   </w:style>
-  <w:style w:type="paragraph" w:styleId="Footer">
+  <w:style w:type="paragraph" w:styleId="Piedepgina">
     <w:name w:val="footer"/>
     <w:basedOn w:val="Normal"/>
     <w:link w:val="PiedepginaCar"/>
     <w:uiPriority w:val="99"/>
     <w:unhideWhenUsed/>
-    <w:rsid w:val="001202bf"/>
+    <w:rsid w:val="001202BF"/>
     <w:pPr>
       <w:tabs>
-        <w:tab w:val="clear" w:pos="708"/>
-        <w:tab w:val="center" w:pos="4419" w:leader="none"/>
-        <w:tab w:val="right" w:pos="8838" w:leader="none"/>
+        <w:tab w:val="center" w:pos="4419"/>
+        <w:tab w:val="right" w:pos="8838"/>
       </w:tabs>
-      <w:spacing w:lineRule="auto" w:line="240" w:before="0" w:after="0"/>
+      <w:spacing w:after="0" w:line="240" w:lineRule="auto"/>
     </w:pPr>
-    <w:rPr/>
   </w:style>
-  <w:style w:type="paragraph" w:styleId="ListParagraph">
+  <w:style w:type="paragraph" w:styleId="Prrafodelista">
     <w:name w:val="List Paragraph"/>
     <w:basedOn w:val="Normal"/>
     <w:link w:val="PrrafodelistaCar"/>
     <w:uiPriority w:val="34"/>
     <w:qFormat/>
-    <w:rsid w:val="001202bf"/>
+    <w:rsid w:val="001202BF"/>
     <w:pPr>
-      <w:spacing w:before="0" w:after="160"/>
       <w:ind w:left="720"/>
       <w:contextualSpacing/>
     </w:pPr>
-    <w:rPr/>
   </w:style>
-  <w:style w:type="paragraph" w:styleId="Header">
+  <w:style w:type="paragraph" w:styleId="Encabezado">
     <w:name w:val="header"/>
     <w:basedOn w:val="Normal"/>
     <w:link w:val="EncabezadoCar"/>
     <w:uiPriority w:val="99"/>
     <w:unhideWhenUsed/>
-    <w:rsid w:val="00ee1135"/>
+    <w:rsid w:val="00EE1135"/>
     <w:pPr>
       <w:tabs>
-        <w:tab w:val="clear" w:pos="708"/>
-        <w:tab w:val="center" w:pos="4419" w:leader="none"/>
-        <w:tab w:val="right" w:pos="8838" w:leader="none"/>
+        <w:tab w:val="center" w:pos="4419"/>
+        <w:tab w:val="right" w:pos="8838"/>
       </w:tabs>
-      <w:spacing w:lineRule="auto" w:line="240" w:before="0" w:after="0"/>
+      <w:spacing w:after="0" w:line="240" w:lineRule="auto"/>
     </w:pPr>
-    <w:rPr/>
   </w:style>
-  <w:style w:type="paragraph" w:styleId="CommentText">
+  <w:style w:type="paragraph" w:styleId="Textocomentario">
     <w:name w:val="annotation text"/>
     <w:basedOn w:val="Normal"/>
     <w:link w:val="TextocomentarioCar"/>
     <w:uiPriority w:val="99"/>
     <w:semiHidden/>
     <w:unhideWhenUsed/>
-    <w:rsid w:val="006b7645"/>
+    <w:rsid w:val="006B7645"/>
     <w:pPr>
-      <w:spacing w:lineRule="auto" w:line="240"/>
+      <w:spacing w:line="240" w:lineRule="auto"/>
     </w:pPr>
     <w:rPr>
       <w:sz w:val="20"/>
       <w:szCs w:val="20"/>
     </w:rPr>
   </w:style>
-  <w:style w:type="paragraph" w:styleId="annotationsubject">
+  <w:style w:type="paragraph" w:styleId="Asuntodelcomentario">
     <w:name w:val="annotation subject"/>
-    <w:basedOn w:val="CommentText"/>
-    <w:next w:val="CommentText"/>
+    <w:basedOn w:val="Textocomentario"/>
+    <w:next w:val="Textocomentario"/>
     <w:link w:val="AsuntodelcomentarioCar"/>
     <w:uiPriority w:val="99"/>
     <w:semiHidden/>
     <w:unhideWhenUsed/>
     <w:qFormat/>
-    <w:rsid w:val="006b7645"/>
-    <w:pPr/>
+    <w:rsid w:val="006B7645"/>
     <w:rPr>
       <w:b/>
       <w:bCs/>
     </w:rPr>
   </w:style>
-  <w:style w:type="paragraph" w:styleId="BalloonText">
+  <w:style w:type="paragraph" w:styleId="Textodeglobo">
     <w:name w:val="Balloon Text"/>
     <w:basedOn w:val="Normal"/>
     <w:link w:val="TextodegloboCar"/>
@@ -3047,9 +4051,9 @@
     <w:semiHidden/>
     <w:unhideWhenUsed/>
     <w:qFormat/>
-    <w:rsid w:val="006b7645"/>
+    <w:rsid w:val="006B7645"/>
     <w:pPr>
-      <w:spacing w:lineRule="auto" w:line="240" w:before="0" w:after="0"/>
+      <w:spacing w:after="0" w:line="240" w:lineRule="auto"/>
     </w:pPr>
     <w:rPr>
       <w:rFonts w:ascii="Segoe UI" w:hAnsi="Segoe UI" w:cs="Segoe UI"/>
@@ -3057,66 +4061,50 @@
       <w:szCs w:val="18"/>
     </w:rPr>
   </w:style>
-  <w:style w:type="paragraph" w:styleId="paragraph" w:customStyle="1">
+  <w:style w:type="paragraph" w:customStyle="1" w:styleId="paragraph">
     <w:name w:val="paragraph"/>
     <w:basedOn w:val="Normal"/>
     <w:qFormat/>
-    <w:rsid w:val="00b4008e"/>
+    <w:rsid w:val="00B4008E"/>
     <w:pPr>
-      <w:spacing w:lineRule="auto" w:line="240" w:beforeAutospacing="1" w:afterAutospacing="1"/>
+      <w:spacing w:beforeAutospacing="1" w:afterAutospacing="1" w:line="240" w:lineRule="auto"/>
     </w:pPr>
     <w:rPr>
-      <w:rFonts w:ascii="Times New Roman" w:hAnsi="Times New Roman" w:eastAsia="Times New Roman" w:cs="Times New Roman"/>
+      <w:rFonts w:ascii="Times New Roman" w:eastAsia="Times New Roman" w:hAnsi="Times New Roman" w:cs="Times New Roman"/>
       <w:sz w:val="24"/>
       <w:szCs w:val="24"/>
       <w:lang w:eastAsia="es-CL"/>
     </w:rPr>
   </w:style>
-  <w:style w:type="paragraph" w:styleId="Contenidodelmarco">
+  <w:style w:type="paragraph" w:customStyle="1" w:styleId="Contenidodelmarco">
     <w:name w:val="Contenido del marco"/>
     <w:basedOn w:val="Normal"/>
     <w:qFormat/>
-    <w:pPr/>
-    <w:rPr/>
   </w:style>
-  <w:style w:type="numbering" w:styleId="Ningunalista" w:default="1">
+  <w:style w:type="numbering" w:customStyle="1" w:styleId="Ningunalista">
     <w:name w:val="Ninguna lista"/>
     <w:uiPriority w:val="99"/>
     <w:semiHidden/>
     <w:unhideWhenUsed/>
     <w:qFormat/>
   </w:style>
-  <w:style w:type="table" w:default="1" w:styleId="Tablanormal">
-    <w:name w:val="Normal Table"/>
-    <w:uiPriority w:val="99"/>
-    <w:semiHidden/>
-    <w:unhideWhenUsed/>
-    <w:tblPr>
-      <w:tblCellMar>
-        <w:top w:w="0" w:type="dxa"/>
-        <w:left w:w="108" w:type="dxa"/>
-        <w:bottom w:w="0" w:type="dxa"/>
-        <w:right w:w="108" w:type="dxa"/>
-      </w:tblCellMar>
-    </w:tblPr>
-  </w:style>
   <w:style w:type="table" w:styleId="Tablaconcuadrcula">
     <w:name w:val="Table Grid"/>
     <w:basedOn w:val="Tablanormal"/>
     <w:uiPriority w:val="39"/>
-    <w:rsid w:val="001202bf"/>
+    <w:rsid w:val="001202BF"/>
     <w:rPr>
       <w:sz w:val="22"/>
       <w:szCs w:val="22"/>
     </w:rPr>
     <w:tblPr>
       <w:tblBorders>
-        <w:top w:val="single" w:color="auto" w:sz="4" w:space="0"/>
-        <w:left w:val="single" w:color="auto" w:sz="4" w:space="0"/>
-        <w:bottom w:val="single" w:color="auto" w:sz="4" w:space="0"/>
-        <w:right w:val="single" w:color="auto" w:sz="4" w:space="0"/>
-        <w:insideH w:val="single" w:color="auto" w:sz="4" w:space="0"/>
-        <w:insideV w:val="single" w:color="auto" w:sz="4" w:space="0"/>
+        <w:top w:val="single" w:sz="4" w:space="0" w:color="auto"/>
+        <w:left w:val="single" w:sz="4" w:space="0" w:color="auto"/>
+        <w:bottom w:val="single" w:sz="4" w:space="0" w:color="auto"/>
+        <w:right w:val="single" w:sz="4" w:space="0" w:color="auto"/>
+        <w:insideH w:val="single" w:sz="4" w:space="0" w:color="auto"/>
+        <w:insideV w:val="single" w:sz="4" w:space="0" w:color="auto"/>
       </w:tblBorders>
     </w:tblPr>
   </w:style>
@@ -3124,19 +4112,19 @@
     <w:name w:val="Tabla con cuadrícula1"/>
     <w:basedOn w:val="Tablanormal"/>
     <w:uiPriority w:val="39"/>
-    <w:rsid w:val="005b0610"/>
+    <w:rsid w:val="005B0610"/>
     <w:rPr>
       <w:sz w:val="22"/>
       <w:szCs w:val="22"/>
     </w:rPr>
     <w:tblPr>
       <w:tblBorders>
-        <w:top w:val="single" w:color="auto" w:sz="4" w:space="0"/>
-        <w:left w:val="single" w:color="auto" w:sz="4" w:space="0"/>
-        <w:bottom w:val="single" w:color="auto" w:sz="4" w:space="0"/>
-        <w:right w:val="single" w:color="auto" w:sz="4" w:space="0"/>
-        <w:insideH w:val="single" w:color="auto" w:sz="4" w:space="0"/>
-        <w:insideV w:val="single" w:color="auto" w:sz="4" w:space="0"/>
+        <w:top w:val="single" w:sz="4" w:space="0" w:color="auto"/>
+        <w:left w:val="single" w:sz="4" w:space="0" w:color="auto"/>
+        <w:bottom w:val="single" w:sz="4" w:space="0" w:color="auto"/>
+        <w:right w:val="single" w:sz="4" w:space="0" w:color="auto"/>
+        <w:insideH w:val="single" w:sz="4" w:space="0" w:color="auto"/>
+        <w:insideV w:val="single" w:sz="4" w:space="0" w:color="auto"/>
       </w:tblBorders>
     </w:tblPr>
   </w:style>
@@ -3144,54 +4132,54 @@
 </file>
 
 <file path=word/theme/theme1.xml><?xml version="1.0" encoding="utf-8"?>
-<a:theme xmlns:a="http://schemas.openxmlformats.org/drawingml/2006/main" xmlns:r="http://schemas.openxmlformats.org/officeDocument/2006/relationships" name="Tema de Office">
+<a:theme xmlns:a="http://schemas.openxmlformats.org/drawingml/2006/main" name="Tema de Office">
   <a:themeElements>
     <a:clrScheme name="Office">
       <a:dk1>
         <a:srgbClr val="000000"/>
       </a:dk1>
       <a:lt1>
-        <a:srgbClr val="ffffff"/>
+        <a:srgbClr val="FFFFFF"/>
       </a:lt1>
       <a:dk2>
-        <a:srgbClr val="44546a"/>
+        <a:srgbClr val="44546A"/>
       </a:dk2>
       <a:lt2>
-        <a:srgbClr val="e7e6e6"/>
+        <a:srgbClr val="E7E6E6"/>
       </a:lt2>
       <a:accent1>
-        <a:srgbClr val="4472c4"/>
+        <a:srgbClr val="4472C4"/>
       </a:accent1>
       <a:accent2>
-        <a:srgbClr val="ed7d31"/>
+        <a:srgbClr val="ED7D31"/>
       </a:accent2>
       <a:accent3>
-        <a:srgbClr val="a5a5a5"/>
+        <a:srgbClr val="A5A5A5"/>
       </a:accent3>
       <a:accent4>
-        <a:srgbClr val="ffc000"/>
+        <a:srgbClr val="FFC000"/>
       </a:accent4>
       <a:accent5>
-        <a:srgbClr val="5b9bd5"/>
+        <a:srgbClr val="5B9BD5"/>
       </a:accent5>
       <a:accent6>
-        <a:srgbClr val="70ad47"/>
+        <a:srgbClr val="70AD47"/>
       </a:accent6>
       <a:hlink>
-        <a:srgbClr val="0563c1"/>
+        <a:srgbClr val="0563C1"/>
       </a:hlink>
       <a:folHlink>
-        <a:srgbClr val="954f72"/>
+        <a:srgbClr val="954F72"/>
       </a:folHlink>
     </a:clrScheme>
     <a:fontScheme name="Office">
       <a:majorFont>
-        <a:latin typeface="Calibri Light" panose="020F0302020204030204" pitchFamily="0" charset="1"/>
+        <a:latin typeface="Calibri Light" panose="020F0302020204030204"/>
         <a:ea typeface=""/>
         <a:cs typeface=""/>
       </a:majorFont>
       <a:minorFont>
-        <a:latin typeface="Calibri" panose="020F0502020204030204" pitchFamily="0" charset="1"/>
+        <a:latin typeface="Calibri" panose="020F0502020204030204"/>
         <a:ea typeface=""/>
         <a:cs typeface=""/>
       </a:minorFont>
@@ -3223,7 +4211,7 @@
             </a:gs>
           </a:gsLst>
           <a:lin ang="5400000" scaled="0"/>
-          <a:tileRect l="0" t="0" r="0" b="0"/>
+          <a:tileRect/>
         </a:gradFill>
         <a:gradFill>
           <a:gsLst>
@@ -3247,7 +4235,7 @@
             </a:gs>
           </a:gsLst>
           <a:lin ang="5400000" scaled="0"/>
-          <a:tileRect l="0" t="0" r="0" b="0"/>
+          <a:tileRect/>
         </a:gradFill>
       </a:fillStyleLst>
       <a:lnStyleLst>
@@ -3307,11 +4295,13 @@
             </a:gs>
           </a:gsLst>
           <a:lin ang="5400000" scaled="0"/>
-          <a:tileRect l="0" t="0" r="0" b="0"/>
+          <a:tileRect/>
         </a:gradFill>
       </a:bgFillStyleLst>
     </a:fmtScheme>
   </a:themeElements>
+  <a:objectDefaults/>
+  <a:extraClrSchemeLst/>
 </a:theme>
 </file>
 
@@ -3325,12 +4315,6 @@
 </file>
 
 <file path=customXml/item2.xml><?xml version="1.0" encoding="utf-8"?>
-<p:properties xmlns:p="http://schemas.microsoft.com/office/2006/metadata/properties" xmlns:xsi="http://www.w3.org/2001/XMLSchema-instance" xmlns:pc="http://schemas.microsoft.com/office/infopath/2007/PartnerControls">
-  <documentManagement/>
-</p:properties>
-</file>
-
-<file path=customXml/item3.xml><?xml version="1.0" encoding="utf-8"?>
 <ct:contentTypeSchema xmlns:ct="http://schemas.microsoft.com/office/2006/metadata/contentType" xmlns:ma="http://schemas.microsoft.com/office/2006/metadata/properties/metaAttributes" ct:_="" ma:_="" ma:contentTypeName="Documento" ma:contentTypeID="0x010100E96778489EE7714D8BD12CC105EB918B" ma:contentTypeVersion="2" ma:contentTypeDescription="Crear nuevo documento." ma:contentTypeScope="" ma:versionID="416c5c7ae9b5d54d83875cd3c65194e3">
   <xsd:schema xmlns:xsd="http://www.w3.org/2001/XMLSchema" xmlns:xs="http://www.w3.org/2001/XMLSchema" xmlns:p="http://schemas.microsoft.com/office/2006/metadata/properties" xmlns:ns2="126e8a1c-9ea9-435a-ac89-d06c80d62e30" targetNamespace="http://schemas.microsoft.com/office/2006/metadata/properties" ma:root="true" ma:fieldsID="70a237c842677bd850644f8595079f5e" ns2:_="">
     <xsd:import namespace="126e8a1c-9ea9-435a-ac89-d06c80d62e30"/>
@@ -3462,6 +4446,12 @@
 </ct:contentTypeSchema>
 </file>
 
+<file path=customXml/item3.xml><?xml version="1.0" encoding="utf-8"?>
+<p:properties xmlns:p="http://schemas.microsoft.com/office/2006/metadata/properties" xmlns:xsi="http://www.w3.org/2001/XMLSchema-instance" xmlns:pc="http://schemas.microsoft.com/office/infopath/2007/PartnerControls">
+  <documentManagement/>
+</p:properties>
+</file>
+
 <file path=customXml/item4.xml><?xml version="1.0" encoding="utf-8"?>
 <b:Sources xmlns:b="http://schemas.openxmlformats.org/officeDocument/2006/bibliography" xmlns="http://schemas.openxmlformats.org/officeDocument/2006/bibliography" SelectedStyle="\APASixthEditionOfficeOnline.xsl" StyleName="APA" Version="6"/>
 </file>
@@ -3475,22 +4465,6 @@
 </file>
 
 <file path=customXml/itemProps2.xml><?xml version="1.0" encoding="utf-8"?>
-<ds:datastoreItem xmlns:ds="http://schemas.openxmlformats.org/officeDocument/2006/customXml" ds:itemID="{372B79FC-6971-4544-98C5-83069028712A}">
-  <ds:schemaRefs>
-    <ds:schemaRef ds:uri="http://purl.org/dc/dcmitype/"/>
-    <ds:schemaRef ds:uri="http://purl.org/dc/elements/1.1/"/>
-    <ds:schemaRef ds:uri="http://www.w3.org/XML/1998/namespace"/>
-    <ds:schemaRef ds:uri="126e8a1c-9ea9-435a-ac89-d06c80d62e30"/>
-    <ds:schemaRef ds:uri="http://schemas.microsoft.com/office/2006/documentManagement/types"/>
-    <ds:schemaRef ds:uri="http://purl.org/dc/terms/"/>
-    <ds:schemaRef ds:uri="http://schemas.microsoft.com/office/infopath/2007/PartnerControls"/>
-    <ds:schemaRef ds:uri="http://schemas.openxmlformats.org/package/2006/metadata/core-properties"/>
-    <ds:schemaRef ds:uri="http://schemas.microsoft.com/office/2006/metadata/properties"/>
-  </ds:schemaRefs>
-</ds:datastoreItem>
-</file>
-
-<file path=customXml/itemProps3.xml><?xml version="1.0" encoding="utf-8"?>
 <ds:datastoreItem xmlns:ds="http://schemas.openxmlformats.org/officeDocument/2006/customXml" ds:itemID="{1A4E63CB-0BBC-477D-B96D-0B1E89CFECED}">
   <ds:schemaRefs>
     <ds:schemaRef ds:uri="http://schemas.microsoft.com/office/2006/metadata/contentType"/>
@@ -3508,8 +4482,17 @@
 </ds:datastoreItem>
 </file>
 
+<file path=customXml/itemProps3.xml><?xml version="1.0" encoding="utf-8"?>
+<ds:datastoreItem xmlns:ds="http://schemas.openxmlformats.org/officeDocument/2006/customXml" ds:itemID="{372B79FC-6971-4544-98C5-83069028712A}">
+  <ds:schemaRefs>
+    <ds:schemaRef ds:uri="http://schemas.microsoft.com/office/2006/metadata/properties"/>
+    <ds:schemaRef ds:uri="http://schemas.microsoft.com/office/infopath/2007/PartnerControls"/>
+  </ds:schemaRefs>
+</ds:datastoreItem>
+</file>
+
 <file path=customXml/itemProps4.xml><?xml version="1.0" encoding="utf-8"?>
-<ds:datastoreItem xmlns:ds="http://schemas.openxmlformats.org/officeDocument/2006/customXml" ds:itemID="{BDCED711-E314-4C22-B587-D275DD8897EC}">
+<ds:datastoreItem xmlns:ds="http://schemas.openxmlformats.org/officeDocument/2006/customXml" ds:itemID="{8A63AB6F-6D08-4524-9BB8-CF8157362C71}">
   <ds:schemaRefs>
     <ds:schemaRef ds:uri="http://schemas.openxmlformats.org/officeDocument/2006/bibliography"/>
   </ds:schemaRefs>

</xml_diff>